<commit_message>
add delete function and update documentation
</commit_message>
<xml_diff>
--- a/documentation.docx
+++ b/documentation.docx
@@ -65,13 +65,7 @@
         <w:rPr>
           <w:lang w:val="en-GB"/>
         </w:rPr>
-        <w:t xml:space="preserve"> </w:t>
-      </w:r>
-      <w:r>
-        <w:rPr>
-          <w:lang w:val="en-GB"/>
-        </w:rPr>
-        <w:t>Luca Dal Corso</w:t>
+        <w:t xml:space="preserve"> Luca Dal Corso</w:t>
       </w:r>
     </w:p>
     <w:p>
@@ -89,7 +83,7 @@
     <w:p>
       <w:r>
         <w:pict w14:anchorId="727D2C7D">
-          <v:rect id="_x0000_i1079" style="width:0;height:1.5pt" o:hralign="center" o:hrstd="t" o:hr="t" fillcolor="#a0a0a0" stroked="f"/>
+          <v:rect id="_x0000_i1025" style="width:0;height:1.5pt" o:hralign="center" o:hrstd="t" o:hr="t" fillcolor="#a0a0a0" stroked="f"/>
         </w:pict>
       </w:r>
     </w:p>
@@ -109,28 +103,27 @@
       </w:r>
     </w:p>
     <w:p>
-      <w:r>
-        <w:t xml:space="preserve">Das Ziel des Projekts ist es, ein </w:t>
-      </w:r>
-      <w:r>
-        <w:rPr>
-          <w:b/>
-          <w:bCs/>
-        </w:rPr>
-        <w:t>Lead Management System</w:t>
-      </w:r>
-      <w:r>
-        <w:t xml:space="preserve"> zu entwickeln, mit dem Leads erstellt, aktualisiert, gelöscht und in Kunden umgewandelt werden können.</w:t>
-      </w:r>
-      <w:r>
+      <w:pPr>
+        <w:rPr>
+          <w:lang w:val="en-GB"/>
+        </w:rPr>
+      </w:pPr>
+      <w:r>
+        <w:rPr>
+          <w:lang w:val="en-GB"/>
+        </w:rPr>
+        <w:t>The goal of the project is to develop a Lead Management System that allows leads to be created, updated, deleted, and converted into customers.</w:t>
+      </w:r>
+      <w:r>
+        <w:rPr>
+          <w:lang w:val="en-GB"/>
+        </w:rPr>
         <w:br/>
-        <w:t>Das System soll eine einfache UI, JWT-Authentifizierung und CRUD-Funktionen bieten.</w:t>
-      </w:r>
-    </w:p>
-    <w:p>
+        <w:t>The system should provide a simple user interface, JWT authentication, and CRUD functions.</w:t>
+      </w:r>
       <w:r>
         <w:pict w14:anchorId="4720B1EB">
-          <v:rect id="_x0000_i1080" style="width:0;height:1.5pt" o:hralign="center" o:hrstd="t" o:hr="t" fillcolor="#a0a0a0" stroked="f"/>
+          <v:rect id="_x0000_i1026" style="width:0;height:1.5pt" o:hralign="center" o:hrstd="t" o:hr="t" fillcolor="#a0a0a0" stroked="f"/>
         </w:pict>
       </w:r>
     </w:p>
@@ -178,11 +171,11 @@
         <w:tblLook w:val="04A0" w:firstRow="1" w:lastRow="0" w:firstColumn="1" w:lastColumn="0" w:noHBand="0" w:noVBand="1"/>
       </w:tblPr>
       <w:tblGrid>
-        <w:gridCol w:w="957"/>
-        <w:gridCol w:w="1188"/>
-        <w:gridCol w:w="1264"/>
-        <w:gridCol w:w="2375"/>
-        <w:gridCol w:w="890"/>
+        <w:gridCol w:w="891"/>
+        <w:gridCol w:w="1045"/>
+        <w:gridCol w:w="1265"/>
+        <w:gridCol w:w="2377"/>
+        <w:gridCol w:w="800"/>
       </w:tblGrid>
       <w:tr>
         <w:trPr>
@@ -197,106 +190,126 @@
           </w:tcPr>
           <w:p>
             <w:pPr>
-              <w:rPr>
-                <w:b/>
-                <w:bCs/>
-              </w:rPr>
-            </w:pPr>
-            <w:r>
-              <w:rPr>
-                <w:b/>
-                <w:bCs/>
-              </w:rPr>
-              <w:t>Nummer</w:t>
-            </w:r>
-          </w:p>
-        </w:tc>
-        <w:tc>
-          <w:tcPr>
-            <w:tcW w:w="0" w:type="auto"/>
-            <w:vAlign w:val="center"/>
-            <w:hideMark/>
-          </w:tcPr>
-          <w:p>
-            <w:pPr>
-              <w:rPr>
-                <w:b/>
-                <w:bCs/>
-              </w:rPr>
-            </w:pPr>
-            <w:r>
-              <w:rPr>
-                <w:b/>
-                <w:bCs/>
-              </w:rPr>
-              <w:t>Muss/Kann</w:t>
-            </w:r>
-          </w:p>
-        </w:tc>
-        <w:tc>
-          <w:tcPr>
-            <w:tcW w:w="0" w:type="auto"/>
-            <w:vAlign w:val="center"/>
-            <w:hideMark/>
-          </w:tcPr>
-          <w:p>
-            <w:pPr>
-              <w:rPr>
-                <w:b/>
-                <w:bCs/>
-              </w:rPr>
-            </w:pPr>
-            <w:r>
-              <w:rPr>
-                <w:b/>
-                <w:bCs/>
-              </w:rPr>
-              <w:t>Kategorie</w:t>
-            </w:r>
-          </w:p>
-        </w:tc>
-        <w:tc>
-          <w:tcPr>
-            <w:tcW w:w="0" w:type="auto"/>
-            <w:vAlign w:val="center"/>
-            <w:hideMark/>
-          </w:tcPr>
-          <w:p>
-            <w:pPr>
-              <w:rPr>
-                <w:b/>
-                <w:bCs/>
-              </w:rPr>
-            </w:pPr>
-            <w:r>
-              <w:rPr>
-                <w:b/>
-                <w:bCs/>
-              </w:rPr>
-              <w:t>Beschreibung</w:t>
-            </w:r>
-          </w:p>
-        </w:tc>
-        <w:tc>
-          <w:tcPr>
-            <w:tcW w:w="0" w:type="auto"/>
-            <w:vAlign w:val="center"/>
-            <w:hideMark/>
-          </w:tcPr>
-          <w:p>
-            <w:pPr>
-              <w:rPr>
-                <w:b/>
-                <w:bCs/>
-              </w:rPr>
-            </w:pPr>
-            <w:r>
-              <w:rPr>
-                <w:b/>
-                <w:bCs/>
-              </w:rPr>
-              <w:t>Priorität</w:t>
-            </w:r>
+              <w:jc w:val="both"/>
+              <w:rPr>
+                <w:b/>
+                <w:bCs/>
+              </w:rPr>
+            </w:pPr>
+            <w:proofErr w:type="spellStart"/>
+            <w:r>
+              <w:rPr>
+                <w:b/>
+                <w:bCs/>
+              </w:rPr>
+              <w:t>Number</w:t>
+            </w:r>
+            <w:proofErr w:type="spellEnd"/>
+          </w:p>
+        </w:tc>
+        <w:tc>
+          <w:tcPr>
+            <w:tcW w:w="0" w:type="auto"/>
+            <w:vAlign w:val="center"/>
+            <w:hideMark/>
+          </w:tcPr>
+          <w:p>
+            <w:pPr>
+              <w:jc w:val="both"/>
+              <w:rPr>
+                <w:b/>
+                <w:bCs/>
+              </w:rPr>
+            </w:pPr>
+            <w:proofErr w:type="spellStart"/>
+            <w:r>
+              <w:rPr>
+                <w:b/>
+                <w:bCs/>
+              </w:rPr>
+              <w:t>Must</w:t>
+            </w:r>
+            <w:proofErr w:type="spellEnd"/>
+            <w:r>
+              <w:rPr>
+                <w:b/>
+                <w:bCs/>
+              </w:rPr>
+              <w:t>/Can</w:t>
+            </w:r>
+          </w:p>
+        </w:tc>
+        <w:tc>
+          <w:tcPr>
+            <w:tcW w:w="0" w:type="auto"/>
+            <w:vAlign w:val="center"/>
+            <w:hideMark/>
+          </w:tcPr>
+          <w:p>
+            <w:pPr>
+              <w:jc w:val="both"/>
+              <w:rPr>
+                <w:b/>
+                <w:bCs/>
+              </w:rPr>
+            </w:pPr>
+            <w:proofErr w:type="spellStart"/>
+            <w:r>
+              <w:rPr>
+                <w:b/>
+                <w:bCs/>
+              </w:rPr>
+              <w:t>Category</w:t>
+            </w:r>
+            <w:proofErr w:type="spellEnd"/>
+          </w:p>
+        </w:tc>
+        <w:tc>
+          <w:tcPr>
+            <w:tcW w:w="0" w:type="auto"/>
+            <w:vAlign w:val="center"/>
+            <w:hideMark/>
+          </w:tcPr>
+          <w:p>
+            <w:pPr>
+              <w:jc w:val="both"/>
+              <w:rPr>
+                <w:b/>
+                <w:bCs/>
+              </w:rPr>
+            </w:pPr>
+            <w:r>
+              <w:rPr>
+                <w:b/>
+                <w:bCs/>
+              </w:rPr>
+              <w:t>Description</w:t>
+            </w:r>
+          </w:p>
+        </w:tc>
+        <w:tc>
+          <w:tcPr>
+            <w:tcW w:w="0" w:type="auto"/>
+            <w:vAlign w:val="center"/>
+            <w:hideMark/>
+          </w:tcPr>
+          <w:p>
+            <w:pPr>
+              <w:jc w:val="both"/>
+              <w:rPr>
+                <w:b/>
+                <w:bCs/>
+              </w:rPr>
+            </w:pPr>
+            <w:proofErr w:type="spellStart"/>
+            <w:r>
+              <w:rPr>
+                <w:b/>
+                <w:bCs/>
+              </w:rPr>
+              <w:t>Priority</w:t>
+            </w:r>
+            <w:proofErr w:type="spellEnd"/>
           </w:p>
         </w:tc>
       </w:tr>
@@ -311,7 +324,18 @@
             <w:hideMark/>
           </w:tcPr>
           <w:p>
-            <w:r>
+            <w:pPr>
+              <w:jc w:val="both"/>
+              <w:rPr>
+                <w:b/>
+                <w:bCs/>
+              </w:rPr>
+            </w:pPr>
+            <w:r>
+              <w:rPr>
+                <w:b/>
+                <w:bCs/>
+              </w:rPr>
               <w:t>1</w:t>
             </w:r>
           </w:p>
@@ -323,44 +347,65 @@
             <w:hideMark/>
           </w:tcPr>
           <w:p>
-            <w:r>
-              <w:t>Muss</w:t>
-            </w:r>
-          </w:p>
-        </w:tc>
-        <w:tc>
-          <w:tcPr>
-            <w:tcW w:w="0" w:type="auto"/>
-            <w:vAlign w:val="center"/>
-            <w:hideMark/>
-          </w:tcPr>
-          <w:p>
-            <w:r>
-              <w:t>Funktional</w:t>
-            </w:r>
-          </w:p>
-        </w:tc>
-        <w:tc>
-          <w:tcPr>
-            <w:tcW w:w="0" w:type="auto"/>
-            <w:vAlign w:val="center"/>
-            <w:hideMark/>
-          </w:tcPr>
-          <w:p>
-            <w:r>
-              <w:t>Lead erstellen</w:t>
-            </w:r>
-          </w:p>
-        </w:tc>
-        <w:tc>
-          <w:tcPr>
-            <w:tcW w:w="0" w:type="auto"/>
-            <w:vAlign w:val="center"/>
-            <w:hideMark/>
-          </w:tcPr>
-          <w:p>
-            <w:r>
-              <w:t>Hoch</w:t>
+            <w:pPr>
+              <w:jc w:val="both"/>
+            </w:pPr>
+            <w:proofErr w:type="spellStart"/>
+            <w:r>
+              <w:t>Must</w:t>
+            </w:r>
+            <w:proofErr w:type="spellEnd"/>
+          </w:p>
+        </w:tc>
+        <w:tc>
+          <w:tcPr>
+            <w:tcW w:w="0" w:type="auto"/>
+            <w:vAlign w:val="center"/>
+            <w:hideMark/>
+          </w:tcPr>
+          <w:p>
+            <w:pPr>
+              <w:jc w:val="both"/>
+            </w:pPr>
+            <w:proofErr w:type="spellStart"/>
+            <w:r>
+              <w:t>Functional</w:t>
+            </w:r>
+            <w:proofErr w:type="spellEnd"/>
+          </w:p>
+        </w:tc>
+        <w:tc>
+          <w:tcPr>
+            <w:tcW w:w="0" w:type="auto"/>
+            <w:vAlign w:val="center"/>
+            <w:hideMark/>
+          </w:tcPr>
+          <w:p>
+            <w:pPr>
+              <w:jc w:val="both"/>
+            </w:pPr>
+            <w:r>
+              <w:t xml:space="preserve">Lead </w:t>
+            </w:r>
+            <w:proofErr w:type="spellStart"/>
+            <w:r>
+              <w:t>create</w:t>
+            </w:r>
+            <w:proofErr w:type="spellEnd"/>
+          </w:p>
+        </w:tc>
+        <w:tc>
+          <w:tcPr>
+            <w:tcW w:w="0" w:type="auto"/>
+            <w:vAlign w:val="center"/>
+            <w:hideMark/>
+          </w:tcPr>
+          <w:p>
+            <w:pPr>
+              <w:jc w:val="both"/>
+            </w:pPr>
+            <w:r>
+              <w:t>High</w:t>
             </w:r>
           </w:p>
         </w:tc>
@@ -376,7 +421,18 @@
             <w:hideMark/>
           </w:tcPr>
           <w:p>
-            <w:r>
+            <w:pPr>
+              <w:jc w:val="both"/>
+              <w:rPr>
+                <w:b/>
+                <w:bCs/>
+              </w:rPr>
+            </w:pPr>
+            <w:r>
+              <w:rPr>
+                <w:b/>
+                <w:bCs/>
+              </w:rPr>
               <w:t>2</w:t>
             </w:r>
           </w:p>
@@ -388,44 +444,60 @@
             <w:hideMark/>
           </w:tcPr>
           <w:p>
-            <w:r>
-              <w:t>Muss</w:t>
-            </w:r>
-          </w:p>
-        </w:tc>
-        <w:tc>
-          <w:tcPr>
-            <w:tcW w:w="0" w:type="auto"/>
-            <w:vAlign w:val="center"/>
-            <w:hideMark/>
-          </w:tcPr>
-          <w:p>
-            <w:r>
-              <w:t>Funktional</w:t>
-            </w:r>
-          </w:p>
-        </w:tc>
-        <w:tc>
-          <w:tcPr>
-            <w:tcW w:w="0" w:type="auto"/>
-            <w:vAlign w:val="center"/>
-            <w:hideMark/>
-          </w:tcPr>
-          <w:p>
-            <w:r>
-              <w:t>Lead Update</w:t>
-            </w:r>
-          </w:p>
-        </w:tc>
-        <w:tc>
-          <w:tcPr>
-            <w:tcW w:w="0" w:type="auto"/>
-            <w:vAlign w:val="center"/>
-            <w:hideMark/>
-          </w:tcPr>
-          <w:p>
-            <w:r>
-              <w:t>Hoch</w:t>
+            <w:pPr>
+              <w:jc w:val="both"/>
+            </w:pPr>
+            <w:proofErr w:type="spellStart"/>
+            <w:r>
+              <w:t>Must</w:t>
+            </w:r>
+            <w:proofErr w:type="spellEnd"/>
+          </w:p>
+        </w:tc>
+        <w:tc>
+          <w:tcPr>
+            <w:tcW w:w="0" w:type="auto"/>
+            <w:vAlign w:val="center"/>
+            <w:hideMark/>
+          </w:tcPr>
+          <w:p>
+            <w:pPr>
+              <w:jc w:val="both"/>
+            </w:pPr>
+            <w:proofErr w:type="spellStart"/>
+            <w:r>
+              <w:t>Functional</w:t>
+            </w:r>
+            <w:proofErr w:type="spellEnd"/>
+          </w:p>
+        </w:tc>
+        <w:tc>
+          <w:tcPr>
+            <w:tcW w:w="0" w:type="auto"/>
+            <w:vAlign w:val="center"/>
+            <w:hideMark/>
+          </w:tcPr>
+          <w:p>
+            <w:pPr>
+              <w:jc w:val="both"/>
+            </w:pPr>
+            <w:r>
+              <w:t>Lead update</w:t>
+            </w:r>
+          </w:p>
+        </w:tc>
+        <w:tc>
+          <w:tcPr>
+            <w:tcW w:w="0" w:type="auto"/>
+            <w:vAlign w:val="center"/>
+            <w:hideMark/>
+          </w:tcPr>
+          <w:p>
+            <w:pPr>
+              <w:jc w:val="both"/>
+            </w:pPr>
+            <w:r>
+              <w:t>High</w:t>
             </w:r>
           </w:p>
         </w:tc>
@@ -441,7 +513,18 @@
             <w:hideMark/>
           </w:tcPr>
           <w:p>
-            <w:r>
+            <w:pPr>
+              <w:jc w:val="both"/>
+              <w:rPr>
+                <w:b/>
+                <w:bCs/>
+              </w:rPr>
+            </w:pPr>
+            <w:r>
+              <w:rPr>
+                <w:b/>
+                <w:bCs/>
+              </w:rPr>
               <w:t>3</w:t>
             </w:r>
           </w:p>
@@ -453,44 +536,60 @@
             <w:hideMark/>
           </w:tcPr>
           <w:p>
-            <w:r>
-              <w:t>Muss</w:t>
-            </w:r>
-          </w:p>
-        </w:tc>
-        <w:tc>
-          <w:tcPr>
-            <w:tcW w:w="0" w:type="auto"/>
-            <w:vAlign w:val="center"/>
-            <w:hideMark/>
-          </w:tcPr>
-          <w:p>
-            <w:r>
-              <w:t>Funktional</w:t>
-            </w:r>
-          </w:p>
-        </w:tc>
-        <w:tc>
-          <w:tcPr>
-            <w:tcW w:w="0" w:type="auto"/>
-            <w:vAlign w:val="center"/>
-            <w:hideMark/>
-          </w:tcPr>
-          <w:p>
-            <w:r>
-              <w:t>Lead Delete</w:t>
-            </w:r>
-          </w:p>
-        </w:tc>
-        <w:tc>
-          <w:tcPr>
-            <w:tcW w:w="0" w:type="auto"/>
-            <w:vAlign w:val="center"/>
-            <w:hideMark/>
-          </w:tcPr>
-          <w:p>
-            <w:r>
-              <w:t>Hoch</w:t>
+            <w:pPr>
+              <w:jc w:val="both"/>
+            </w:pPr>
+            <w:proofErr w:type="spellStart"/>
+            <w:r>
+              <w:t>Must</w:t>
+            </w:r>
+            <w:proofErr w:type="spellEnd"/>
+          </w:p>
+        </w:tc>
+        <w:tc>
+          <w:tcPr>
+            <w:tcW w:w="0" w:type="auto"/>
+            <w:vAlign w:val="center"/>
+            <w:hideMark/>
+          </w:tcPr>
+          <w:p>
+            <w:pPr>
+              <w:jc w:val="both"/>
+            </w:pPr>
+            <w:proofErr w:type="spellStart"/>
+            <w:r>
+              <w:t>Functional</w:t>
+            </w:r>
+            <w:proofErr w:type="spellEnd"/>
+          </w:p>
+        </w:tc>
+        <w:tc>
+          <w:tcPr>
+            <w:tcW w:w="0" w:type="auto"/>
+            <w:vAlign w:val="center"/>
+            <w:hideMark/>
+          </w:tcPr>
+          <w:p>
+            <w:pPr>
+              <w:jc w:val="both"/>
+            </w:pPr>
+            <w:r>
+              <w:t>Lead delete</w:t>
+            </w:r>
+          </w:p>
+        </w:tc>
+        <w:tc>
+          <w:tcPr>
+            <w:tcW w:w="0" w:type="auto"/>
+            <w:vAlign w:val="center"/>
+            <w:hideMark/>
+          </w:tcPr>
+          <w:p>
+            <w:pPr>
+              <w:jc w:val="both"/>
+            </w:pPr>
+            <w:r>
+              <w:t>High</w:t>
             </w:r>
           </w:p>
         </w:tc>
@@ -506,7 +605,18 @@
             <w:hideMark/>
           </w:tcPr>
           <w:p>
-            <w:r>
+            <w:pPr>
+              <w:jc w:val="both"/>
+              <w:rPr>
+                <w:b/>
+                <w:bCs/>
+              </w:rPr>
+            </w:pPr>
+            <w:r>
+              <w:rPr>
+                <w:b/>
+                <w:bCs/>
+              </w:rPr>
               <w:t>4</w:t>
             </w:r>
           </w:p>
@@ -518,44 +628,65 @@
             <w:hideMark/>
           </w:tcPr>
           <w:p>
-            <w:r>
-              <w:t>Muss</w:t>
-            </w:r>
-          </w:p>
-        </w:tc>
-        <w:tc>
-          <w:tcPr>
-            <w:tcW w:w="0" w:type="auto"/>
-            <w:vAlign w:val="center"/>
-            <w:hideMark/>
-          </w:tcPr>
-          <w:p>
-            <w:r>
-              <w:t>Funktional</w:t>
-            </w:r>
-          </w:p>
-        </w:tc>
-        <w:tc>
-          <w:tcPr>
-            <w:tcW w:w="0" w:type="auto"/>
-            <w:vAlign w:val="center"/>
-            <w:hideMark/>
-          </w:tcPr>
-          <w:p>
-            <w:r>
-              <w:t>Lead View</w:t>
-            </w:r>
-          </w:p>
-        </w:tc>
-        <w:tc>
-          <w:tcPr>
-            <w:tcW w:w="0" w:type="auto"/>
-            <w:vAlign w:val="center"/>
-            <w:hideMark/>
-          </w:tcPr>
-          <w:p>
-            <w:r>
-              <w:t>Hoch</w:t>
+            <w:pPr>
+              <w:jc w:val="both"/>
+            </w:pPr>
+            <w:proofErr w:type="spellStart"/>
+            <w:r>
+              <w:t>Must</w:t>
+            </w:r>
+            <w:proofErr w:type="spellEnd"/>
+          </w:p>
+        </w:tc>
+        <w:tc>
+          <w:tcPr>
+            <w:tcW w:w="0" w:type="auto"/>
+            <w:vAlign w:val="center"/>
+            <w:hideMark/>
+          </w:tcPr>
+          <w:p>
+            <w:pPr>
+              <w:jc w:val="both"/>
+            </w:pPr>
+            <w:proofErr w:type="spellStart"/>
+            <w:r>
+              <w:t>Functional</w:t>
+            </w:r>
+            <w:proofErr w:type="spellEnd"/>
+          </w:p>
+        </w:tc>
+        <w:tc>
+          <w:tcPr>
+            <w:tcW w:w="0" w:type="auto"/>
+            <w:vAlign w:val="center"/>
+            <w:hideMark/>
+          </w:tcPr>
+          <w:p>
+            <w:pPr>
+              <w:jc w:val="both"/>
+            </w:pPr>
+            <w:r>
+              <w:t xml:space="preserve">Lead </w:t>
+            </w:r>
+            <w:proofErr w:type="spellStart"/>
+            <w:r>
+              <w:t>view</w:t>
+            </w:r>
+            <w:proofErr w:type="spellEnd"/>
+          </w:p>
+        </w:tc>
+        <w:tc>
+          <w:tcPr>
+            <w:tcW w:w="0" w:type="auto"/>
+            <w:vAlign w:val="center"/>
+            <w:hideMark/>
+          </w:tcPr>
+          <w:p>
+            <w:pPr>
+              <w:jc w:val="both"/>
+            </w:pPr>
+            <w:r>
+              <w:t>High</w:t>
             </w:r>
           </w:p>
         </w:tc>
@@ -571,7 +702,18 @@
             <w:hideMark/>
           </w:tcPr>
           <w:p>
-            <w:r>
+            <w:pPr>
+              <w:jc w:val="both"/>
+              <w:rPr>
+                <w:b/>
+                <w:bCs/>
+              </w:rPr>
+            </w:pPr>
+            <w:r>
+              <w:rPr>
+                <w:b/>
+                <w:bCs/>
+              </w:rPr>
               <w:t>5</w:t>
             </w:r>
           </w:p>
@@ -583,30 +725,43 @@
             <w:hideMark/>
           </w:tcPr>
           <w:p>
-            <w:r>
-              <w:t>Muss</w:t>
-            </w:r>
-          </w:p>
-        </w:tc>
-        <w:tc>
-          <w:tcPr>
-            <w:tcW w:w="0" w:type="auto"/>
-            <w:vAlign w:val="center"/>
-            <w:hideMark/>
-          </w:tcPr>
-          <w:p>
-            <w:r>
-              <w:t>Funktional</w:t>
-            </w:r>
-          </w:p>
-        </w:tc>
-        <w:tc>
-          <w:tcPr>
-            <w:tcW w:w="0" w:type="auto"/>
-            <w:vAlign w:val="center"/>
-            <w:hideMark/>
-          </w:tcPr>
-          <w:p>
+            <w:pPr>
+              <w:jc w:val="both"/>
+            </w:pPr>
+            <w:proofErr w:type="spellStart"/>
+            <w:r>
+              <w:t>Must</w:t>
+            </w:r>
+            <w:proofErr w:type="spellEnd"/>
+          </w:p>
+        </w:tc>
+        <w:tc>
+          <w:tcPr>
+            <w:tcW w:w="0" w:type="auto"/>
+            <w:vAlign w:val="center"/>
+            <w:hideMark/>
+          </w:tcPr>
+          <w:p>
+            <w:pPr>
+              <w:jc w:val="both"/>
+            </w:pPr>
+            <w:proofErr w:type="spellStart"/>
+            <w:r>
+              <w:t>Functional</w:t>
+            </w:r>
+            <w:proofErr w:type="spellEnd"/>
+          </w:p>
+        </w:tc>
+        <w:tc>
+          <w:tcPr>
+            <w:tcW w:w="0" w:type="auto"/>
+            <w:vAlign w:val="center"/>
+            <w:hideMark/>
+          </w:tcPr>
+          <w:p>
+            <w:pPr>
+              <w:jc w:val="both"/>
+            </w:pPr>
             <w:r>
               <w:t xml:space="preserve">Lead </w:t>
             </w:r>
@@ -616,19 +771,27 @@
             </w:r>
             <w:proofErr w:type="spellEnd"/>
             <w:r>
-              <w:t xml:space="preserve"> Customer</w:t>
-            </w:r>
-          </w:p>
-        </w:tc>
-        <w:tc>
-          <w:tcPr>
-            <w:tcW w:w="0" w:type="auto"/>
-            <w:vAlign w:val="center"/>
-            <w:hideMark/>
-          </w:tcPr>
-          <w:p>
-            <w:r>
-              <w:t>Hoch</w:t>
+              <w:t xml:space="preserve"> </w:t>
+            </w:r>
+            <w:proofErr w:type="spellStart"/>
+            <w:r>
+              <w:t>customer</w:t>
+            </w:r>
+            <w:proofErr w:type="spellEnd"/>
+          </w:p>
+        </w:tc>
+        <w:tc>
+          <w:tcPr>
+            <w:tcW w:w="0" w:type="auto"/>
+            <w:vAlign w:val="center"/>
+            <w:hideMark/>
+          </w:tcPr>
+          <w:p>
+            <w:pPr>
+              <w:jc w:val="both"/>
+            </w:pPr>
+            <w:r>
+              <w:t>High</w:t>
             </w:r>
           </w:p>
         </w:tc>
@@ -644,7 +807,18 @@
             <w:hideMark/>
           </w:tcPr>
           <w:p>
-            <w:r>
+            <w:pPr>
+              <w:jc w:val="both"/>
+              <w:rPr>
+                <w:b/>
+                <w:bCs/>
+              </w:rPr>
+            </w:pPr>
+            <w:r>
+              <w:rPr>
+                <w:b/>
+                <w:bCs/>
+              </w:rPr>
               <w:t>6</w:t>
             </w:r>
           </w:p>
@@ -656,44 +830,60 @@
             <w:hideMark/>
           </w:tcPr>
           <w:p>
-            <w:r>
-              <w:t>Muss</w:t>
-            </w:r>
-          </w:p>
-        </w:tc>
-        <w:tc>
-          <w:tcPr>
-            <w:tcW w:w="0" w:type="auto"/>
-            <w:vAlign w:val="center"/>
-            <w:hideMark/>
-          </w:tcPr>
-          <w:p>
-            <w:r>
-              <w:t>Funktional</w:t>
-            </w:r>
-          </w:p>
-        </w:tc>
-        <w:tc>
-          <w:tcPr>
-            <w:tcW w:w="0" w:type="auto"/>
-            <w:vAlign w:val="center"/>
-            <w:hideMark/>
-          </w:tcPr>
-          <w:p>
-            <w:r>
-              <w:t>Customer Update</w:t>
-            </w:r>
-          </w:p>
-        </w:tc>
-        <w:tc>
-          <w:tcPr>
-            <w:tcW w:w="0" w:type="auto"/>
-            <w:vAlign w:val="center"/>
-            <w:hideMark/>
-          </w:tcPr>
-          <w:p>
-            <w:r>
-              <w:t>Hoch</w:t>
+            <w:pPr>
+              <w:jc w:val="both"/>
+            </w:pPr>
+            <w:proofErr w:type="spellStart"/>
+            <w:r>
+              <w:t>Must</w:t>
+            </w:r>
+            <w:proofErr w:type="spellEnd"/>
+          </w:p>
+        </w:tc>
+        <w:tc>
+          <w:tcPr>
+            <w:tcW w:w="0" w:type="auto"/>
+            <w:vAlign w:val="center"/>
+            <w:hideMark/>
+          </w:tcPr>
+          <w:p>
+            <w:pPr>
+              <w:jc w:val="both"/>
+            </w:pPr>
+            <w:proofErr w:type="spellStart"/>
+            <w:r>
+              <w:t>Functional</w:t>
+            </w:r>
+            <w:proofErr w:type="spellEnd"/>
+          </w:p>
+        </w:tc>
+        <w:tc>
+          <w:tcPr>
+            <w:tcW w:w="0" w:type="auto"/>
+            <w:vAlign w:val="center"/>
+            <w:hideMark/>
+          </w:tcPr>
+          <w:p>
+            <w:pPr>
+              <w:jc w:val="both"/>
+            </w:pPr>
+            <w:r>
+              <w:t>Customer update</w:t>
+            </w:r>
+          </w:p>
+        </w:tc>
+        <w:tc>
+          <w:tcPr>
+            <w:tcW w:w="0" w:type="auto"/>
+            <w:vAlign w:val="center"/>
+            <w:hideMark/>
+          </w:tcPr>
+          <w:p>
+            <w:pPr>
+              <w:jc w:val="both"/>
+            </w:pPr>
+            <w:r>
+              <w:t>High</w:t>
             </w:r>
           </w:p>
         </w:tc>
@@ -709,7 +899,18 @@
             <w:hideMark/>
           </w:tcPr>
           <w:p>
-            <w:r>
+            <w:pPr>
+              <w:jc w:val="both"/>
+              <w:rPr>
+                <w:b/>
+                <w:bCs/>
+              </w:rPr>
+            </w:pPr>
+            <w:r>
+              <w:rPr>
+                <w:b/>
+                <w:bCs/>
+              </w:rPr>
               <w:t>8</w:t>
             </w:r>
           </w:p>
@@ -721,44 +922,65 @@
             <w:hideMark/>
           </w:tcPr>
           <w:p>
-            <w:r>
-              <w:t>Muss</w:t>
-            </w:r>
-          </w:p>
-        </w:tc>
-        <w:tc>
-          <w:tcPr>
-            <w:tcW w:w="0" w:type="auto"/>
-            <w:vAlign w:val="center"/>
-            <w:hideMark/>
-          </w:tcPr>
-          <w:p>
-            <w:r>
-              <w:t>Funktional</w:t>
-            </w:r>
-          </w:p>
-        </w:tc>
-        <w:tc>
-          <w:tcPr>
-            <w:tcW w:w="0" w:type="auto"/>
-            <w:vAlign w:val="center"/>
-            <w:hideMark/>
-          </w:tcPr>
-          <w:p>
-            <w:r>
-              <w:t>View Customer</w:t>
-            </w:r>
-          </w:p>
-        </w:tc>
-        <w:tc>
-          <w:tcPr>
-            <w:tcW w:w="0" w:type="auto"/>
-            <w:vAlign w:val="center"/>
-            <w:hideMark/>
-          </w:tcPr>
-          <w:p>
-            <w:r>
-              <w:t>Hoch</w:t>
+            <w:pPr>
+              <w:jc w:val="both"/>
+            </w:pPr>
+            <w:proofErr w:type="spellStart"/>
+            <w:r>
+              <w:t>Must</w:t>
+            </w:r>
+            <w:proofErr w:type="spellEnd"/>
+          </w:p>
+        </w:tc>
+        <w:tc>
+          <w:tcPr>
+            <w:tcW w:w="0" w:type="auto"/>
+            <w:vAlign w:val="center"/>
+            <w:hideMark/>
+          </w:tcPr>
+          <w:p>
+            <w:pPr>
+              <w:jc w:val="both"/>
+            </w:pPr>
+            <w:proofErr w:type="spellStart"/>
+            <w:r>
+              <w:t>Functional</w:t>
+            </w:r>
+            <w:proofErr w:type="spellEnd"/>
+          </w:p>
+        </w:tc>
+        <w:tc>
+          <w:tcPr>
+            <w:tcW w:w="0" w:type="auto"/>
+            <w:vAlign w:val="center"/>
+            <w:hideMark/>
+          </w:tcPr>
+          <w:p>
+            <w:pPr>
+              <w:jc w:val="both"/>
+            </w:pPr>
+            <w:r>
+              <w:t xml:space="preserve">View </w:t>
+            </w:r>
+            <w:proofErr w:type="spellStart"/>
+            <w:r>
+              <w:t>customer</w:t>
+            </w:r>
+            <w:proofErr w:type="spellEnd"/>
+          </w:p>
+        </w:tc>
+        <w:tc>
+          <w:tcPr>
+            <w:tcW w:w="0" w:type="auto"/>
+            <w:vAlign w:val="center"/>
+            <w:hideMark/>
+          </w:tcPr>
+          <w:p>
+            <w:pPr>
+              <w:jc w:val="both"/>
+            </w:pPr>
+            <w:r>
+              <w:t>High</w:t>
             </w:r>
           </w:p>
         </w:tc>
@@ -774,7 +996,18 @@
             <w:hideMark/>
           </w:tcPr>
           <w:p>
-            <w:r>
+            <w:pPr>
+              <w:jc w:val="both"/>
+              <w:rPr>
+                <w:b/>
+                <w:bCs/>
+              </w:rPr>
+            </w:pPr>
+            <w:r>
+              <w:rPr>
+                <w:b/>
+                <w:bCs/>
+              </w:rPr>
               <w:t>9</w:t>
             </w:r>
           </w:p>
@@ -786,30 +1019,39 @@
             <w:hideMark/>
           </w:tcPr>
           <w:p>
-            <w:r>
-              <w:t>Kann</w:t>
-            </w:r>
-          </w:p>
-        </w:tc>
-        <w:tc>
-          <w:tcPr>
-            <w:tcW w:w="0" w:type="auto"/>
-            <w:vAlign w:val="center"/>
-            <w:hideMark/>
-          </w:tcPr>
-          <w:p>
-            <w:r>
-              <w:t>Qualität</w:t>
-            </w:r>
-          </w:p>
-        </w:tc>
-        <w:tc>
-          <w:tcPr>
-            <w:tcW w:w="0" w:type="auto"/>
-            <w:vAlign w:val="center"/>
-            <w:hideMark/>
-          </w:tcPr>
-          <w:p>
+            <w:pPr>
+              <w:jc w:val="both"/>
+            </w:pPr>
+            <w:r>
+              <w:t>Can</w:t>
+            </w:r>
+          </w:p>
+        </w:tc>
+        <w:tc>
+          <w:tcPr>
+            <w:tcW w:w="0" w:type="auto"/>
+            <w:vAlign w:val="center"/>
+            <w:hideMark/>
+          </w:tcPr>
+          <w:p>
+            <w:pPr>
+              <w:jc w:val="both"/>
+            </w:pPr>
+            <w:r>
+              <w:t>Quality</w:t>
+            </w:r>
+          </w:p>
+        </w:tc>
+        <w:tc>
+          <w:tcPr>
+            <w:tcW w:w="0" w:type="auto"/>
+            <w:vAlign w:val="center"/>
+            <w:hideMark/>
+          </w:tcPr>
+          <w:p>
+            <w:pPr>
+              <w:jc w:val="both"/>
+            </w:pPr>
             <w:r>
               <w:t>JWT Token Auth</w:t>
             </w:r>
@@ -822,8 +1064,11 @@
             <w:hideMark/>
           </w:tcPr>
           <w:p>
-            <w:r>
-              <w:t>Niedrig</w:t>
+            <w:pPr>
+              <w:jc w:val="both"/>
+            </w:pPr>
+            <w:r>
+              <w:t>Low</w:t>
             </w:r>
           </w:p>
         </w:tc>
@@ -839,7 +1084,18 @@
             <w:hideMark/>
           </w:tcPr>
           <w:p>
-            <w:r>
+            <w:pPr>
+              <w:jc w:val="both"/>
+              <w:rPr>
+                <w:b/>
+                <w:bCs/>
+              </w:rPr>
+            </w:pPr>
+            <w:r>
+              <w:rPr>
+                <w:b/>
+                <w:bCs/>
+              </w:rPr>
               <w:t>10</w:t>
             </w:r>
           </w:p>
@@ -851,44 +1107,65 @@
             <w:hideMark/>
           </w:tcPr>
           <w:p>
-            <w:r>
-              <w:t>Muss</w:t>
-            </w:r>
-          </w:p>
-        </w:tc>
-        <w:tc>
-          <w:tcPr>
-            <w:tcW w:w="0" w:type="auto"/>
-            <w:vAlign w:val="center"/>
-            <w:hideMark/>
-          </w:tcPr>
-          <w:p>
-            <w:r>
-              <w:t>Präsentation</w:t>
-            </w:r>
-          </w:p>
-        </w:tc>
-        <w:tc>
-          <w:tcPr>
-            <w:tcW w:w="0" w:type="auto"/>
-            <w:vAlign w:val="center"/>
-            <w:hideMark/>
-          </w:tcPr>
-          <w:p>
-            <w:r>
-              <w:t>UI Design + Präsentation</w:t>
-            </w:r>
-          </w:p>
-        </w:tc>
-        <w:tc>
-          <w:tcPr>
-            <w:tcW w:w="0" w:type="auto"/>
-            <w:vAlign w:val="center"/>
-            <w:hideMark/>
-          </w:tcPr>
-          <w:p>
-            <w:r>
-              <w:t>Hoch</w:t>
+            <w:pPr>
+              <w:jc w:val="both"/>
+            </w:pPr>
+            <w:proofErr w:type="spellStart"/>
+            <w:r>
+              <w:t>Must</w:t>
+            </w:r>
+            <w:proofErr w:type="spellEnd"/>
+          </w:p>
+        </w:tc>
+        <w:tc>
+          <w:tcPr>
+            <w:tcW w:w="0" w:type="auto"/>
+            <w:vAlign w:val="center"/>
+            <w:hideMark/>
+          </w:tcPr>
+          <w:p>
+            <w:pPr>
+              <w:jc w:val="both"/>
+            </w:pPr>
+            <w:proofErr w:type="spellStart"/>
+            <w:r>
+              <w:t>Presentation</w:t>
+            </w:r>
+            <w:proofErr w:type="spellEnd"/>
+          </w:p>
+        </w:tc>
+        <w:tc>
+          <w:tcPr>
+            <w:tcW w:w="0" w:type="auto"/>
+            <w:vAlign w:val="center"/>
+            <w:hideMark/>
+          </w:tcPr>
+          <w:p>
+            <w:pPr>
+              <w:jc w:val="both"/>
+            </w:pPr>
+            <w:r>
+              <w:t xml:space="preserve">UI Design + </w:t>
+            </w:r>
+            <w:proofErr w:type="spellStart"/>
+            <w:r>
+              <w:t>Presentation</w:t>
+            </w:r>
+            <w:proofErr w:type="spellEnd"/>
+          </w:p>
+        </w:tc>
+        <w:tc>
+          <w:tcPr>
+            <w:tcW w:w="0" w:type="auto"/>
+            <w:vAlign w:val="center"/>
+            <w:hideMark/>
+          </w:tcPr>
+          <w:p>
+            <w:pPr>
+              <w:jc w:val="both"/>
+            </w:pPr>
+            <w:r>
+              <w:t>High</w:t>
             </w:r>
           </w:p>
         </w:tc>
@@ -897,7 +1174,7 @@
     <w:p>
       <w:r>
         <w:pict w14:anchorId="4C565D9C">
-          <v:rect id="_x0000_i1081" style="width:0;height:1.5pt" o:hralign="center" o:hrstd="t" o:hr="t" fillcolor="#a0a0a0" stroked="f"/>
+          <v:rect id="_x0000_i1027" style="width:0;height:1.5pt" o:hralign="center" o:hrstd="t" o:hr="t" fillcolor="#a0a0a0" stroked="f"/>
         </w:pict>
       </w:r>
     </w:p>
@@ -992,39 +1269,14 @@
       </w:r>
     </w:p>
     <w:p>
-      <w:pPr>
-        <w:numPr>
-          <w:ilvl w:val="0"/>
-          <w:numId w:val="1"/>
-        </w:numPr>
-      </w:pPr>
-      <w:proofErr w:type="spellStart"/>
-      <w:r>
-        <w:rPr>
-          <w:b/>
-          <w:bCs/>
-        </w:rPr>
-        <w:t>Deployment</w:t>
-      </w:r>
-      <w:proofErr w:type="spellEnd"/>
-      <w:r>
-        <w:rPr>
-          <w:b/>
-          <w:bCs/>
-        </w:rPr>
-        <w:t>:</w:t>
-      </w:r>
-      <w:r>
-        <w:t xml:space="preserve"> Docker (optional)</w:t>
+      <w:r>
+        <w:pict w14:anchorId="28521053">
+          <v:rect id="_x0000_i1028" style="width:0;height:1.5pt" o:hralign="center" o:hrstd="t" o:hr="t" fillcolor="#a0a0a0" stroked="f"/>
+        </w:pict>
       </w:r>
     </w:p>
-    <w:p>
-      <w:r>
-        <w:pict w14:anchorId="28521053">
-          <v:rect id="_x0000_i1082" style="width:0;height:1.5pt" o:hralign="center" o:hrstd="t" o:hr="t" fillcolor="#a0a0a0" stroked="f"/>
-        </w:pict>
-      </w:r>
-    </w:p>
+    <w:p/>
+    <w:p/>
     <w:p/>
     <w:p/>
     <w:p>
@@ -1089,8 +1341,16 @@
         </w:numPr>
       </w:pPr>
       <w:r>
-        <w:t>Datenbank erstellen</w:t>
-      </w:r>
+        <w:t xml:space="preserve">Create </w:t>
+      </w:r>
+      <w:proofErr w:type="spellStart"/>
+      <w:r>
+        <w:t>Datba</w:t>
+      </w:r>
+      <w:r>
+        <w:t>se</w:t>
+      </w:r>
+      <w:proofErr w:type="spellEnd"/>
     </w:p>
     <w:p>
       <w:pPr>
@@ -1100,14 +1360,15 @@
         </w:numPr>
       </w:pPr>
       <w:r>
-        <w:t xml:space="preserve">CRUD-Funktion </w:t>
-      </w:r>
-      <w:r>
-        <w:rPr>
-          <w:b/>
-          <w:bCs/>
-        </w:rPr>
-        <w:t>Create</w:t>
+        <w:t>CRUD-</w:t>
+      </w:r>
+      <w:proofErr w:type="spellStart"/>
+      <w:r>
+        <w:t>Function</w:t>
+      </w:r>
+      <w:proofErr w:type="spellEnd"/>
+      <w:r>
+        <w:t xml:space="preserve"> Create</w:t>
       </w:r>
     </w:p>
     <w:p>
@@ -1118,13 +1379,20 @@
         </w:numPr>
       </w:pPr>
       <w:r>
-        <w:t xml:space="preserve">CRUD-Funktion </w:t>
-      </w:r>
-      <w:r>
-        <w:rPr>
-          <w:b/>
-          <w:bCs/>
-        </w:rPr>
+        <w:t>CRUD-</w:t>
+      </w:r>
+      <w:r>
+        <w:t xml:space="preserve"> </w:t>
+      </w:r>
+      <w:proofErr w:type="spellStart"/>
+      <w:r>
+        <w:t>Function</w:t>
+      </w:r>
+      <w:proofErr w:type="spellEnd"/>
+      <w:r>
+        <w:t xml:space="preserve"> </w:t>
+      </w:r>
+      <w:r>
         <w:t>View</w:t>
       </w:r>
     </w:p>
@@ -1134,19 +1402,23 @@
           <w:ilvl w:val="0"/>
           <w:numId w:val="2"/>
         </w:numPr>
-      </w:pPr>
-      <w:r>
-        <w:t>Verbindung Backend → Database prüfen</w:t>
+        <w:rPr>
+          <w:lang w:val="en-GB"/>
+        </w:rPr>
+      </w:pPr>
+      <w:r>
+        <w:rPr>
+          <w:lang w:val="en-GB"/>
+        </w:rPr>
+        <w:t>Check connection between backend → database</w:t>
+      </w:r>
+      <w:r>
+        <w:pict w14:anchorId="6F491425">
+          <v:rect id="_x0000_i1029" style="width:0;height:1.5pt" o:hralign="center" o:hrstd="t" o:hr="t" fillcolor="#a0a0a0" stroked="f"/>
+        </w:pict>
       </w:r>
     </w:p>
     <w:p>
-      <w:r>
-        <w:pict w14:anchorId="6F491425">
-          <v:rect id="_x0000_i1083" style="width:0;height:1.5pt" o:hralign="center" o:hrstd="t" o:hr="t" fillcolor="#a0a0a0" stroked="f"/>
-        </w:pict>
-      </w:r>
-    </w:p>
-    <w:p>
       <w:pPr>
         <w:rPr>
           <w:b/>
@@ -1158,7 +1430,14 @@
           <w:b/>
           <w:bCs/>
         </w:rPr>
-        <w:t>Aufgaben:</w:t>
+        <w:t>Tasks</w:t>
+      </w:r>
+      <w:r>
+        <w:rPr>
+          <w:b/>
+          <w:bCs/>
+        </w:rPr>
+        <w:t>:</w:t>
       </w:r>
     </w:p>
     <w:tbl>
@@ -1174,11 +1453,11 @@
         <w:tblLook w:val="04A0" w:firstRow="1" w:lastRow="0" w:firstColumn="1" w:lastColumn="0" w:noHBand="0" w:noVBand="1"/>
       </w:tblPr>
       <w:tblGrid>
-        <w:gridCol w:w="1890"/>
-        <w:gridCol w:w="862"/>
-        <w:gridCol w:w="2648"/>
-        <w:gridCol w:w="1781"/>
-        <w:gridCol w:w="1891"/>
+        <w:gridCol w:w="1889"/>
+        <w:gridCol w:w="710"/>
+        <w:gridCol w:w="2975"/>
+        <w:gridCol w:w="1780"/>
+        <w:gridCol w:w="1718"/>
       </w:tblGrid>
       <w:tr>
         <w:trPr>
@@ -1203,7 +1482,7 @@
                 <w:b/>
                 <w:bCs/>
               </w:rPr>
-              <w:t>Aufgabe</w:t>
+              <w:t>Task</w:t>
             </w:r>
           </w:p>
         </w:tc>
@@ -1242,56 +1521,58 @@
                 <w:bCs/>
               </w:rPr>
             </w:pPr>
-            <w:r>
-              <w:rPr>
-                <w:b/>
-                <w:bCs/>
-              </w:rPr>
-              <w:t>Begründung</w:t>
-            </w:r>
-          </w:p>
-        </w:tc>
-        <w:tc>
-          <w:tcPr>
-            <w:tcW w:w="0" w:type="auto"/>
-            <w:vAlign w:val="center"/>
-            <w:hideMark/>
-          </w:tcPr>
-          <w:p>
-            <w:pPr>
-              <w:rPr>
-                <w:b/>
-                <w:bCs/>
-              </w:rPr>
-            </w:pPr>
-            <w:r>
-              <w:rPr>
-                <w:b/>
-                <w:bCs/>
-              </w:rPr>
-              <w:t>Probleme</w:t>
-            </w:r>
-          </w:p>
-        </w:tc>
-        <w:tc>
-          <w:tcPr>
-            <w:tcW w:w="0" w:type="auto"/>
-            <w:vAlign w:val="center"/>
-            <w:hideMark/>
-          </w:tcPr>
-          <w:p>
-            <w:pPr>
-              <w:rPr>
-                <w:b/>
-                <w:bCs/>
-              </w:rPr>
-            </w:pPr>
-            <w:r>
-              <w:rPr>
-                <w:b/>
-                <w:bCs/>
-              </w:rPr>
-              <w:t>Lösung</w:t>
+            <w:proofErr w:type="spellStart"/>
+            <w:r>
+              <w:rPr>
+                <w:b/>
+                <w:bCs/>
+              </w:rPr>
+              <w:t>Reason</w:t>
+            </w:r>
+            <w:proofErr w:type="spellEnd"/>
+          </w:p>
+        </w:tc>
+        <w:tc>
+          <w:tcPr>
+            <w:tcW w:w="0" w:type="auto"/>
+            <w:vAlign w:val="center"/>
+            <w:hideMark/>
+          </w:tcPr>
+          <w:p>
+            <w:pPr>
+              <w:rPr>
+                <w:b/>
+                <w:bCs/>
+              </w:rPr>
+            </w:pPr>
+            <w:r>
+              <w:rPr>
+                <w:b/>
+                <w:bCs/>
+              </w:rPr>
+              <w:t>Problems</w:t>
+            </w:r>
+          </w:p>
+        </w:tc>
+        <w:tc>
+          <w:tcPr>
+            <w:tcW w:w="0" w:type="auto"/>
+            <w:vAlign w:val="center"/>
+            <w:hideMark/>
+          </w:tcPr>
+          <w:p>
+            <w:pPr>
+              <w:rPr>
+                <w:b/>
+                <w:bCs/>
+              </w:rPr>
+            </w:pPr>
+            <w:r>
+              <w:rPr>
+                <w:b/>
+                <w:bCs/>
+              </w:rPr>
+              <w:t>Solution</w:t>
             </w:r>
           </w:p>
         </w:tc>
@@ -1307,7 +1588,17 @@
             <w:hideMark/>
           </w:tcPr>
           <w:p>
-            <w:r>
+            <w:pPr>
+              <w:rPr>
+                <w:b/>
+                <w:bCs/>
+              </w:rPr>
+            </w:pPr>
+            <w:r>
+              <w:rPr>
+                <w:b/>
+                <w:bCs/>
+              </w:rPr>
               <w:t>Database Setup</w:t>
             </w:r>
           </w:p>
@@ -1319,15 +1610,6 @@
             <w:hideMark/>
           </w:tcPr>
           <w:p>
-            <w:r>
-              <w:rPr>
-                <w:rFonts w:ascii="Segoe UI Emoji" w:hAnsi="Segoe UI Emoji" w:cs="Segoe UI Emoji"/>
-              </w:rPr>
-              <w:t>✅</w:t>
-            </w:r>
-            <w:r>
-              <w:t xml:space="preserve"> </w:t>
-            </w:r>
             <w:proofErr w:type="spellStart"/>
             <w:r>
               <w:t>Done</w:t>
@@ -1343,19 +1625,24 @@
           </w:tcPr>
           <w:p>
             <w:r>
-              <w:t>Basis des Projekts</w:t>
-            </w:r>
-          </w:p>
-        </w:tc>
-        <w:tc>
-          <w:tcPr>
-            <w:tcW w:w="0" w:type="auto"/>
-            <w:vAlign w:val="center"/>
-            <w:hideMark/>
-          </w:tcPr>
-          <w:p>
-            <w:r>
-              <w:t>Keine</w:t>
+              <w:t xml:space="preserve">Project </w:t>
+            </w:r>
+            <w:proofErr w:type="spellStart"/>
+            <w:r>
+              <w:t>foundation</w:t>
+            </w:r>
+            <w:proofErr w:type="spellEnd"/>
+          </w:p>
+        </w:tc>
+        <w:tc>
+          <w:tcPr>
+            <w:tcW w:w="0" w:type="auto"/>
+            <w:vAlign w:val="center"/>
+            <w:hideMark/>
+          </w:tcPr>
+          <w:p>
+            <w:r>
+              <w:t>None</w:t>
             </w:r>
           </w:p>
         </w:tc>
@@ -1379,68 +1666,107 @@
             <w:hideMark/>
           </w:tcPr>
           <w:p>
-            <w:r>
-              <w:t>CRUD Create Funktion</w:t>
-            </w:r>
-          </w:p>
-        </w:tc>
-        <w:tc>
-          <w:tcPr>
-            <w:tcW w:w="0" w:type="auto"/>
-            <w:vAlign w:val="center"/>
-            <w:hideMark/>
-          </w:tcPr>
-          <w:p>
-            <w:r>
-              <w:rPr>
-                <w:rFonts w:ascii="Segoe UI Emoji" w:hAnsi="Segoe UI Emoji" w:cs="Segoe UI Emoji"/>
-              </w:rPr>
-              <w:t>✅</w:t>
-            </w:r>
+            <w:pPr>
+              <w:rPr>
+                <w:b/>
+                <w:bCs/>
+              </w:rPr>
+            </w:pPr>
+            <w:r>
+              <w:rPr>
+                <w:b/>
+                <w:bCs/>
+              </w:rPr>
+              <w:t xml:space="preserve">CRUD Create </w:t>
+            </w:r>
+            <w:proofErr w:type="spellStart"/>
+            <w:r>
+              <w:rPr>
+                <w:b/>
+                <w:bCs/>
+              </w:rPr>
+              <w:t>Function</w:t>
+            </w:r>
+            <w:proofErr w:type="spellEnd"/>
+          </w:p>
+        </w:tc>
+        <w:tc>
+          <w:tcPr>
+            <w:tcW w:w="0" w:type="auto"/>
+            <w:vAlign w:val="center"/>
+            <w:hideMark/>
+          </w:tcPr>
+          <w:p>
+            <w:proofErr w:type="spellStart"/>
+            <w:r>
+              <w:t>Done</w:t>
+            </w:r>
+            <w:proofErr w:type="spellEnd"/>
+          </w:p>
+        </w:tc>
+        <w:tc>
+          <w:tcPr>
+            <w:tcW w:w="0" w:type="auto"/>
+            <w:vAlign w:val="center"/>
+            <w:hideMark/>
+          </w:tcPr>
+          <w:p>
+            <w:pPr>
+              <w:rPr>
+                <w:lang w:val="en-GB"/>
+              </w:rPr>
+            </w:pPr>
+            <w:r>
+              <w:rPr>
+                <w:lang w:val="en-GB"/>
+              </w:rPr>
+              <w:t>No tests possible without create function</w:t>
+            </w:r>
+          </w:p>
+        </w:tc>
+        <w:tc>
+          <w:tcPr>
+            <w:tcW w:w="0" w:type="auto"/>
+            <w:vAlign w:val="center"/>
+            <w:hideMark/>
+          </w:tcPr>
+          <w:p>
+            <w:r>
+              <w:t xml:space="preserve">API </w:t>
+            </w:r>
+            <w:proofErr w:type="spellStart"/>
+            <w:r>
+              <w:t>connected</w:t>
+            </w:r>
+            <w:proofErr w:type="spellEnd"/>
             <w:r>
               <w:t xml:space="preserve"> </w:t>
             </w:r>
             <w:proofErr w:type="spellStart"/>
             <w:r>
-              <w:t>Done</w:t>
-            </w:r>
-            <w:proofErr w:type="spellEnd"/>
-          </w:p>
-        </w:tc>
-        <w:tc>
-          <w:tcPr>
-            <w:tcW w:w="0" w:type="auto"/>
-            <w:vAlign w:val="center"/>
-            <w:hideMark/>
-          </w:tcPr>
-          <w:p>
-            <w:r>
-              <w:t>Ohne Create keine Tests möglich</w:t>
-            </w:r>
-          </w:p>
-        </w:tc>
-        <w:tc>
-          <w:tcPr>
-            <w:tcW w:w="0" w:type="auto"/>
-            <w:vAlign w:val="center"/>
-            <w:hideMark/>
-          </w:tcPr>
-          <w:p>
-            <w:r>
-              <w:t>API verbunden mit UI</w:t>
-            </w:r>
-          </w:p>
-        </w:tc>
-        <w:tc>
-          <w:tcPr>
-            <w:tcW w:w="0" w:type="auto"/>
-            <w:vAlign w:val="center"/>
-            <w:hideMark/>
-          </w:tcPr>
-          <w:p>
-            <w:r>
-              <w:t>Recherche + Beispiele</w:t>
-            </w:r>
+              <w:t>with</w:t>
+            </w:r>
+            <w:proofErr w:type="spellEnd"/>
+            <w:r>
+              <w:t xml:space="preserve"> UI</w:t>
+            </w:r>
+          </w:p>
+        </w:tc>
+        <w:tc>
+          <w:tcPr>
+            <w:tcW w:w="0" w:type="auto"/>
+            <w:vAlign w:val="center"/>
+            <w:hideMark/>
+          </w:tcPr>
+          <w:p>
+            <w:r>
+              <w:t xml:space="preserve">Research + </w:t>
+            </w:r>
+            <w:proofErr w:type="spellStart"/>
+            <w:r>
+              <w:t>examples</w:t>
+            </w:r>
+            <w:proofErr w:type="spellEnd"/>
           </w:p>
         </w:tc>
       </w:tr>
@@ -1455,55 +1781,83 @@
             <w:hideMark/>
           </w:tcPr>
           <w:p>
-            <w:r>
-              <w:t>CRUD View Funktion</w:t>
-            </w:r>
-          </w:p>
-        </w:tc>
-        <w:tc>
-          <w:tcPr>
-            <w:tcW w:w="0" w:type="auto"/>
-            <w:vAlign w:val="center"/>
-            <w:hideMark/>
-          </w:tcPr>
-          <w:p>
-            <w:r>
-              <w:rPr>
-                <w:rFonts w:ascii="Segoe UI Emoji" w:hAnsi="Segoe UI Emoji" w:cs="Segoe UI Emoji"/>
-              </w:rPr>
-              <w:t>✅</w:t>
-            </w:r>
+            <w:pPr>
+              <w:rPr>
+                <w:b/>
+                <w:bCs/>
+              </w:rPr>
+            </w:pPr>
+            <w:r>
+              <w:rPr>
+                <w:b/>
+                <w:bCs/>
+              </w:rPr>
+              <w:t xml:space="preserve">CRUD View </w:t>
+            </w:r>
+            <w:proofErr w:type="spellStart"/>
+            <w:r>
+              <w:rPr>
+                <w:b/>
+                <w:bCs/>
+              </w:rPr>
+              <w:t>Function</w:t>
+            </w:r>
+            <w:proofErr w:type="spellEnd"/>
+          </w:p>
+        </w:tc>
+        <w:tc>
+          <w:tcPr>
+            <w:tcW w:w="0" w:type="auto"/>
+            <w:vAlign w:val="center"/>
+            <w:hideMark/>
+          </w:tcPr>
+          <w:p>
+            <w:proofErr w:type="spellStart"/>
+            <w:r>
+              <w:t>Done</w:t>
+            </w:r>
+            <w:proofErr w:type="spellEnd"/>
+          </w:p>
+        </w:tc>
+        <w:tc>
+          <w:tcPr>
+            <w:tcW w:w="0" w:type="auto"/>
+            <w:vAlign w:val="center"/>
+            <w:hideMark/>
+          </w:tcPr>
+          <w:p>
+            <w:proofErr w:type="spellStart"/>
+            <w:r>
+              <w:t>Validate</w:t>
+            </w:r>
+            <w:proofErr w:type="spellEnd"/>
+            <w:r>
+              <w:t xml:space="preserve"> &amp; </w:t>
+            </w:r>
+            <w:proofErr w:type="spellStart"/>
+            <w:r>
+              <w:t>display</w:t>
+            </w:r>
+            <w:proofErr w:type="spellEnd"/>
             <w:r>
               <w:t xml:space="preserve"> </w:t>
             </w:r>
             <w:proofErr w:type="spellStart"/>
             <w:r>
-              <w:t>Done</w:t>
-            </w:r>
-            <w:proofErr w:type="spellEnd"/>
-          </w:p>
-        </w:tc>
-        <w:tc>
-          <w:tcPr>
-            <w:tcW w:w="0" w:type="auto"/>
-            <w:vAlign w:val="center"/>
-            <w:hideMark/>
-          </w:tcPr>
-          <w:p>
-            <w:r>
-              <w:t>Daten validieren &amp; anzeigen</w:t>
-            </w:r>
-          </w:p>
-        </w:tc>
-        <w:tc>
-          <w:tcPr>
-            <w:tcW w:w="0" w:type="auto"/>
-            <w:vAlign w:val="center"/>
-            <w:hideMark/>
-          </w:tcPr>
-          <w:p>
-            <w:r>
-              <w:t>Keine</w:t>
+              <w:t>data</w:t>
+            </w:r>
+            <w:proofErr w:type="spellEnd"/>
+          </w:p>
+        </w:tc>
+        <w:tc>
+          <w:tcPr>
+            <w:tcW w:w="0" w:type="auto"/>
+            <w:vAlign w:val="center"/>
+            <w:hideMark/>
+          </w:tcPr>
+          <w:p>
+            <w:r>
+              <w:t>None</w:t>
             </w:r>
           </w:p>
         </w:tc>
@@ -1518,13 +1872,22 @@
       </w:tr>
     </w:tbl>
     <w:p>
-      <w:r>
-        <w:pict w14:anchorId="6196C108">
-          <v:rect id="_x0000_i1084" style="width:0;height:1.5pt" o:hralign="center" o:hrstd="t" o:hr="t" fillcolor="#a0a0a0" stroked="f"/>
-        </w:pict>
-      </w:r>
+      <w:pPr>
+        <w:rPr>
+          <w:b/>
+          <w:bCs/>
+          <w:lang w:val="en-GB"/>
+        </w:rPr>
+      </w:pPr>
     </w:p>
     <w:p>
+      <w:r>
+        <w:pict w14:anchorId="6196C108">
+          <v:rect id="_x0000_i1030" style="width:0;height:1.5pt" o:hralign="center" o:hrstd="t" o:hr="t" fillcolor="#a0a0a0" stroked="f"/>
+        </w:pict>
+      </w:r>
+    </w:p>
+    <w:p>
       <w:pPr>
         <w:rPr>
           <w:b/>
@@ -1537,234 +1900,6 @@
           <w:bCs/>
         </w:rPr>
         <w:t>Retrospektive Sprint 1</w:t>
-      </w:r>
-    </w:p>
-    <w:p>
-      <w:pPr>
-        <w:numPr>
-          <w:ilvl w:val="0"/>
-          <w:numId w:val="3"/>
-        </w:numPr>
-      </w:pPr>
-      <w:r>
-        <w:rPr>
-          <w:b/>
-          <w:bCs/>
-        </w:rPr>
-        <w:t>Was lief gut?</w:t>
-      </w:r>
-      <w:r>
-        <w:br/>
-        <w:t>Datenbankanbindung funktioniert, CRUD Create getestet</w:t>
-      </w:r>
-      <w:r>
-        <w:t xml:space="preserve"> und in Datenbank und CRUD View bestätig</w:t>
-      </w:r>
-      <w:r>
-        <w:t>.</w:t>
-      </w:r>
-    </w:p>
-    <w:p>
-      <w:pPr>
-        <w:numPr>
-          <w:ilvl w:val="0"/>
-          <w:numId w:val="3"/>
-        </w:numPr>
-      </w:pPr>
-      <w:r>
-        <w:rPr>
-          <w:b/>
-          <w:bCs/>
-        </w:rPr>
-        <w:t>Was war das größte Problem?</w:t>
-      </w:r>
-      <w:r>
-        <w:br/>
-        <w:t>Verbindung mit UI dauerte länger als gedacht</w:t>
-      </w:r>
-      <w:r>
-        <w:t xml:space="preserve"> , um Curd </w:t>
-      </w:r>
-      <w:proofErr w:type="spellStart"/>
-      <w:r>
-        <w:t>funktionen</w:t>
-      </w:r>
-      <w:proofErr w:type="spellEnd"/>
-      <w:r>
-        <w:t xml:space="preserve"> zu erstellen und zu testen</w:t>
-      </w:r>
-    </w:p>
-    <w:p>
-      <w:pPr>
-        <w:numPr>
-          <w:ilvl w:val="0"/>
-          <w:numId w:val="3"/>
-        </w:numPr>
-      </w:pPr>
-      <w:r>
-        <w:rPr>
-          <w:b/>
-          <w:bCs/>
-        </w:rPr>
-        <w:t>Was kann ich verbessern?</w:t>
-      </w:r>
-      <w:r>
-        <w:br/>
-        <w:t>Mehr Zeit für Recherche einplanen</w:t>
-      </w:r>
-    </w:p>
-    <w:p>
-      <w:pPr>
-        <w:numPr>
-          <w:ilvl w:val="0"/>
-          <w:numId w:val="3"/>
-        </w:numPr>
-      </w:pPr>
-      <w:r>
-        <w:rPr>
-          <w:b/>
-          <w:bCs/>
-        </w:rPr>
-        <w:t>Nächste Schritte:</w:t>
-      </w:r>
-      <w:r>
-        <w:br/>
-        <w:t>Update- und Delete-Funktion bauen</w:t>
-      </w:r>
-    </w:p>
-    <w:p>
-      <w:r>
-        <w:pict w14:anchorId="6F7837D4">
-          <v:rect id="_x0000_i1085" style="width:0;height:1.5pt" o:hralign="center" o:hrstd="t" o:hr="t" fillcolor="#a0a0a0" stroked="f"/>
-        </w:pict>
-      </w:r>
-    </w:p>
-    <w:p>
-      <w:pPr>
-        <w:rPr>
-          <w:b/>
-          <w:bCs/>
-        </w:rPr>
-      </w:pPr>
-      <w:r>
-        <w:rPr>
-          <w:b/>
-          <w:bCs/>
-        </w:rPr>
-        <w:t>5. Sprint 2 (</w:t>
-      </w:r>
-      <w:r>
-        <w:rPr>
-          <w:b/>
-          <w:bCs/>
-        </w:rPr>
-        <w:t>04</w:t>
-      </w:r>
-      <w:r>
-        <w:rPr>
-          <w:b/>
-          <w:bCs/>
-        </w:rPr>
-        <w:t xml:space="preserve">.03.2025 – </w:t>
-      </w:r>
-      <w:r>
-        <w:rPr>
-          <w:b/>
-          <w:bCs/>
-        </w:rPr>
-        <w:t>05</w:t>
-      </w:r>
-      <w:r>
-        <w:rPr>
-          <w:b/>
-          <w:bCs/>
-        </w:rPr>
-        <w:t>.03.2025)</w:t>
-      </w:r>
-    </w:p>
-    <w:p>
-      <w:pPr>
-        <w:rPr>
-          <w:b/>
-          <w:bCs/>
-        </w:rPr>
-      </w:pPr>
-      <w:r>
-        <w:rPr>
-          <w:b/>
-          <w:bCs/>
-        </w:rPr>
-        <w:t>Ziele:</w:t>
-      </w:r>
-    </w:p>
-    <w:p>
-      <w:pPr>
-        <w:numPr>
-          <w:ilvl w:val="0"/>
-          <w:numId w:val="4"/>
-        </w:numPr>
-      </w:pPr>
-      <w:r>
-        <w:t xml:space="preserve">CRUD </w:t>
-      </w:r>
-      <w:r>
-        <w:rPr>
-          <w:b/>
-          <w:bCs/>
-        </w:rPr>
-        <w:t>Update</w:t>
-      </w:r>
-    </w:p>
-    <w:p>
-      <w:pPr>
-        <w:numPr>
-          <w:ilvl w:val="0"/>
-          <w:numId w:val="4"/>
-        </w:numPr>
-      </w:pPr>
-      <w:r>
-        <w:t xml:space="preserve">CRUD </w:t>
-      </w:r>
-      <w:r>
-        <w:rPr>
-          <w:b/>
-          <w:bCs/>
-        </w:rPr>
-        <w:t>Delete</w:t>
-      </w:r>
-    </w:p>
-    <w:p>
-      <w:pPr>
-        <w:numPr>
-          <w:ilvl w:val="0"/>
-          <w:numId w:val="4"/>
-        </w:numPr>
-      </w:pPr>
-      <w:r>
-        <w:t>JWT-Authentifizierung</w:t>
-      </w:r>
-    </w:p>
-    <w:p>
-      <w:r>
-        <w:lastRenderedPageBreak/>
-        <w:pict w14:anchorId="7202BDBE">
-          <v:rect id="_x0000_i1086" style="width:0;height:1.5pt" o:hralign="center" o:hrstd="t" o:hr="t" fillcolor="#a0a0a0" stroked="f"/>
-        </w:pict>
-      </w:r>
-    </w:p>
-    <w:p>
-      <w:pPr>
-        <w:rPr>
-          <w:b/>
-          <w:bCs/>
-        </w:rPr>
-      </w:pPr>
-      <w:r>
-        <w:rPr>
-          <w:b/>
-          <w:bCs/>
-        </w:rPr>
-        <w:t>Aufgaben:</w:t>
       </w:r>
     </w:p>
     <w:tbl>
@@ -1780,10 +1915,8 @@
         <w:tblLook w:val="04A0" w:firstRow="1" w:lastRow="0" w:firstColumn="1" w:lastColumn="0" w:noHBand="0" w:noVBand="1"/>
       </w:tblPr>
       <w:tblGrid>
-        <w:gridCol w:w="2279"/>
-        <w:gridCol w:w="710"/>
-        <w:gridCol w:w="875"/>
-        <w:gridCol w:w="2031"/>
+        <w:gridCol w:w="1862"/>
+        <w:gridCol w:w="7210"/>
       </w:tblGrid>
       <w:tr>
         <w:trPr>
@@ -1808,74 +1941,32 @@
                 <w:b/>
                 <w:bCs/>
               </w:rPr>
-              <w:t>Aufgabe</w:t>
-            </w:r>
-          </w:p>
-        </w:tc>
-        <w:tc>
-          <w:tcPr>
-            <w:tcW w:w="0" w:type="auto"/>
-            <w:vAlign w:val="center"/>
-            <w:hideMark/>
-          </w:tcPr>
-          <w:p>
-            <w:pPr>
-              <w:rPr>
-                <w:b/>
-                <w:bCs/>
-              </w:rPr>
-            </w:pPr>
-            <w:r>
-              <w:rPr>
-                <w:b/>
-                <w:bCs/>
-              </w:rPr>
-              <w:t>Status</w:t>
-            </w:r>
-          </w:p>
-        </w:tc>
-        <w:tc>
-          <w:tcPr>
-            <w:tcW w:w="0" w:type="auto"/>
-            <w:vAlign w:val="center"/>
-            <w:hideMark/>
-          </w:tcPr>
-          <w:p>
-            <w:pPr>
-              <w:rPr>
-                <w:b/>
-                <w:bCs/>
-              </w:rPr>
-            </w:pPr>
-            <w:r>
-              <w:rPr>
-                <w:b/>
-                <w:bCs/>
-              </w:rPr>
-              <w:t>Priorität</w:t>
-            </w:r>
-          </w:p>
-        </w:tc>
-        <w:tc>
-          <w:tcPr>
-            <w:tcW w:w="0" w:type="auto"/>
-            <w:vAlign w:val="center"/>
-            <w:hideMark/>
-          </w:tcPr>
-          <w:p>
-            <w:pPr>
-              <w:rPr>
-                <w:b/>
-                <w:bCs/>
-              </w:rPr>
-            </w:pPr>
-            <w:r>
-              <w:rPr>
-                <w:b/>
-                <w:bCs/>
-              </w:rPr>
-              <w:t>Beschreibung</w:t>
-            </w:r>
+              <w:t>Question</w:t>
+            </w:r>
+          </w:p>
+        </w:tc>
+        <w:tc>
+          <w:tcPr>
+            <w:tcW w:w="0" w:type="auto"/>
+            <w:vAlign w:val="center"/>
+            <w:hideMark/>
+          </w:tcPr>
+          <w:p>
+            <w:pPr>
+              <w:rPr>
+                <w:b/>
+                <w:bCs/>
+              </w:rPr>
+            </w:pPr>
+            <w:proofErr w:type="spellStart"/>
+            <w:r>
+              <w:rPr>
+                <w:b/>
+                <w:bCs/>
+              </w:rPr>
+              <w:t>Answer</w:t>
+            </w:r>
+            <w:proofErr w:type="spellEnd"/>
           </w:p>
         </w:tc>
       </w:tr>
@@ -1890,44 +1981,79 @@
             <w:hideMark/>
           </w:tcPr>
           <w:p>
-            <w:r>
-              <w:t>CRUD Update Funktion</w:t>
-            </w:r>
-          </w:p>
-        </w:tc>
-        <w:tc>
-          <w:tcPr>
-            <w:tcW w:w="0" w:type="auto"/>
-            <w:vAlign w:val="center"/>
-            <w:hideMark/>
-          </w:tcPr>
-          <w:p>
-            <w:r>
-              <w:t>TODO</w:t>
-            </w:r>
-          </w:p>
-        </w:tc>
-        <w:tc>
-          <w:tcPr>
-            <w:tcW w:w="0" w:type="auto"/>
-            <w:vAlign w:val="center"/>
-            <w:hideMark/>
-          </w:tcPr>
-          <w:p>
-            <w:r>
-              <w:t>Hoch</w:t>
-            </w:r>
-          </w:p>
-        </w:tc>
-        <w:tc>
-          <w:tcPr>
-            <w:tcW w:w="0" w:type="auto"/>
-            <w:vAlign w:val="center"/>
-            <w:hideMark/>
-          </w:tcPr>
-          <w:p>
-            <w:r>
-              <w:t>Kunden updaten</w:t>
+            <w:pPr>
+              <w:rPr>
+                <w:b/>
+                <w:bCs/>
+              </w:rPr>
+            </w:pPr>
+            <w:proofErr w:type="spellStart"/>
+            <w:r>
+              <w:rPr>
+                <w:b/>
+                <w:bCs/>
+              </w:rPr>
+              <w:t>What</w:t>
+            </w:r>
+            <w:proofErr w:type="spellEnd"/>
+            <w:r>
+              <w:rPr>
+                <w:b/>
+                <w:bCs/>
+              </w:rPr>
+              <w:t xml:space="preserve"> </w:t>
+            </w:r>
+            <w:proofErr w:type="spellStart"/>
+            <w:r>
+              <w:rPr>
+                <w:b/>
+                <w:bCs/>
+              </w:rPr>
+              <w:t>went</w:t>
+            </w:r>
+            <w:proofErr w:type="spellEnd"/>
+            <w:r>
+              <w:rPr>
+                <w:b/>
+                <w:bCs/>
+              </w:rPr>
+              <w:t xml:space="preserve"> </w:t>
+            </w:r>
+            <w:proofErr w:type="spellStart"/>
+            <w:r>
+              <w:rPr>
+                <w:b/>
+                <w:bCs/>
+              </w:rPr>
+              <w:t>well</w:t>
+            </w:r>
+            <w:proofErr w:type="spellEnd"/>
+            <w:r>
+              <w:rPr>
+                <w:b/>
+                <w:bCs/>
+              </w:rPr>
+              <w:t>?</w:t>
+            </w:r>
+          </w:p>
+        </w:tc>
+        <w:tc>
+          <w:tcPr>
+            <w:tcW w:w="0" w:type="auto"/>
+            <w:vAlign w:val="center"/>
+            <w:hideMark/>
+          </w:tcPr>
+          <w:p>
+            <w:pPr>
+              <w:rPr>
+                <w:lang w:val="en-GB"/>
+              </w:rPr>
+            </w:pPr>
+            <w:r>
+              <w:rPr>
+                <w:lang w:val="en-GB"/>
+              </w:rPr>
+              <w:t>Database connection works, CRUD Create tested and confirmed in database and CRUD View.</w:t>
             </w:r>
           </w:p>
         </w:tc>
@@ -1943,44 +2069,63 @@
             <w:hideMark/>
           </w:tcPr>
           <w:p>
-            <w:r>
-              <w:t>CRUD Delete Funktion</w:t>
-            </w:r>
-          </w:p>
-        </w:tc>
-        <w:tc>
-          <w:tcPr>
-            <w:tcW w:w="0" w:type="auto"/>
-            <w:vAlign w:val="center"/>
-            <w:hideMark/>
-          </w:tcPr>
-          <w:p>
-            <w:r>
-              <w:t>TODO</w:t>
-            </w:r>
-          </w:p>
-        </w:tc>
-        <w:tc>
-          <w:tcPr>
-            <w:tcW w:w="0" w:type="auto"/>
-            <w:vAlign w:val="center"/>
-            <w:hideMark/>
-          </w:tcPr>
-          <w:p>
-            <w:r>
-              <w:t>Hoch</w:t>
-            </w:r>
-          </w:p>
-        </w:tc>
-        <w:tc>
-          <w:tcPr>
-            <w:tcW w:w="0" w:type="auto"/>
-            <w:vAlign w:val="center"/>
-            <w:hideMark/>
-          </w:tcPr>
-          <w:p>
-            <w:r>
-              <w:t>Leads löschen</w:t>
+            <w:pPr>
+              <w:rPr>
+                <w:b/>
+                <w:bCs/>
+              </w:rPr>
+            </w:pPr>
+            <w:proofErr w:type="spellStart"/>
+            <w:r>
+              <w:rPr>
+                <w:b/>
+                <w:bCs/>
+              </w:rPr>
+              <w:t>Biggest</w:t>
+            </w:r>
+            <w:proofErr w:type="spellEnd"/>
+            <w:r>
+              <w:rPr>
+                <w:b/>
+                <w:bCs/>
+              </w:rPr>
+              <w:t xml:space="preserve"> </w:t>
+            </w:r>
+            <w:proofErr w:type="spellStart"/>
+            <w:r>
+              <w:rPr>
+                <w:b/>
+                <w:bCs/>
+              </w:rPr>
+              <w:t>problem</w:t>
+            </w:r>
+            <w:proofErr w:type="spellEnd"/>
+            <w:r>
+              <w:rPr>
+                <w:b/>
+                <w:bCs/>
+              </w:rPr>
+              <w:t>?</w:t>
+            </w:r>
+          </w:p>
+        </w:tc>
+        <w:tc>
+          <w:tcPr>
+            <w:tcW w:w="0" w:type="auto"/>
+            <w:vAlign w:val="center"/>
+            <w:hideMark/>
+          </w:tcPr>
+          <w:p>
+            <w:pPr>
+              <w:rPr>
+                <w:lang w:val="en-GB"/>
+              </w:rPr>
+            </w:pPr>
+            <w:r>
+              <w:rPr>
+                <w:lang w:val="en-GB"/>
+              </w:rPr>
+              <w:t>Connecting with UI took longer than expected to create and test CRUD functions.</w:t>
             </w:r>
           </w:p>
         </w:tc>
@@ -1996,46 +2141,142 @@
             <w:hideMark/>
           </w:tcPr>
           <w:p>
-            <w:r>
-              <w:t>JWT Auth</w:t>
-            </w:r>
-          </w:p>
-        </w:tc>
-        <w:tc>
-          <w:tcPr>
-            <w:tcW w:w="0" w:type="auto"/>
-            <w:vAlign w:val="center"/>
-            <w:hideMark/>
-          </w:tcPr>
-          <w:p>
-            <w:r>
-              <w:t>TODO</w:t>
-            </w:r>
-          </w:p>
-        </w:tc>
-        <w:tc>
-          <w:tcPr>
-            <w:tcW w:w="0" w:type="auto"/>
-            <w:vAlign w:val="center"/>
-            <w:hideMark/>
-          </w:tcPr>
-          <w:p>
-            <w:proofErr w:type="spellStart"/>
-            <w:r>
-              <w:t>Niederig</w:t>
-            </w:r>
-            <w:proofErr w:type="spellEnd"/>
-          </w:p>
-        </w:tc>
-        <w:tc>
-          <w:tcPr>
-            <w:tcW w:w="0" w:type="auto"/>
-            <w:vAlign w:val="center"/>
-            <w:hideMark/>
-          </w:tcPr>
-          <w:p>
-            <w:r>
-              <w:t>Login &amp; Token prüfen</w:t>
+            <w:pPr>
+              <w:rPr>
+                <w:b/>
+                <w:bCs/>
+              </w:rPr>
+            </w:pPr>
+            <w:proofErr w:type="spellStart"/>
+            <w:r>
+              <w:rPr>
+                <w:b/>
+                <w:bCs/>
+              </w:rPr>
+              <w:t>What</w:t>
+            </w:r>
+            <w:proofErr w:type="spellEnd"/>
+            <w:r>
+              <w:rPr>
+                <w:b/>
+                <w:bCs/>
+              </w:rPr>
+              <w:t xml:space="preserve"> </w:t>
+            </w:r>
+            <w:proofErr w:type="spellStart"/>
+            <w:r>
+              <w:rPr>
+                <w:b/>
+                <w:bCs/>
+              </w:rPr>
+              <w:t>can</w:t>
+            </w:r>
+            <w:proofErr w:type="spellEnd"/>
+            <w:r>
+              <w:rPr>
+                <w:b/>
+                <w:bCs/>
+              </w:rPr>
+              <w:t xml:space="preserve"> I </w:t>
+            </w:r>
+            <w:proofErr w:type="spellStart"/>
+            <w:r>
+              <w:rPr>
+                <w:b/>
+                <w:bCs/>
+              </w:rPr>
+              <w:t>improve</w:t>
+            </w:r>
+            <w:proofErr w:type="spellEnd"/>
+            <w:r>
+              <w:rPr>
+                <w:b/>
+                <w:bCs/>
+              </w:rPr>
+              <w:t>?</w:t>
+            </w:r>
+          </w:p>
+        </w:tc>
+        <w:tc>
+          <w:tcPr>
+            <w:tcW w:w="0" w:type="auto"/>
+            <w:vAlign w:val="center"/>
+            <w:hideMark/>
+          </w:tcPr>
+          <w:p>
+            <w:pPr>
+              <w:rPr>
+                <w:lang w:val="en-GB"/>
+              </w:rPr>
+            </w:pPr>
+            <w:r>
+              <w:rPr>
+                <w:lang w:val="en-GB"/>
+              </w:rPr>
+              <w:t>Plan more time for research.</w:t>
+            </w:r>
+          </w:p>
+        </w:tc>
+      </w:tr>
+      <w:tr>
+        <w:trPr>
+          <w:tblCellSpacing w:w="15" w:type="dxa"/>
+        </w:trPr>
+        <w:tc>
+          <w:tcPr>
+            <w:tcW w:w="0" w:type="auto"/>
+            <w:vAlign w:val="center"/>
+            <w:hideMark/>
+          </w:tcPr>
+          <w:p>
+            <w:pPr>
+              <w:rPr>
+                <w:b/>
+                <w:bCs/>
+              </w:rPr>
+            </w:pPr>
+            <w:r>
+              <w:rPr>
+                <w:b/>
+                <w:bCs/>
+              </w:rPr>
+              <w:t xml:space="preserve">Next </w:t>
+            </w:r>
+            <w:proofErr w:type="spellStart"/>
+            <w:r>
+              <w:rPr>
+                <w:b/>
+                <w:bCs/>
+              </w:rPr>
+              <w:t>steps</w:t>
+            </w:r>
+            <w:proofErr w:type="spellEnd"/>
+            <w:r>
+              <w:rPr>
+                <w:b/>
+                <w:bCs/>
+              </w:rPr>
+              <w:t>:</w:t>
+            </w:r>
+          </w:p>
+        </w:tc>
+        <w:tc>
+          <w:tcPr>
+            <w:tcW w:w="0" w:type="auto"/>
+            <w:vAlign w:val="center"/>
+            <w:hideMark/>
+          </w:tcPr>
+          <w:p>
+            <w:pPr>
+              <w:rPr>
+                <w:lang w:val="en-GB"/>
+              </w:rPr>
+            </w:pPr>
+            <w:r>
+              <w:rPr>
+                <w:lang w:val="en-GB"/>
+              </w:rPr>
+              <w:t>Build update and delete functions.</w:t>
             </w:r>
           </w:p>
         </w:tc>
@@ -2043,11 +2284,900 @@
     </w:tbl>
     <w:p>
       <w:r>
+        <w:pict w14:anchorId="6F7837D4">
+          <v:rect id="_x0000_i1031" style="width:0;height:1.5pt" o:hralign="center" o:hrstd="t" o:hr="t" fillcolor="#a0a0a0" stroked="f"/>
+        </w:pict>
+      </w:r>
+    </w:p>
+    <w:p>
+      <w:pPr>
+        <w:rPr>
+          <w:b/>
+          <w:bCs/>
+        </w:rPr>
+      </w:pPr>
+      <w:r>
+        <w:rPr>
+          <w:b/>
+          <w:bCs/>
+        </w:rPr>
+        <w:t>5. Sprint 2 (</w:t>
+      </w:r>
+      <w:r>
+        <w:rPr>
+          <w:b/>
+          <w:bCs/>
+        </w:rPr>
+        <w:t>04</w:t>
+      </w:r>
+      <w:r>
+        <w:rPr>
+          <w:b/>
+          <w:bCs/>
+        </w:rPr>
+        <w:t xml:space="preserve">.03.2025 – </w:t>
+      </w:r>
+      <w:r>
+        <w:rPr>
+          <w:b/>
+          <w:bCs/>
+        </w:rPr>
+        <w:t>05</w:t>
+      </w:r>
+      <w:r>
+        <w:rPr>
+          <w:b/>
+          <w:bCs/>
+        </w:rPr>
+        <w:t>.03.2025)</w:t>
+      </w:r>
+    </w:p>
+    <w:p>
+      <w:pPr>
+        <w:rPr>
+          <w:b/>
+          <w:bCs/>
+        </w:rPr>
+      </w:pPr>
+      <w:r>
+        <w:rPr>
+          <w:b/>
+          <w:bCs/>
+        </w:rPr>
+        <w:t>Ziele:</w:t>
+      </w:r>
+    </w:p>
+    <w:p>
+      <w:pPr>
+        <w:numPr>
+          <w:ilvl w:val="0"/>
+          <w:numId w:val="4"/>
+        </w:numPr>
+      </w:pPr>
+      <w:r>
+        <w:t xml:space="preserve">CRUD </w:t>
+      </w:r>
+      <w:r>
+        <w:rPr>
+          <w:b/>
+          <w:bCs/>
+        </w:rPr>
+        <w:t>Update</w:t>
+      </w:r>
+    </w:p>
+    <w:p>
+      <w:pPr>
+        <w:numPr>
+          <w:ilvl w:val="0"/>
+          <w:numId w:val="4"/>
+        </w:numPr>
+      </w:pPr>
+      <w:r>
+        <w:t xml:space="preserve">CRUD </w:t>
+      </w:r>
+      <w:r>
+        <w:rPr>
+          <w:b/>
+          <w:bCs/>
+        </w:rPr>
+        <w:t>Delete</w:t>
+      </w:r>
+    </w:p>
+    <w:p>
+      <w:pPr>
+        <w:ind w:left="720"/>
+      </w:pPr>
+    </w:p>
+    <w:p>
+      <w:r>
+        <w:lastRenderedPageBreak/>
+        <w:pict w14:anchorId="7202BDBE">
+          <v:rect id="_x0000_i1032" style="width:0;height:1.5pt" o:hralign="center" o:hrstd="t" o:hr="t" fillcolor="#a0a0a0" stroked="f"/>
+        </w:pict>
+      </w:r>
+    </w:p>
+    <w:p>
+      <w:pPr>
+        <w:rPr>
+          <w:b/>
+          <w:bCs/>
+        </w:rPr>
+      </w:pPr>
+      <w:r>
+        <w:rPr>
+          <w:b/>
+          <w:bCs/>
+        </w:rPr>
+        <w:t>Tasks</w:t>
+      </w:r>
+      <w:r>
+        <w:rPr>
+          <w:b/>
+          <w:bCs/>
+        </w:rPr>
+        <w:t>:</w:t>
+      </w:r>
+    </w:p>
+    <w:tbl>
+      <w:tblPr>
+        <w:tblW w:w="0" w:type="auto"/>
+        <w:tblCellSpacing w:w="15" w:type="dxa"/>
+        <w:tblCellMar>
+          <w:top w:w="15" w:type="dxa"/>
+          <w:left w:w="15" w:type="dxa"/>
+          <w:bottom w:w="15" w:type="dxa"/>
+          <w:right w:w="15" w:type="dxa"/>
+        </w:tblCellMar>
+        <w:tblLook w:val="04A0" w:firstRow="1" w:lastRow="0" w:firstColumn="1" w:lastColumn="0" w:noHBand="0" w:noVBand="1"/>
+      </w:tblPr>
+      <w:tblGrid>
+        <w:gridCol w:w="2179"/>
+        <w:gridCol w:w="710"/>
+        <w:gridCol w:w="1249"/>
+        <w:gridCol w:w="1903"/>
+        <w:gridCol w:w="3031"/>
+      </w:tblGrid>
+      <w:tr>
+        <w:trPr>
+          <w:tblHeader/>
+          <w:tblCellSpacing w:w="15" w:type="dxa"/>
+        </w:trPr>
+        <w:tc>
+          <w:tcPr>
+            <w:tcW w:w="0" w:type="auto"/>
+            <w:vAlign w:val="center"/>
+            <w:hideMark/>
+          </w:tcPr>
+          <w:p>
+            <w:pPr>
+              <w:rPr>
+                <w:b/>
+                <w:bCs/>
+              </w:rPr>
+            </w:pPr>
+            <w:r>
+              <w:rPr>
+                <w:b/>
+                <w:bCs/>
+              </w:rPr>
+              <w:t>Task</w:t>
+            </w:r>
+          </w:p>
+        </w:tc>
+        <w:tc>
+          <w:tcPr>
+            <w:tcW w:w="0" w:type="auto"/>
+            <w:vAlign w:val="center"/>
+            <w:hideMark/>
+          </w:tcPr>
+          <w:p>
+            <w:pPr>
+              <w:rPr>
+                <w:b/>
+                <w:bCs/>
+              </w:rPr>
+            </w:pPr>
+            <w:r>
+              <w:rPr>
+                <w:b/>
+                <w:bCs/>
+              </w:rPr>
+              <w:t>Status</w:t>
+            </w:r>
+          </w:p>
+        </w:tc>
+        <w:tc>
+          <w:tcPr>
+            <w:tcW w:w="0" w:type="auto"/>
+            <w:vAlign w:val="center"/>
+            <w:hideMark/>
+          </w:tcPr>
+          <w:p>
+            <w:pPr>
+              <w:rPr>
+                <w:b/>
+                <w:bCs/>
+              </w:rPr>
+            </w:pPr>
+            <w:proofErr w:type="spellStart"/>
+            <w:r>
+              <w:rPr>
+                <w:b/>
+                <w:bCs/>
+              </w:rPr>
+              <w:t>Reason</w:t>
+            </w:r>
+            <w:proofErr w:type="spellEnd"/>
+          </w:p>
+        </w:tc>
+        <w:tc>
+          <w:tcPr>
+            <w:tcW w:w="0" w:type="auto"/>
+            <w:vAlign w:val="center"/>
+            <w:hideMark/>
+          </w:tcPr>
+          <w:p>
+            <w:pPr>
+              <w:rPr>
+                <w:b/>
+                <w:bCs/>
+              </w:rPr>
+            </w:pPr>
+            <w:r>
+              <w:rPr>
+                <w:b/>
+                <w:bCs/>
+              </w:rPr>
+              <w:t>Problems</w:t>
+            </w:r>
+          </w:p>
+        </w:tc>
+        <w:tc>
+          <w:tcPr>
+            <w:tcW w:w="0" w:type="auto"/>
+            <w:vAlign w:val="center"/>
+            <w:hideMark/>
+          </w:tcPr>
+          <w:p>
+            <w:pPr>
+              <w:rPr>
+                <w:b/>
+                <w:bCs/>
+              </w:rPr>
+            </w:pPr>
+            <w:r>
+              <w:rPr>
+                <w:b/>
+                <w:bCs/>
+              </w:rPr>
+              <w:t>Solution</w:t>
+            </w:r>
+          </w:p>
+        </w:tc>
+      </w:tr>
+      <w:tr>
+        <w:trPr>
+          <w:tblCellSpacing w:w="15" w:type="dxa"/>
+        </w:trPr>
+        <w:tc>
+          <w:tcPr>
+            <w:tcW w:w="0" w:type="auto"/>
+            <w:vAlign w:val="center"/>
+            <w:hideMark/>
+          </w:tcPr>
+          <w:p>
+            <w:pPr>
+              <w:rPr>
+                <w:b/>
+                <w:bCs/>
+              </w:rPr>
+            </w:pPr>
+            <w:r>
+              <w:rPr>
+                <w:b/>
+                <w:bCs/>
+              </w:rPr>
+              <w:t xml:space="preserve">CRUD </w:t>
+            </w:r>
+            <w:r>
+              <w:rPr>
+                <w:b/>
+                <w:bCs/>
+              </w:rPr>
+              <w:t xml:space="preserve">Update </w:t>
+            </w:r>
+            <w:proofErr w:type="spellStart"/>
+            <w:r>
+              <w:rPr>
+                <w:b/>
+                <w:bCs/>
+              </w:rPr>
+              <w:t>Function</w:t>
+            </w:r>
+            <w:proofErr w:type="spellEnd"/>
+          </w:p>
+        </w:tc>
+        <w:tc>
+          <w:tcPr>
+            <w:tcW w:w="0" w:type="auto"/>
+            <w:vAlign w:val="center"/>
+            <w:hideMark/>
+          </w:tcPr>
+          <w:p>
+            <w:proofErr w:type="spellStart"/>
+            <w:r>
+              <w:t>Done</w:t>
+            </w:r>
+            <w:proofErr w:type="spellEnd"/>
+          </w:p>
+        </w:tc>
+        <w:tc>
+          <w:tcPr>
+            <w:tcW w:w="0" w:type="auto"/>
+            <w:vAlign w:val="center"/>
+            <w:hideMark/>
+          </w:tcPr>
+          <w:p>
+            <w:pPr>
+              <w:rPr>
+                <w:lang w:val="en-GB"/>
+              </w:rPr>
+            </w:pPr>
+            <w:r>
+              <w:rPr>
+                <w:lang w:val="en-GB"/>
+              </w:rPr>
+              <w:t>Update leads</w:t>
+            </w:r>
+          </w:p>
+        </w:tc>
+        <w:tc>
+          <w:tcPr>
+            <w:tcW w:w="0" w:type="auto"/>
+            <w:vAlign w:val="center"/>
+            <w:hideMark/>
+          </w:tcPr>
+          <w:p>
+            <w:pPr>
+              <w:rPr>
+                <w:lang w:val="en-GB"/>
+              </w:rPr>
+            </w:pPr>
+            <w:r>
+              <w:rPr>
+                <w:lang w:val="en-GB"/>
+              </w:rPr>
+              <w:t xml:space="preserve">Update a lead with Id </w:t>
+            </w:r>
+          </w:p>
+        </w:tc>
+        <w:tc>
+          <w:tcPr>
+            <w:tcW w:w="0" w:type="auto"/>
+            <w:vAlign w:val="center"/>
+            <w:hideMark/>
+          </w:tcPr>
+          <w:p>
+            <w:pPr>
+              <w:rPr>
+                <w:lang w:val="en-GB"/>
+              </w:rPr>
+            </w:pPr>
+            <w:r>
+              <w:rPr>
+                <w:lang w:val="en-GB"/>
+              </w:rPr>
+              <w:t xml:space="preserve">Research </w:t>
+            </w:r>
+            <w:r>
+              <w:rPr>
+                <w:lang w:val="en-GB"/>
+              </w:rPr>
+              <w:t>and using of breakpoints</w:t>
+            </w:r>
+          </w:p>
+        </w:tc>
+      </w:tr>
+      <w:tr>
+        <w:trPr>
+          <w:tblCellSpacing w:w="15" w:type="dxa"/>
+        </w:trPr>
+        <w:tc>
+          <w:tcPr>
+            <w:tcW w:w="0" w:type="auto"/>
+            <w:vAlign w:val="center"/>
+            <w:hideMark/>
+          </w:tcPr>
+          <w:p>
+            <w:pPr>
+              <w:rPr>
+                <w:b/>
+                <w:bCs/>
+              </w:rPr>
+            </w:pPr>
+            <w:r>
+              <w:rPr>
+                <w:b/>
+                <w:bCs/>
+              </w:rPr>
+              <w:t xml:space="preserve">CRUD </w:t>
+            </w:r>
+            <w:r>
+              <w:rPr>
+                <w:b/>
+                <w:bCs/>
+              </w:rPr>
+              <w:t xml:space="preserve">Delete </w:t>
+            </w:r>
+            <w:proofErr w:type="spellStart"/>
+            <w:r>
+              <w:rPr>
+                <w:b/>
+                <w:bCs/>
+              </w:rPr>
+              <w:t>Function</w:t>
+            </w:r>
+            <w:proofErr w:type="spellEnd"/>
+          </w:p>
+        </w:tc>
+        <w:tc>
+          <w:tcPr>
+            <w:tcW w:w="0" w:type="auto"/>
+            <w:vAlign w:val="center"/>
+            <w:hideMark/>
+          </w:tcPr>
+          <w:p>
+            <w:proofErr w:type="spellStart"/>
+            <w:r>
+              <w:t>Done</w:t>
+            </w:r>
+            <w:proofErr w:type="spellEnd"/>
+          </w:p>
+        </w:tc>
+        <w:tc>
+          <w:tcPr>
+            <w:tcW w:w="0" w:type="auto"/>
+            <w:vAlign w:val="center"/>
+            <w:hideMark/>
+          </w:tcPr>
+          <w:p>
+            <w:r>
+              <w:t xml:space="preserve">Delete </w:t>
+            </w:r>
+            <w:proofErr w:type="spellStart"/>
+            <w:r>
+              <w:t>leads</w:t>
+            </w:r>
+            <w:proofErr w:type="spellEnd"/>
+          </w:p>
+        </w:tc>
+        <w:tc>
+          <w:tcPr>
+            <w:tcW w:w="0" w:type="auto"/>
+            <w:vAlign w:val="center"/>
+            <w:hideMark/>
+          </w:tcPr>
+          <w:p>
+            <w:r>
+              <w:t>None</w:t>
+            </w:r>
+          </w:p>
+        </w:tc>
+        <w:tc>
+          <w:tcPr>
+            <w:tcW w:w="0" w:type="auto"/>
+            <w:vAlign w:val="center"/>
+            <w:hideMark/>
+          </w:tcPr>
+          <w:p/>
+        </w:tc>
+      </w:tr>
+    </w:tbl>
+    <w:p>
+      <w:r>
         <w:pict w14:anchorId="6E361A6E">
-          <v:rect id="_x0000_i1087" style="width:0;height:1.5pt" o:hralign="center" o:hrstd="t" o:hr="t" fillcolor="#a0a0a0" stroked="f"/>
+          <v:rect id="_x0000_i1033" style="width:0;height:1.5pt" o:hralign="center" o:bullet="t" o:hrstd="t" o:hr="t" fillcolor="#a0a0a0" stroked="f"/>
         </w:pict>
       </w:r>
     </w:p>
+    <w:p>
+      <w:pPr>
+        <w:rPr>
+          <w:b/>
+          <w:bCs/>
+          <w:lang w:val="en-GB"/>
+        </w:rPr>
+      </w:pPr>
+      <w:proofErr w:type="spellStart"/>
+      <w:r>
+        <w:rPr>
+          <w:b/>
+          <w:bCs/>
+          <w:lang w:val="en-GB"/>
+        </w:rPr>
+        <w:t>Retrospektive</w:t>
+      </w:r>
+      <w:proofErr w:type="spellEnd"/>
+      <w:r>
+        <w:rPr>
+          <w:b/>
+          <w:bCs/>
+          <w:lang w:val="en-GB"/>
+        </w:rPr>
+        <w:t xml:space="preserve"> Sprint </w:t>
+      </w:r>
+      <w:r>
+        <w:rPr>
+          <w:b/>
+          <w:bCs/>
+          <w:lang w:val="en-GB"/>
+        </w:rPr>
+        <w:t>2</w:t>
+      </w:r>
+    </w:p>
+    <w:tbl>
+      <w:tblPr>
+        <w:tblW w:w="0" w:type="auto"/>
+        <w:tblCellSpacing w:w="15" w:type="dxa"/>
+        <w:tblCellMar>
+          <w:top w:w="15" w:type="dxa"/>
+          <w:left w:w="15" w:type="dxa"/>
+          <w:bottom w:w="15" w:type="dxa"/>
+          <w:right w:w="15" w:type="dxa"/>
+        </w:tblCellMar>
+        <w:tblLook w:val="04A0" w:firstRow="1" w:lastRow="0" w:firstColumn="1" w:lastColumn="0" w:noHBand="0" w:noVBand="1"/>
+      </w:tblPr>
+      <w:tblGrid>
+        <w:gridCol w:w="1987"/>
+        <w:gridCol w:w="7085"/>
+      </w:tblGrid>
+      <w:tr>
+        <w:trPr>
+          <w:tblCellSpacing w:w="15" w:type="dxa"/>
+        </w:trPr>
+        <w:tc>
+          <w:tcPr>
+            <w:tcW w:w="0" w:type="auto"/>
+            <w:vAlign w:val="center"/>
+            <w:hideMark/>
+          </w:tcPr>
+          <w:p>
+            <w:pPr>
+              <w:rPr>
+                <w:b/>
+                <w:bCs/>
+              </w:rPr>
+            </w:pPr>
+            <w:proofErr w:type="spellStart"/>
+            <w:r>
+              <w:rPr>
+                <w:b/>
+                <w:bCs/>
+              </w:rPr>
+              <w:t>What</w:t>
+            </w:r>
+            <w:proofErr w:type="spellEnd"/>
+            <w:r>
+              <w:rPr>
+                <w:b/>
+                <w:bCs/>
+              </w:rPr>
+              <w:t xml:space="preserve"> </w:t>
+            </w:r>
+            <w:proofErr w:type="spellStart"/>
+            <w:r>
+              <w:rPr>
+                <w:b/>
+                <w:bCs/>
+              </w:rPr>
+              <w:t>went</w:t>
+            </w:r>
+            <w:proofErr w:type="spellEnd"/>
+            <w:r>
+              <w:rPr>
+                <w:b/>
+                <w:bCs/>
+              </w:rPr>
+              <w:t xml:space="preserve"> </w:t>
+            </w:r>
+            <w:proofErr w:type="spellStart"/>
+            <w:r>
+              <w:rPr>
+                <w:b/>
+                <w:bCs/>
+              </w:rPr>
+              <w:t>well</w:t>
+            </w:r>
+            <w:proofErr w:type="spellEnd"/>
+            <w:r>
+              <w:rPr>
+                <w:b/>
+                <w:bCs/>
+              </w:rPr>
+              <w:t>?</w:t>
+            </w:r>
+          </w:p>
+        </w:tc>
+        <w:tc>
+          <w:tcPr>
+            <w:tcW w:w="0" w:type="auto"/>
+            <w:vAlign w:val="center"/>
+            <w:hideMark/>
+          </w:tcPr>
+          <w:p>
+            <w:pPr>
+              <w:rPr>
+                <w:lang w:val="en-GB"/>
+              </w:rPr>
+            </w:pPr>
+            <w:r>
+              <w:rPr>
+                <w:lang w:val="en-GB"/>
+              </w:rPr>
+              <w:t>Creating the CRUD function and successfully updating data in an update request.</w:t>
+            </w:r>
+          </w:p>
+        </w:tc>
+      </w:tr>
+      <w:tr>
+        <w:trPr>
+          <w:tblCellSpacing w:w="15" w:type="dxa"/>
+        </w:trPr>
+        <w:tc>
+          <w:tcPr>
+            <w:tcW w:w="0" w:type="auto"/>
+            <w:vAlign w:val="center"/>
+            <w:hideMark/>
+          </w:tcPr>
+          <w:p>
+            <w:pPr>
+              <w:rPr>
+                <w:b/>
+                <w:bCs/>
+              </w:rPr>
+            </w:pPr>
+            <w:proofErr w:type="spellStart"/>
+            <w:r>
+              <w:rPr>
+                <w:b/>
+                <w:bCs/>
+              </w:rPr>
+              <w:t>Biggest</w:t>
+            </w:r>
+            <w:proofErr w:type="spellEnd"/>
+            <w:r>
+              <w:rPr>
+                <w:b/>
+                <w:bCs/>
+              </w:rPr>
+              <w:t xml:space="preserve"> </w:t>
+            </w:r>
+            <w:proofErr w:type="spellStart"/>
+            <w:r>
+              <w:rPr>
+                <w:b/>
+                <w:bCs/>
+              </w:rPr>
+              <w:t>problem</w:t>
+            </w:r>
+            <w:proofErr w:type="spellEnd"/>
+            <w:r>
+              <w:rPr>
+                <w:b/>
+                <w:bCs/>
+              </w:rPr>
+              <w:t>?</w:t>
+            </w:r>
+          </w:p>
+        </w:tc>
+        <w:tc>
+          <w:tcPr>
+            <w:tcW w:w="0" w:type="auto"/>
+            <w:vAlign w:val="center"/>
+            <w:hideMark/>
+          </w:tcPr>
+          <w:p>
+            <w:pPr>
+              <w:rPr>
+                <w:lang w:val="en-GB"/>
+              </w:rPr>
+            </w:pPr>
+            <w:r>
+              <w:rPr>
+                <w:lang w:val="en-GB"/>
+              </w:rPr>
+              <w:t xml:space="preserve">What was the biggest </w:t>
+            </w:r>
+            <w:proofErr w:type="spellStart"/>
+            <w:r>
+              <w:rPr>
+                <w:lang w:val="en-GB"/>
+              </w:rPr>
+              <w:t>problem?The</w:t>
+            </w:r>
+            <w:proofErr w:type="spellEnd"/>
+            <w:r>
+              <w:rPr>
+                <w:lang w:val="en-GB"/>
+              </w:rPr>
+              <w:t xml:space="preserve"> request never accepted the ID.</w:t>
+            </w:r>
+          </w:p>
+        </w:tc>
+      </w:tr>
+      <w:tr>
+        <w:trPr>
+          <w:tblCellSpacing w:w="15" w:type="dxa"/>
+        </w:trPr>
+        <w:tc>
+          <w:tcPr>
+            <w:tcW w:w="0" w:type="auto"/>
+            <w:vAlign w:val="center"/>
+            <w:hideMark/>
+          </w:tcPr>
+          <w:p>
+            <w:pPr>
+              <w:rPr>
+                <w:b/>
+                <w:bCs/>
+              </w:rPr>
+            </w:pPr>
+            <w:proofErr w:type="spellStart"/>
+            <w:r>
+              <w:rPr>
+                <w:b/>
+                <w:bCs/>
+              </w:rPr>
+              <w:t>What</w:t>
+            </w:r>
+            <w:proofErr w:type="spellEnd"/>
+            <w:r>
+              <w:rPr>
+                <w:b/>
+                <w:bCs/>
+              </w:rPr>
+              <w:t xml:space="preserve"> </w:t>
+            </w:r>
+            <w:proofErr w:type="spellStart"/>
+            <w:r>
+              <w:rPr>
+                <w:b/>
+                <w:bCs/>
+              </w:rPr>
+              <w:t>can</w:t>
+            </w:r>
+            <w:proofErr w:type="spellEnd"/>
+            <w:r>
+              <w:rPr>
+                <w:b/>
+                <w:bCs/>
+              </w:rPr>
+              <w:t xml:space="preserve"> I </w:t>
+            </w:r>
+            <w:proofErr w:type="spellStart"/>
+            <w:r>
+              <w:rPr>
+                <w:b/>
+                <w:bCs/>
+              </w:rPr>
+              <w:t>improve</w:t>
+            </w:r>
+            <w:proofErr w:type="spellEnd"/>
+            <w:r>
+              <w:rPr>
+                <w:b/>
+                <w:bCs/>
+              </w:rPr>
+              <w:t>?</w:t>
+            </w:r>
+          </w:p>
+        </w:tc>
+        <w:tc>
+          <w:tcPr>
+            <w:tcW w:w="0" w:type="auto"/>
+            <w:vAlign w:val="center"/>
+            <w:hideMark/>
+          </w:tcPr>
+          <w:p>
+            <w:pPr>
+              <w:rPr>
+                <w:lang w:val="en-GB"/>
+              </w:rPr>
+            </w:pPr>
+            <w:r>
+              <w:rPr>
+                <w:lang w:val="en-GB"/>
+              </w:rPr>
+              <w:t>Working</w:t>
+            </w:r>
+            <w:r>
+              <w:rPr>
+                <w:lang w:val="en-GB"/>
+              </w:rPr>
+              <w:t xml:space="preserve"> more with breakpoints.</w:t>
+            </w:r>
+          </w:p>
+        </w:tc>
+      </w:tr>
+      <w:tr>
+        <w:trPr>
+          <w:tblCellSpacing w:w="15" w:type="dxa"/>
+        </w:trPr>
+        <w:tc>
+          <w:tcPr>
+            <w:tcW w:w="0" w:type="auto"/>
+            <w:vAlign w:val="center"/>
+            <w:hideMark/>
+          </w:tcPr>
+          <w:p>
+            <w:pPr>
+              <w:rPr>
+                <w:b/>
+                <w:bCs/>
+              </w:rPr>
+            </w:pPr>
+            <w:r>
+              <w:rPr>
+                <w:b/>
+                <w:bCs/>
+              </w:rPr>
+              <w:t xml:space="preserve">Next </w:t>
+            </w:r>
+            <w:proofErr w:type="spellStart"/>
+            <w:r>
+              <w:rPr>
+                <w:b/>
+                <w:bCs/>
+              </w:rPr>
+              <w:t>steps</w:t>
+            </w:r>
+            <w:proofErr w:type="spellEnd"/>
+            <w:r>
+              <w:rPr>
+                <w:b/>
+                <w:bCs/>
+              </w:rPr>
+              <w:t>:</w:t>
+            </w:r>
+          </w:p>
+        </w:tc>
+        <w:tc>
+          <w:tcPr>
+            <w:tcW w:w="0" w:type="auto"/>
+            <w:vAlign w:val="center"/>
+            <w:hideMark/>
+          </w:tcPr>
+          <w:p>
+            <w:pPr>
+              <w:rPr>
+                <w:lang w:val="en-GB"/>
+              </w:rPr>
+            </w:pPr>
+            <w:r>
+              <w:rPr>
+                <w:lang w:val="en-GB"/>
+              </w:rPr>
+              <w:t>Implement the Lead to Customer function and all Customer functions.</w:t>
+            </w:r>
+          </w:p>
+        </w:tc>
+      </w:tr>
+    </w:tbl>
+    <w:p>
+      <w:pPr>
+        <w:rPr>
+          <w:lang w:val="en-GB"/>
+        </w:rPr>
+      </w:pPr>
+    </w:p>
+    <w:p>
+      <w:r>
+        <w:pict w14:anchorId="3E83A1B0">
+          <v:rect id="_x0000_i1034" style="width:0;height:1.5pt" o:hralign="center" o:bullet="t" o:hrstd="t" o:hr="t" fillcolor="#a0a0a0" stroked="f"/>
+        </w:pict>
+      </w:r>
+    </w:p>
+    <w:p/>
     <w:p>
       <w:pPr>
         <w:rPr>
@@ -2077,9 +3207,9 @@
       </w:tblPr>
       <w:tblGrid>
         <w:gridCol w:w="1141"/>
-        <w:gridCol w:w="1673"/>
-        <w:gridCol w:w="1430"/>
-        <w:gridCol w:w="1688"/>
+        <w:gridCol w:w="1461"/>
+        <w:gridCol w:w="944"/>
+        <w:gridCol w:w="1598"/>
         <w:gridCol w:w="1523"/>
       </w:tblGrid>
       <w:tr>
@@ -2105,74 +3235,78 @@
                 <w:b/>
                 <w:bCs/>
               </w:rPr>
-              <w:t>Datum</w:t>
-            </w:r>
-          </w:p>
-        </w:tc>
-        <w:tc>
-          <w:tcPr>
-            <w:tcW w:w="0" w:type="auto"/>
-            <w:vAlign w:val="center"/>
-            <w:hideMark/>
-          </w:tcPr>
-          <w:p>
-            <w:pPr>
-              <w:rPr>
-                <w:b/>
-                <w:bCs/>
-              </w:rPr>
-            </w:pPr>
-            <w:r>
-              <w:rPr>
-                <w:b/>
-                <w:bCs/>
-              </w:rPr>
-              <w:t>Thema</w:t>
-            </w:r>
-          </w:p>
-        </w:tc>
-        <w:tc>
-          <w:tcPr>
-            <w:tcW w:w="0" w:type="auto"/>
-            <w:vAlign w:val="center"/>
-            <w:hideMark/>
-          </w:tcPr>
-          <w:p>
-            <w:pPr>
-              <w:rPr>
-                <w:b/>
-                <w:bCs/>
-              </w:rPr>
-            </w:pPr>
-            <w:r>
-              <w:rPr>
-                <w:b/>
-                <w:bCs/>
-              </w:rPr>
-              <w:t>Entscheidung</w:t>
-            </w:r>
-          </w:p>
-        </w:tc>
-        <w:tc>
-          <w:tcPr>
-            <w:tcW w:w="0" w:type="auto"/>
-            <w:vAlign w:val="center"/>
-            <w:hideMark/>
-          </w:tcPr>
-          <w:p>
-            <w:pPr>
-              <w:rPr>
-                <w:b/>
-                <w:bCs/>
-              </w:rPr>
-            </w:pPr>
-            <w:r>
-              <w:rPr>
-                <w:b/>
-                <w:bCs/>
-              </w:rPr>
-              <w:t>Begründung</w:t>
-            </w:r>
+              <w:t>Date</w:t>
+            </w:r>
+          </w:p>
+        </w:tc>
+        <w:tc>
+          <w:tcPr>
+            <w:tcW w:w="0" w:type="auto"/>
+            <w:vAlign w:val="center"/>
+            <w:hideMark/>
+          </w:tcPr>
+          <w:p>
+            <w:pPr>
+              <w:rPr>
+                <w:b/>
+                <w:bCs/>
+              </w:rPr>
+            </w:pPr>
+            <w:r>
+              <w:rPr>
+                <w:b/>
+                <w:bCs/>
+              </w:rPr>
+              <w:t>Topic</w:t>
+            </w:r>
+          </w:p>
+        </w:tc>
+        <w:tc>
+          <w:tcPr>
+            <w:tcW w:w="0" w:type="auto"/>
+            <w:vAlign w:val="center"/>
+            <w:hideMark/>
+          </w:tcPr>
+          <w:p>
+            <w:pPr>
+              <w:rPr>
+                <w:b/>
+                <w:bCs/>
+              </w:rPr>
+            </w:pPr>
+            <w:proofErr w:type="spellStart"/>
+            <w:r>
+              <w:rPr>
+                <w:b/>
+                <w:bCs/>
+              </w:rPr>
+              <w:t>Decision</w:t>
+            </w:r>
+            <w:proofErr w:type="spellEnd"/>
+          </w:p>
+        </w:tc>
+        <w:tc>
+          <w:tcPr>
+            <w:tcW w:w="0" w:type="auto"/>
+            <w:vAlign w:val="center"/>
+            <w:hideMark/>
+          </w:tcPr>
+          <w:p>
+            <w:pPr>
+              <w:rPr>
+                <w:b/>
+                <w:bCs/>
+              </w:rPr>
+            </w:pPr>
+            <w:proofErr w:type="spellStart"/>
+            <w:r>
+              <w:rPr>
+                <w:b/>
+                <w:bCs/>
+              </w:rPr>
+              <w:t>Reason</w:t>
+            </w:r>
+            <w:proofErr w:type="spellEnd"/>
           </w:p>
         </w:tc>
         <w:tc>
@@ -2222,7 +3356,7 @@
           </w:tcPr>
           <w:p>
             <w:r>
-              <w:t>Datenbank</w:t>
+              <w:t>Database</w:t>
             </w:r>
           </w:p>
         </w:tc>
@@ -2246,7 +3380,7 @@
           </w:tcPr>
           <w:p>
             <w:r>
-              <w:t>Schnell &amp; flexibel</w:t>
+              <w:t>Fast &amp; flexible</w:t>
             </w:r>
           </w:p>
         </w:tc>
@@ -2287,7 +3421,7 @@
           </w:tcPr>
           <w:p>
             <w:r>
-              <w:t>Authentifizierung</w:t>
+              <w:t>Authentication</w:t>
             </w:r>
           </w:p>
         </w:tc>
@@ -2311,8 +3445,13 @@
           </w:tcPr>
           <w:p>
             <w:r>
-              <w:t>Einfach &amp; sicher</w:t>
-            </w:r>
+              <w:t xml:space="preserve">Simple &amp; </w:t>
+            </w:r>
+            <w:proofErr w:type="spellStart"/>
+            <w:r>
+              <w:t>secure</w:t>
+            </w:r>
+            <w:proofErr w:type="spellEnd"/>
           </w:p>
         </w:tc>
         <w:tc>
@@ -3353,6 +4492,7 @@
   <w:style w:type="paragraph" w:default="1" w:styleId="Standard">
     <w:name w:val="Normal"/>
     <w:qFormat/>
+    <w:rsid w:val="00687EC5"/>
   </w:style>
   <w:style w:type="paragraph" w:styleId="berschrift1">
     <w:name w:val="heading 1"/>
@@ -3887,6 +5027,17 @@
       </w:tblBorders>
     </w:tblPr>
   </w:style>
+  <w:style w:type="character" w:styleId="Fett">
+    <w:name w:val="Strong"/>
+    <w:basedOn w:val="Absatz-Standardschriftart"/>
+    <w:uiPriority w:val="22"/>
+    <w:qFormat/>
+    <w:rsid w:val="005B4764"/>
+    <w:rPr>
+      <w:b/>
+      <w:bCs/>
+    </w:rPr>
+  </w:style>
 </w:styles>
 </file>
 

</xml_diff>

<commit_message>
add the remaining CRUD function for Customer and update Documentation
</commit_message>
<xml_diff>
--- a/documentation.docx
+++ b/documentation.docx
@@ -23,23 +23,13 @@
           <w:lang w:val="en-GB"/>
         </w:rPr>
       </w:pPr>
-      <w:proofErr w:type="spellStart"/>
       <w:r>
         <w:rPr>
           <w:b/>
           <w:bCs/>
           <w:lang w:val="en-GB"/>
         </w:rPr>
-        <w:t>Projektname</w:t>
-      </w:r>
-      <w:proofErr w:type="spellEnd"/>
-      <w:r>
-        <w:rPr>
-          <w:b/>
-          <w:bCs/>
-          <w:lang w:val="en-GB"/>
-        </w:rPr>
-        <w:t>:</w:t>
+        <w:t>Projektname:</w:t>
       </w:r>
       <w:r>
         <w:rPr>
@@ -92,12 +82,14 @@
         <w:rPr>
           <w:b/>
           <w:bCs/>
-        </w:rPr>
-      </w:pPr>
-      <w:r>
-        <w:rPr>
-          <w:b/>
-          <w:bCs/>
+          <w:lang w:val="en-GB"/>
+        </w:rPr>
+      </w:pPr>
+      <w:r>
+        <w:rPr>
+          <w:b/>
+          <w:bCs/>
+          <w:lang w:val="en-GB"/>
         </w:rPr>
         <w:t>1. Vision</w:t>
       </w:r>
@@ -139,23 +131,7 @@
           <w:b/>
           <w:bCs/>
         </w:rPr>
-        <w:t xml:space="preserve">2. </w:t>
-      </w:r>
-      <w:proofErr w:type="spellStart"/>
-      <w:r>
-        <w:rPr>
-          <w:b/>
-          <w:bCs/>
-        </w:rPr>
-        <w:t>Product</w:t>
-      </w:r>
-      <w:proofErr w:type="spellEnd"/>
-      <w:r>
-        <w:rPr>
-          <w:b/>
-          <w:bCs/>
-        </w:rPr>
-        <w:t xml:space="preserve"> Backlog</w:t>
+        <w:t>2. Product Backlog</w:t>
       </w:r>
     </w:p>
     <w:tbl>
@@ -196,7 +172,6 @@
                 <w:bCs/>
               </w:rPr>
             </w:pPr>
-            <w:proofErr w:type="spellStart"/>
             <w:r>
               <w:rPr>
                 <w:b/>
@@ -204,7 +179,6 @@
               </w:rPr>
               <w:t>Number</w:t>
             </w:r>
-            <w:proofErr w:type="spellEnd"/>
           </w:p>
         </w:tc>
         <w:tc>
@@ -221,21 +195,12 @@
                 <w:bCs/>
               </w:rPr>
             </w:pPr>
-            <w:proofErr w:type="spellStart"/>
-            <w:r>
-              <w:rPr>
-                <w:b/>
-                <w:bCs/>
-              </w:rPr>
-              <w:t>Must</w:t>
-            </w:r>
-            <w:proofErr w:type="spellEnd"/>
-            <w:r>
-              <w:rPr>
-                <w:b/>
-                <w:bCs/>
-              </w:rPr>
-              <w:t>/Can</w:t>
+            <w:r>
+              <w:rPr>
+                <w:b/>
+                <w:bCs/>
+              </w:rPr>
+              <w:t>Must/Can</w:t>
             </w:r>
           </w:p>
         </w:tc>
@@ -253,7 +218,6 @@
                 <w:bCs/>
               </w:rPr>
             </w:pPr>
-            <w:proofErr w:type="spellStart"/>
             <w:r>
               <w:rPr>
                 <w:b/>
@@ -261,7 +225,6 @@
               </w:rPr>
               <w:t>Category</w:t>
             </w:r>
-            <w:proofErr w:type="spellEnd"/>
           </w:p>
         </w:tc>
         <w:tc>
@@ -301,7 +264,6 @@
                 <w:bCs/>
               </w:rPr>
             </w:pPr>
-            <w:proofErr w:type="spellStart"/>
             <w:r>
               <w:rPr>
                 <w:b/>
@@ -309,7 +271,6 @@
               </w:rPr>
               <w:t>Priority</w:t>
             </w:r>
-            <w:proofErr w:type="spellEnd"/>
           </w:p>
         </w:tc>
       </w:tr>
@@ -350,11 +311,9 @@
             <w:pPr>
               <w:jc w:val="both"/>
             </w:pPr>
-            <w:proofErr w:type="spellStart"/>
             <w:r>
               <w:t>Must</w:t>
             </w:r>
-            <w:proofErr w:type="spellEnd"/>
           </w:p>
         </w:tc>
         <w:tc>
@@ -367,11 +326,9 @@
             <w:pPr>
               <w:jc w:val="both"/>
             </w:pPr>
-            <w:proofErr w:type="spellStart"/>
             <w:r>
               <w:t>Functional</w:t>
             </w:r>
-            <w:proofErr w:type="spellEnd"/>
           </w:p>
         </w:tc>
         <w:tc>
@@ -385,13 +342,8 @@
               <w:jc w:val="both"/>
             </w:pPr>
             <w:r>
-              <w:t xml:space="preserve">Lead </w:t>
-            </w:r>
-            <w:proofErr w:type="spellStart"/>
-            <w:r>
-              <w:t>create</w:t>
-            </w:r>
-            <w:proofErr w:type="spellEnd"/>
+              <w:t>Lead create</w:t>
+            </w:r>
           </w:p>
         </w:tc>
         <w:tc>
@@ -447,11 +399,9 @@
             <w:pPr>
               <w:jc w:val="both"/>
             </w:pPr>
-            <w:proofErr w:type="spellStart"/>
             <w:r>
               <w:t>Must</w:t>
             </w:r>
-            <w:proofErr w:type="spellEnd"/>
           </w:p>
         </w:tc>
         <w:tc>
@@ -464,11 +414,9 @@
             <w:pPr>
               <w:jc w:val="both"/>
             </w:pPr>
-            <w:proofErr w:type="spellStart"/>
             <w:r>
               <w:t>Functional</w:t>
             </w:r>
-            <w:proofErr w:type="spellEnd"/>
           </w:p>
         </w:tc>
         <w:tc>
@@ -539,11 +487,9 @@
             <w:pPr>
               <w:jc w:val="both"/>
             </w:pPr>
-            <w:proofErr w:type="spellStart"/>
             <w:r>
               <w:t>Must</w:t>
             </w:r>
-            <w:proofErr w:type="spellEnd"/>
           </w:p>
         </w:tc>
         <w:tc>
@@ -556,11 +502,9 @@
             <w:pPr>
               <w:jc w:val="both"/>
             </w:pPr>
-            <w:proofErr w:type="spellStart"/>
             <w:r>
               <w:t>Functional</w:t>
             </w:r>
-            <w:proofErr w:type="spellEnd"/>
           </w:p>
         </w:tc>
         <w:tc>
@@ -631,11 +575,9 @@
             <w:pPr>
               <w:jc w:val="both"/>
             </w:pPr>
-            <w:proofErr w:type="spellStart"/>
             <w:r>
               <w:t>Must</w:t>
             </w:r>
-            <w:proofErr w:type="spellEnd"/>
           </w:p>
         </w:tc>
         <w:tc>
@@ -648,11 +590,9 @@
             <w:pPr>
               <w:jc w:val="both"/>
             </w:pPr>
-            <w:proofErr w:type="spellStart"/>
             <w:r>
               <w:t>Functional</w:t>
             </w:r>
-            <w:proofErr w:type="spellEnd"/>
           </w:p>
         </w:tc>
         <w:tc>
@@ -666,13 +606,8 @@
               <w:jc w:val="both"/>
             </w:pPr>
             <w:r>
-              <w:t xml:space="preserve">Lead </w:t>
-            </w:r>
-            <w:proofErr w:type="spellStart"/>
-            <w:r>
-              <w:t>view</w:t>
-            </w:r>
-            <w:proofErr w:type="spellEnd"/>
+              <w:t>Lead view</w:t>
+            </w:r>
           </w:p>
         </w:tc>
         <w:tc>
@@ -728,11 +663,9 @@
             <w:pPr>
               <w:jc w:val="both"/>
             </w:pPr>
-            <w:proofErr w:type="spellStart"/>
             <w:r>
               <w:t>Must</w:t>
             </w:r>
-            <w:proofErr w:type="spellEnd"/>
           </w:p>
         </w:tc>
         <w:tc>
@@ -745,11 +678,9 @@
             <w:pPr>
               <w:jc w:val="both"/>
             </w:pPr>
-            <w:proofErr w:type="spellStart"/>
             <w:r>
               <w:t>Functional</w:t>
             </w:r>
-            <w:proofErr w:type="spellEnd"/>
           </w:p>
         </w:tc>
         <w:tc>
@@ -763,21 +694,8 @@
               <w:jc w:val="both"/>
             </w:pPr>
             <w:r>
-              <w:t xml:space="preserve">Lead </w:t>
-            </w:r>
-            <w:proofErr w:type="spellStart"/>
-            <w:r>
-              <w:t>to</w:t>
-            </w:r>
-            <w:proofErr w:type="spellEnd"/>
-            <w:r>
-              <w:t xml:space="preserve"> </w:t>
-            </w:r>
-            <w:proofErr w:type="spellStart"/>
-            <w:r>
-              <w:t>customer</w:t>
-            </w:r>
-            <w:proofErr w:type="spellEnd"/>
+              <w:t>Lead to customer</w:t>
+            </w:r>
           </w:p>
         </w:tc>
         <w:tc>
@@ -833,11 +751,9 @@
             <w:pPr>
               <w:jc w:val="both"/>
             </w:pPr>
-            <w:proofErr w:type="spellStart"/>
             <w:r>
               <w:t>Must</w:t>
             </w:r>
-            <w:proofErr w:type="spellEnd"/>
           </w:p>
         </w:tc>
         <w:tc>
@@ -850,11 +766,9 @@
             <w:pPr>
               <w:jc w:val="both"/>
             </w:pPr>
-            <w:proofErr w:type="spellStart"/>
             <w:r>
               <w:t>Functional</w:t>
             </w:r>
-            <w:proofErr w:type="spellEnd"/>
           </w:p>
         </w:tc>
         <w:tc>
@@ -925,11 +839,9 @@
             <w:pPr>
               <w:jc w:val="both"/>
             </w:pPr>
-            <w:proofErr w:type="spellStart"/>
             <w:r>
               <w:t>Must</w:t>
             </w:r>
-            <w:proofErr w:type="spellEnd"/>
           </w:p>
         </w:tc>
         <w:tc>
@@ -942,11 +854,9 @@
             <w:pPr>
               <w:jc w:val="both"/>
             </w:pPr>
-            <w:proofErr w:type="spellStart"/>
             <w:r>
               <w:t>Functional</w:t>
             </w:r>
-            <w:proofErr w:type="spellEnd"/>
           </w:p>
         </w:tc>
         <w:tc>
@@ -960,13 +870,8 @@
               <w:jc w:val="both"/>
             </w:pPr>
             <w:r>
-              <w:t xml:space="preserve">View </w:t>
-            </w:r>
-            <w:proofErr w:type="spellStart"/>
-            <w:r>
-              <w:t>customer</w:t>
-            </w:r>
-            <w:proofErr w:type="spellEnd"/>
+              <w:t>View customer</w:t>
+            </w:r>
           </w:p>
         </w:tc>
         <w:tc>
@@ -1110,11 +1015,9 @@
             <w:pPr>
               <w:jc w:val="both"/>
             </w:pPr>
-            <w:proofErr w:type="spellStart"/>
             <w:r>
               <w:t>Must</w:t>
             </w:r>
-            <w:proofErr w:type="spellEnd"/>
           </w:p>
         </w:tc>
         <w:tc>
@@ -1127,11 +1030,9 @@
             <w:pPr>
               <w:jc w:val="both"/>
             </w:pPr>
-            <w:proofErr w:type="spellStart"/>
             <w:r>
               <w:t>Presentation</w:t>
             </w:r>
-            <w:proofErr w:type="spellEnd"/>
           </w:p>
         </w:tc>
         <w:tc>
@@ -1145,13 +1046,8 @@
               <w:jc w:val="both"/>
             </w:pPr>
             <w:r>
-              <w:t xml:space="preserve">UI Design + </w:t>
-            </w:r>
-            <w:proofErr w:type="spellStart"/>
-            <w:r>
-              <w:t>Presentation</w:t>
-            </w:r>
-            <w:proofErr w:type="spellEnd"/>
+              <w:t>UI Design + Presentation</w:t>
+            </w:r>
           </w:p>
         </w:tc>
         <w:tc>
@@ -1341,16 +1237,11 @@
         </w:numPr>
       </w:pPr>
       <w:r>
-        <w:t xml:space="preserve">Create </w:t>
-      </w:r>
-      <w:proofErr w:type="spellStart"/>
-      <w:r>
-        <w:t>Datba</w:t>
+        <w:t>Create Datba</w:t>
       </w:r>
       <w:r>
         <w:t>se</w:t>
       </w:r>
-      <w:proofErr w:type="spellEnd"/>
     </w:p>
     <w:p>
       <w:pPr>
@@ -1362,11 +1253,9 @@
       <w:r>
         <w:t>CRUD-</w:t>
       </w:r>
-      <w:proofErr w:type="spellStart"/>
       <w:r>
         <w:t>Function</w:t>
       </w:r>
-      <w:proofErr w:type="spellEnd"/>
       <w:r>
         <w:t xml:space="preserve"> Create</w:t>
       </w:r>
@@ -1382,15 +1271,7 @@
         <w:t>CRUD-</w:t>
       </w:r>
       <w:r>
-        <w:t xml:space="preserve"> </w:t>
-      </w:r>
-      <w:proofErr w:type="spellStart"/>
-      <w:r>
-        <w:t>Function</w:t>
-      </w:r>
-      <w:proofErr w:type="spellEnd"/>
-      <w:r>
-        <w:t xml:space="preserve"> </w:t>
+        <w:t xml:space="preserve"> Function </w:t>
       </w:r>
       <w:r>
         <w:t>View</w:t>
@@ -1521,7 +1402,6 @@
                 <w:bCs/>
               </w:rPr>
             </w:pPr>
-            <w:proofErr w:type="spellStart"/>
             <w:r>
               <w:rPr>
                 <w:b/>
@@ -1529,7 +1409,6 @@
               </w:rPr>
               <w:t>Reason</w:t>
             </w:r>
-            <w:proofErr w:type="spellEnd"/>
           </w:p>
         </w:tc>
         <w:tc>
@@ -1610,28 +1489,21 @@
             <w:hideMark/>
           </w:tcPr>
           <w:p>
-            <w:proofErr w:type="spellStart"/>
             <w:r>
               <w:t>Done</w:t>
             </w:r>
-            <w:proofErr w:type="spellEnd"/>
-          </w:p>
-        </w:tc>
-        <w:tc>
-          <w:tcPr>
-            <w:tcW w:w="0" w:type="auto"/>
-            <w:vAlign w:val="center"/>
-            <w:hideMark/>
-          </w:tcPr>
-          <w:p>
-            <w:r>
-              <w:t xml:space="preserve">Project </w:t>
-            </w:r>
-            <w:proofErr w:type="spellStart"/>
-            <w:r>
-              <w:t>foundation</w:t>
-            </w:r>
-            <w:proofErr w:type="spellEnd"/>
+          </w:p>
+        </w:tc>
+        <w:tc>
+          <w:tcPr>
+            <w:tcW w:w="0" w:type="auto"/>
+            <w:vAlign w:val="center"/>
+            <w:hideMark/>
+          </w:tcPr>
+          <w:p>
+            <w:r>
+              <w:t>Project foundation</w:t>
+            </w:r>
           </w:p>
         </w:tc>
         <w:tc>
@@ -1677,31 +1549,20 @@
                 <w:b/>
                 <w:bCs/>
               </w:rPr>
-              <w:t xml:space="preserve">CRUD Create </w:t>
-            </w:r>
-            <w:proofErr w:type="spellStart"/>
-            <w:r>
-              <w:rPr>
-                <w:b/>
-                <w:bCs/>
-              </w:rPr>
-              <w:t>Function</w:t>
-            </w:r>
-            <w:proofErr w:type="spellEnd"/>
-          </w:p>
-        </w:tc>
-        <w:tc>
-          <w:tcPr>
-            <w:tcW w:w="0" w:type="auto"/>
-            <w:vAlign w:val="center"/>
-            <w:hideMark/>
-          </w:tcPr>
-          <w:p>
-            <w:proofErr w:type="spellStart"/>
+              <w:t>CRUD Create Function</w:t>
+            </w:r>
+          </w:p>
+        </w:tc>
+        <w:tc>
+          <w:tcPr>
+            <w:tcW w:w="0" w:type="auto"/>
+            <w:vAlign w:val="center"/>
+            <w:hideMark/>
+          </w:tcPr>
+          <w:p>
             <w:r>
               <w:t>Done</w:t>
             </w:r>
-            <w:proofErr w:type="spellEnd"/>
           </w:p>
         </w:tc>
         <w:tc>
@@ -1732,41 +1593,20 @@
           </w:tcPr>
           <w:p>
             <w:r>
-              <w:t xml:space="preserve">API </w:t>
-            </w:r>
-            <w:proofErr w:type="spellStart"/>
-            <w:r>
-              <w:t>connected</w:t>
-            </w:r>
-            <w:proofErr w:type="spellEnd"/>
-            <w:r>
-              <w:t xml:space="preserve"> </w:t>
-            </w:r>
-            <w:proofErr w:type="spellStart"/>
-            <w:r>
-              <w:t>with</w:t>
-            </w:r>
-            <w:proofErr w:type="spellEnd"/>
-            <w:r>
-              <w:t xml:space="preserve"> UI</w:t>
-            </w:r>
-          </w:p>
-        </w:tc>
-        <w:tc>
-          <w:tcPr>
-            <w:tcW w:w="0" w:type="auto"/>
-            <w:vAlign w:val="center"/>
-            <w:hideMark/>
-          </w:tcPr>
-          <w:p>
-            <w:r>
-              <w:t xml:space="preserve">Research + </w:t>
-            </w:r>
-            <w:proofErr w:type="spellStart"/>
-            <w:r>
-              <w:t>examples</w:t>
-            </w:r>
-            <w:proofErr w:type="spellEnd"/>
+              <w:t>API connected with UI</w:t>
+            </w:r>
+          </w:p>
+        </w:tc>
+        <w:tc>
+          <w:tcPr>
+            <w:tcW w:w="0" w:type="auto"/>
+            <w:vAlign w:val="center"/>
+            <w:hideMark/>
+          </w:tcPr>
+          <w:p>
+            <w:r>
+              <w:t>Research + examples</w:t>
+            </w:r>
           </w:p>
         </w:tc>
       </w:tr>
@@ -1792,61 +1632,32 @@
                 <w:b/>
                 <w:bCs/>
               </w:rPr>
-              <w:t xml:space="preserve">CRUD View </w:t>
-            </w:r>
-            <w:proofErr w:type="spellStart"/>
-            <w:r>
-              <w:rPr>
-                <w:b/>
-                <w:bCs/>
-              </w:rPr>
-              <w:t>Function</w:t>
-            </w:r>
-            <w:proofErr w:type="spellEnd"/>
-          </w:p>
-        </w:tc>
-        <w:tc>
-          <w:tcPr>
-            <w:tcW w:w="0" w:type="auto"/>
-            <w:vAlign w:val="center"/>
-            <w:hideMark/>
-          </w:tcPr>
-          <w:p>
-            <w:proofErr w:type="spellStart"/>
+              <w:t>CRUD View Function</w:t>
+            </w:r>
+          </w:p>
+        </w:tc>
+        <w:tc>
+          <w:tcPr>
+            <w:tcW w:w="0" w:type="auto"/>
+            <w:vAlign w:val="center"/>
+            <w:hideMark/>
+          </w:tcPr>
+          <w:p>
             <w:r>
               <w:t>Done</w:t>
             </w:r>
-            <w:proofErr w:type="spellEnd"/>
-          </w:p>
-        </w:tc>
-        <w:tc>
-          <w:tcPr>
-            <w:tcW w:w="0" w:type="auto"/>
-            <w:vAlign w:val="center"/>
-            <w:hideMark/>
-          </w:tcPr>
-          <w:p>
-            <w:proofErr w:type="spellStart"/>
-            <w:r>
-              <w:t>Validate</w:t>
-            </w:r>
-            <w:proofErr w:type="spellEnd"/>
-            <w:r>
-              <w:t xml:space="preserve"> &amp; </w:t>
-            </w:r>
-            <w:proofErr w:type="spellStart"/>
-            <w:r>
-              <w:t>display</w:t>
-            </w:r>
-            <w:proofErr w:type="spellEnd"/>
-            <w:r>
-              <w:t xml:space="preserve"> </w:t>
-            </w:r>
-            <w:proofErr w:type="spellStart"/>
-            <w:r>
-              <w:t>data</w:t>
-            </w:r>
-            <w:proofErr w:type="spellEnd"/>
+          </w:p>
+        </w:tc>
+        <w:tc>
+          <w:tcPr>
+            <w:tcW w:w="0" w:type="auto"/>
+            <w:vAlign w:val="center"/>
+            <w:hideMark/>
+          </w:tcPr>
+          <w:p>
+            <w:r>
+              <w:t>Validate &amp; display data</w:t>
+            </w:r>
           </w:p>
         </w:tc>
         <w:tc>
@@ -1958,7 +1769,6 @@
                 <w:bCs/>
               </w:rPr>
             </w:pPr>
-            <w:proofErr w:type="spellStart"/>
             <w:r>
               <w:rPr>
                 <w:b/>
@@ -1966,7 +1776,6 @@
               </w:rPr>
               <w:t>Answer</w:t>
             </w:r>
-            <w:proofErr w:type="spellEnd"/>
           </w:p>
         </w:tc>
       </w:tr>
@@ -1987,53 +1796,12 @@
                 <w:bCs/>
               </w:rPr>
             </w:pPr>
-            <w:proofErr w:type="spellStart"/>
-            <w:r>
-              <w:rPr>
-                <w:b/>
-                <w:bCs/>
-              </w:rPr>
-              <w:t>What</w:t>
-            </w:r>
-            <w:proofErr w:type="spellEnd"/>
-            <w:r>
-              <w:rPr>
-                <w:b/>
-                <w:bCs/>
-              </w:rPr>
-              <w:t xml:space="preserve"> </w:t>
-            </w:r>
-            <w:proofErr w:type="spellStart"/>
-            <w:r>
-              <w:rPr>
-                <w:b/>
-                <w:bCs/>
-              </w:rPr>
-              <w:t>went</w:t>
-            </w:r>
-            <w:proofErr w:type="spellEnd"/>
-            <w:r>
-              <w:rPr>
-                <w:b/>
-                <w:bCs/>
-              </w:rPr>
-              <w:t xml:space="preserve"> </w:t>
-            </w:r>
-            <w:proofErr w:type="spellStart"/>
-            <w:r>
-              <w:rPr>
-                <w:b/>
-                <w:bCs/>
-              </w:rPr>
-              <w:t>well</w:t>
-            </w:r>
-            <w:proofErr w:type="spellEnd"/>
-            <w:r>
-              <w:rPr>
-                <w:b/>
-                <w:bCs/>
-              </w:rPr>
-              <w:t>?</w:t>
+            <w:r>
+              <w:rPr>
+                <w:b/>
+                <w:bCs/>
+              </w:rPr>
+              <w:t>What went well?</w:t>
             </w:r>
           </w:p>
         </w:tc>
@@ -2075,37 +1843,12 @@
                 <w:bCs/>
               </w:rPr>
             </w:pPr>
-            <w:proofErr w:type="spellStart"/>
-            <w:r>
-              <w:rPr>
-                <w:b/>
-                <w:bCs/>
-              </w:rPr>
-              <w:t>Biggest</w:t>
-            </w:r>
-            <w:proofErr w:type="spellEnd"/>
-            <w:r>
-              <w:rPr>
-                <w:b/>
-                <w:bCs/>
-              </w:rPr>
-              <w:t xml:space="preserve"> </w:t>
-            </w:r>
-            <w:proofErr w:type="spellStart"/>
-            <w:r>
-              <w:rPr>
-                <w:b/>
-                <w:bCs/>
-              </w:rPr>
-              <w:t>problem</w:t>
-            </w:r>
-            <w:proofErr w:type="spellEnd"/>
-            <w:r>
-              <w:rPr>
-                <w:b/>
-                <w:bCs/>
-              </w:rPr>
-              <w:t>?</w:t>
+            <w:r>
+              <w:rPr>
+                <w:b/>
+                <w:bCs/>
+              </w:rPr>
+              <w:t>Biggest problem?</w:t>
             </w:r>
           </w:p>
         </w:tc>
@@ -2147,53 +1890,12 @@
                 <w:bCs/>
               </w:rPr>
             </w:pPr>
-            <w:proofErr w:type="spellStart"/>
-            <w:r>
-              <w:rPr>
-                <w:b/>
-                <w:bCs/>
-              </w:rPr>
-              <w:t>What</w:t>
-            </w:r>
-            <w:proofErr w:type="spellEnd"/>
-            <w:r>
-              <w:rPr>
-                <w:b/>
-                <w:bCs/>
-              </w:rPr>
-              <w:t xml:space="preserve"> </w:t>
-            </w:r>
-            <w:proofErr w:type="spellStart"/>
-            <w:r>
-              <w:rPr>
-                <w:b/>
-                <w:bCs/>
-              </w:rPr>
-              <w:t>can</w:t>
-            </w:r>
-            <w:proofErr w:type="spellEnd"/>
-            <w:r>
-              <w:rPr>
-                <w:b/>
-                <w:bCs/>
-              </w:rPr>
-              <w:t xml:space="preserve"> I </w:t>
-            </w:r>
-            <w:proofErr w:type="spellStart"/>
-            <w:r>
-              <w:rPr>
-                <w:b/>
-                <w:bCs/>
-              </w:rPr>
-              <w:t>improve</w:t>
-            </w:r>
-            <w:proofErr w:type="spellEnd"/>
-            <w:r>
-              <w:rPr>
-                <w:b/>
-                <w:bCs/>
-              </w:rPr>
-              <w:t>?</w:t>
+            <w:r>
+              <w:rPr>
+                <w:b/>
+                <w:bCs/>
+              </w:rPr>
+              <w:t>What can I improve?</w:t>
             </w:r>
           </w:p>
         </w:tc>
@@ -2240,23 +1942,7 @@
                 <w:b/>
                 <w:bCs/>
               </w:rPr>
-              <w:t xml:space="preserve">Next </w:t>
-            </w:r>
-            <w:proofErr w:type="spellStart"/>
-            <w:r>
-              <w:rPr>
-                <w:b/>
-                <w:bCs/>
-              </w:rPr>
-              <w:t>steps</w:t>
-            </w:r>
-            <w:proofErr w:type="spellEnd"/>
-            <w:r>
-              <w:rPr>
-                <w:b/>
-                <w:bCs/>
-              </w:rPr>
-              <w:t>:</w:t>
+              <w:t>Next steps:</w:t>
             </w:r>
           </w:p>
         </w:tc>
@@ -2296,11 +1982,52 @@
           <w:bCs/>
         </w:rPr>
       </w:pPr>
-      <w:r>
-        <w:rPr>
-          <w:b/>
-          <w:bCs/>
-        </w:rPr>
+    </w:p>
+    <w:p>
+      <w:pPr>
+        <w:rPr>
+          <w:b/>
+          <w:bCs/>
+        </w:rPr>
+      </w:pPr>
+    </w:p>
+    <w:p>
+      <w:pPr>
+        <w:rPr>
+          <w:b/>
+          <w:bCs/>
+        </w:rPr>
+      </w:pPr>
+    </w:p>
+    <w:p>
+      <w:pPr>
+        <w:rPr>
+          <w:b/>
+          <w:bCs/>
+        </w:rPr>
+      </w:pPr>
+    </w:p>
+    <w:p>
+      <w:pPr>
+        <w:rPr>
+          <w:b/>
+          <w:bCs/>
+        </w:rPr>
+      </w:pPr>
+    </w:p>
+    <w:p>
+      <w:pPr>
+        <w:rPr>
+          <w:b/>
+          <w:bCs/>
+        </w:rPr>
+      </w:pPr>
+      <w:r>
+        <w:rPr>
+          <w:b/>
+          <w:bCs/>
+        </w:rPr>
+        <w:lastRenderedPageBreak/>
         <w:t>5. Sprint 2 (</w:t>
       </w:r>
       <w:r>
@@ -2390,7 +2117,6 @@
     </w:p>
     <w:p>
       <w:r>
-        <w:lastRenderedPageBreak/>
         <w:pict w14:anchorId="7202BDBE">
           <v:rect id="_x0000_i1032" style="width:0;height:1.5pt" o:hralign="center" o:hrstd="t" o:hr="t" fillcolor="#a0a0a0" stroked="f"/>
         </w:pict>
@@ -2499,7 +2225,6 @@
                 <w:bCs/>
               </w:rPr>
             </w:pPr>
-            <w:proofErr w:type="spellStart"/>
             <w:r>
               <w:rPr>
                 <w:b/>
@@ -2507,7 +2232,6 @@
               </w:rPr>
               <w:t>Reason</w:t>
             </w:r>
-            <w:proofErr w:type="spellEnd"/>
           </w:p>
         </w:tc>
         <w:tc>
@@ -2586,7 +2310,6 @@
               </w:rPr>
               <w:t xml:space="preserve">Update </w:t>
             </w:r>
-            <w:proofErr w:type="spellStart"/>
             <w:r>
               <w:rPr>
                 <w:b/>
@@ -2594,21 +2317,18 @@
               </w:rPr>
               <w:t>Function</w:t>
             </w:r>
-            <w:proofErr w:type="spellEnd"/>
-          </w:p>
-        </w:tc>
-        <w:tc>
-          <w:tcPr>
-            <w:tcW w:w="0" w:type="auto"/>
-            <w:vAlign w:val="center"/>
-            <w:hideMark/>
-          </w:tcPr>
-          <w:p>
-            <w:proofErr w:type="spellStart"/>
+          </w:p>
+        </w:tc>
+        <w:tc>
+          <w:tcPr>
+            <w:tcW w:w="0" w:type="auto"/>
+            <w:vAlign w:val="center"/>
+            <w:hideMark/>
+          </w:tcPr>
+          <w:p>
             <w:r>
               <w:t>Done</w:t>
             </w:r>
-            <w:proofErr w:type="spellEnd"/>
           </w:p>
         </w:tc>
         <w:tc>
@@ -2709,7 +2429,6 @@
               </w:rPr>
               <w:t xml:space="preserve">Delete </w:t>
             </w:r>
-            <w:proofErr w:type="spellStart"/>
             <w:r>
               <w:rPr>
                 <w:b/>
@@ -2717,38 +2436,30 @@
               </w:rPr>
               <w:t>Function</w:t>
             </w:r>
-            <w:proofErr w:type="spellEnd"/>
-          </w:p>
-        </w:tc>
-        <w:tc>
-          <w:tcPr>
-            <w:tcW w:w="0" w:type="auto"/>
-            <w:vAlign w:val="center"/>
-            <w:hideMark/>
-          </w:tcPr>
-          <w:p>
-            <w:proofErr w:type="spellStart"/>
+          </w:p>
+        </w:tc>
+        <w:tc>
+          <w:tcPr>
+            <w:tcW w:w="0" w:type="auto"/>
+            <w:vAlign w:val="center"/>
+            <w:hideMark/>
+          </w:tcPr>
+          <w:p>
             <w:r>
               <w:t>Done</w:t>
             </w:r>
-            <w:proofErr w:type="spellEnd"/>
-          </w:p>
-        </w:tc>
-        <w:tc>
-          <w:tcPr>
-            <w:tcW w:w="0" w:type="auto"/>
-            <w:vAlign w:val="center"/>
-            <w:hideMark/>
-          </w:tcPr>
-          <w:p>
-            <w:r>
-              <w:t xml:space="preserve">Delete </w:t>
-            </w:r>
-            <w:proofErr w:type="spellStart"/>
-            <w:r>
-              <w:t>leads</w:t>
-            </w:r>
-            <w:proofErr w:type="spellEnd"/>
+          </w:p>
+        </w:tc>
+        <w:tc>
+          <w:tcPr>
+            <w:tcW w:w="0" w:type="auto"/>
+            <w:vAlign w:val="center"/>
+            <w:hideMark/>
+          </w:tcPr>
+          <w:p>
+            <w:r>
+              <w:t>Delete leads</w:t>
+            </w:r>
           </w:p>
         </w:tc>
         <w:tc>
@@ -2788,23 +2499,13 @@
           <w:lang w:val="en-GB"/>
         </w:rPr>
       </w:pPr>
-      <w:proofErr w:type="spellStart"/>
       <w:r>
         <w:rPr>
           <w:b/>
           <w:bCs/>
           <w:lang w:val="en-GB"/>
         </w:rPr>
-        <w:t>Retrospektive</w:t>
-      </w:r>
-      <w:proofErr w:type="spellEnd"/>
-      <w:r>
-        <w:rPr>
-          <w:b/>
-          <w:bCs/>
-          <w:lang w:val="en-GB"/>
-        </w:rPr>
-        <w:t xml:space="preserve"> Sprint </w:t>
+        <w:t xml:space="preserve">Retrospektive Sprint </w:t>
       </w:r>
       <w:r>
         <w:rPr>
@@ -2848,53 +2549,12 @@
                 <w:bCs/>
               </w:rPr>
             </w:pPr>
-            <w:proofErr w:type="spellStart"/>
-            <w:r>
-              <w:rPr>
-                <w:b/>
-                <w:bCs/>
-              </w:rPr>
-              <w:t>What</w:t>
-            </w:r>
-            <w:proofErr w:type="spellEnd"/>
-            <w:r>
-              <w:rPr>
-                <w:b/>
-                <w:bCs/>
-              </w:rPr>
-              <w:t xml:space="preserve"> </w:t>
-            </w:r>
-            <w:proofErr w:type="spellStart"/>
-            <w:r>
-              <w:rPr>
-                <w:b/>
-                <w:bCs/>
-              </w:rPr>
-              <w:t>went</w:t>
-            </w:r>
-            <w:proofErr w:type="spellEnd"/>
-            <w:r>
-              <w:rPr>
-                <w:b/>
-                <w:bCs/>
-              </w:rPr>
-              <w:t xml:space="preserve"> </w:t>
-            </w:r>
-            <w:proofErr w:type="spellStart"/>
-            <w:r>
-              <w:rPr>
-                <w:b/>
-                <w:bCs/>
-              </w:rPr>
-              <w:t>well</w:t>
-            </w:r>
-            <w:proofErr w:type="spellEnd"/>
-            <w:r>
-              <w:rPr>
-                <w:b/>
-                <w:bCs/>
-              </w:rPr>
-              <w:t>?</w:t>
+            <w:r>
+              <w:rPr>
+                <w:b/>
+                <w:bCs/>
+              </w:rPr>
+              <w:t>What went well?</w:t>
             </w:r>
           </w:p>
         </w:tc>
@@ -2936,37 +2596,12 @@
                 <w:bCs/>
               </w:rPr>
             </w:pPr>
-            <w:proofErr w:type="spellStart"/>
-            <w:r>
-              <w:rPr>
-                <w:b/>
-                <w:bCs/>
-              </w:rPr>
-              <w:t>Biggest</w:t>
-            </w:r>
-            <w:proofErr w:type="spellEnd"/>
-            <w:r>
-              <w:rPr>
-                <w:b/>
-                <w:bCs/>
-              </w:rPr>
-              <w:t xml:space="preserve"> </w:t>
-            </w:r>
-            <w:proofErr w:type="spellStart"/>
-            <w:r>
-              <w:rPr>
-                <w:b/>
-                <w:bCs/>
-              </w:rPr>
-              <w:t>problem</w:t>
-            </w:r>
-            <w:proofErr w:type="spellEnd"/>
-            <w:r>
-              <w:rPr>
-                <w:b/>
-                <w:bCs/>
-              </w:rPr>
-              <w:t>?</w:t>
+            <w:r>
+              <w:rPr>
+                <w:b/>
+                <w:bCs/>
+              </w:rPr>
+              <w:t>Biggest problem?</w:t>
             </w:r>
           </w:p>
         </w:tc>
@@ -2986,21 +2621,7 @@
               <w:rPr>
                 <w:lang w:val="en-GB"/>
               </w:rPr>
-              <w:t xml:space="preserve">What was the biggest </w:t>
-            </w:r>
-            <w:proofErr w:type="spellStart"/>
-            <w:r>
-              <w:rPr>
-                <w:lang w:val="en-GB"/>
-              </w:rPr>
-              <w:t>problem?The</w:t>
-            </w:r>
-            <w:proofErr w:type="spellEnd"/>
-            <w:r>
-              <w:rPr>
-                <w:lang w:val="en-GB"/>
-              </w:rPr>
-              <w:t xml:space="preserve"> request never accepted the ID.</w:t>
+              <w:t>What was the biggest problem?The request never accepted the ID.</w:t>
             </w:r>
           </w:p>
         </w:tc>
@@ -3022,53 +2643,12 @@
                 <w:bCs/>
               </w:rPr>
             </w:pPr>
-            <w:proofErr w:type="spellStart"/>
-            <w:r>
-              <w:rPr>
-                <w:b/>
-                <w:bCs/>
-              </w:rPr>
-              <w:t>What</w:t>
-            </w:r>
-            <w:proofErr w:type="spellEnd"/>
-            <w:r>
-              <w:rPr>
-                <w:b/>
-                <w:bCs/>
-              </w:rPr>
-              <w:t xml:space="preserve"> </w:t>
-            </w:r>
-            <w:proofErr w:type="spellStart"/>
-            <w:r>
-              <w:rPr>
-                <w:b/>
-                <w:bCs/>
-              </w:rPr>
-              <w:t>can</w:t>
-            </w:r>
-            <w:proofErr w:type="spellEnd"/>
-            <w:r>
-              <w:rPr>
-                <w:b/>
-                <w:bCs/>
-              </w:rPr>
-              <w:t xml:space="preserve"> I </w:t>
-            </w:r>
-            <w:proofErr w:type="spellStart"/>
-            <w:r>
-              <w:rPr>
-                <w:b/>
-                <w:bCs/>
-              </w:rPr>
-              <w:t>improve</w:t>
-            </w:r>
-            <w:proofErr w:type="spellEnd"/>
-            <w:r>
-              <w:rPr>
-                <w:b/>
-                <w:bCs/>
-              </w:rPr>
-              <w:t>?</w:t>
+            <w:r>
+              <w:rPr>
+                <w:b/>
+                <w:bCs/>
+              </w:rPr>
+              <w:t>What can I improve?</w:t>
             </w:r>
           </w:p>
         </w:tc>
@@ -3121,23 +2701,7 @@
                 <w:b/>
                 <w:bCs/>
               </w:rPr>
-              <w:t xml:space="preserve">Next </w:t>
-            </w:r>
-            <w:proofErr w:type="spellStart"/>
-            <w:r>
-              <w:rPr>
-                <w:b/>
-                <w:bCs/>
-              </w:rPr>
-              <w:t>steps</w:t>
-            </w:r>
-            <w:proofErr w:type="spellEnd"/>
-            <w:r>
-              <w:rPr>
-                <w:b/>
-                <w:bCs/>
-              </w:rPr>
-              <w:t>:</w:t>
+              <w:t>Next steps:</w:t>
             </w:r>
           </w:p>
         </w:tc>
@@ -3177,6 +2741,1064 @@
         </w:pict>
       </w:r>
     </w:p>
+    <w:p>
+      <w:pPr>
+        <w:rPr>
+          <w:b/>
+          <w:bCs/>
+        </w:rPr>
+      </w:pPr>
+      <w:r>
+        <w:rPr>
+          <w:b/>
+          <w:bCs/>
+        </w:rPr>
+        <w:t>6</w:t>
+      </w:r>
+      <w:r>
+        <w:rPr>
+          <w:b/>
+          <w:bCs/>
+        </w:rPr>
+        <w:t xml:space="preserve">. Sprint </w:t>
+      </w:r>
+      <w:r>
+        <w:rPr>
+          <w:b/>
+          <w:bCs/>
+        </w:rPr>
+        <w:t>3</w:t>
+      </w:r>
+      <w:r>
+        <w:rPr>
+          <w:b/>
+          <w:bCs/>
+        </w:rPr>
+        <w:t xml:space="preserve"> (</w:t>
+      </w:r>
+      <w:r>
+        <w:rPr>
+          <w:b/>
+          <w:bCs/>
+        </w:rPr>
+        <w:t>0</w:t>
+      </w:r>
+      <w:r>
+        <w:rPr>
+          <w:b/>
+          <w:bCs/>
+        </w:rPr>
+        <w:t>6</w:t>
+      </w:r>
+      <w:r>
+        <w:rPr>
+          <w:b/>
+          <w:bCs/>
+        </w:rPr>
+        <w:t xml:space="preserve">.03.2025 – </w:t>
+      </w:r>
+      <w:r>
+        <w:rPr>
+          <w:b/>
+          <w:bCs/>
+        </w:rPr>
+        <w:t>0</w:t>
+      </w:r>
+      <w:r>
+        <w:rPr>
+          <w:b/>
+          <w:bCs/>
+        </w:rPr>
+        <w:t>7</w:t>
+      </w:r>
+      <w:r>
+        <w:rPr>
+          <w:b/>
+          <w:bCs/>
+        </w:rPr>
+        <w:t>.03.2025)</w:t>
+      </w:r>
+    </w:p>
+    <w:p>
+      <w:pPr>
+        <w:rPr>
+          <w:b/>
+          <w:bCs/>
+        </w:rPr>
+      </w:pPr>
+      <w:r>
+        <w:rPr>
+          <w:b/>
+          <w:bCs/>
+        </w:rPr>
+        <w:t>Ziele:</w:t>
+      </w:r>
+    </w:p>
+    <w:p>
+      <w:pPr>
+        <w:numPr>
+          <w:ilvl w:val="0"/>
+          <w:numId w:val="4"/>
+        </w:numPr>
+      </w:pPr>
+      <w:r>
+        <w:t xml:space="preserve">CRUD </w:t>
+      </w:r>
+      <w:r>
+        <w:rPr>
+          <w:b/>
+          <w:bCs/>
+        </w:rPr>
+        <w:t>Update</w:t>
+      </w:r>
+      <w:r>
+        <w:rPr>
+          <w:b/>
+          <w:bCs/>
+        </w:rPr>
+        <w:t xml:space="preserve"> Customer</w:t>
+      </w:r>
+    </w:p>
+    <w:p>
+      <w:pPr>
+        <w:numPr>
+          <w:ilvl w:val="0"/>
+          <w:numId w:val="4"/>
+        </w:numPr>
+      </w:pPr>
+      <w:r>
+        <w:t xml:space="preserve">CRUD </w:t>
+      </w:r>
+      <w:r>
+        <w:rPr>
+          <w:b/>
+          <w:bCs/>
+        </w:rPr>
+        <w:t>Delete</w:t>
+      </w:r>
+      <w:r>
+        <w:rPr>
+          <w:b/>
+          <w:bCs/>
+        </w:rPr>
+        <w:t xml:space="preserve"> </w:t>
+      </w:r>
+      <w:r>
+        <w:rPr>
+          <w:b/>
+          <w:bCs/>
+        </w:rPr>
+        <w:t>Customer</w:t>
+      </w:r>
+    </w:p>
+    <w:p>
+      <w:pPr>
+        <w:numPr>
+          <w:ilvl w:val="0"/>
+          <w:numId w:val="4"/>
+        </w:numPr>
+      </w:pPr>
+      <w:r>
+        <w:t xml:space="preserve">CRUD </w:t>
+      </w:r>
+      <w:r>
+        <w:rPr>
+          <w:b/>
+          <w:bCs/>
+        </w:rPr>
+        <w:t>Vie</w:t>
+      </w:r>
+      <w:r>
+        <w:rPr>
+          <w:b/>
+          <w:bCs/>
+        </w:rPr>
+        <w:t xml:space="preserve">w </w:t>
+      </w:r>
+      <w:r>
+        <w:rPr>
+          <w:b/>
+          <w:bCs/>
+        </w:rPr>
+        <w:t>Customer</w:t>
+      </w:r>
+    </w:p>
+    <w:p>
+      <w:pPr>
+        <w:numPr>
+          <w:ilvl w:val="0"/>
+          <w:numId w:val="4"/>
+        </w:numPr>
+      </w:pPr>
+      <w:r>
+        <w:t>LeadtoCustomer</w:t>
+      </w:r>
+    </w:p>
+    <w:p>
+      <w:pPr>
+        <w:ind w:left="720"/>
+      </w:pPr>
+    </w:p>
+    <w:p>
+      <w:pPr>
+        <w:ind w:left="720"/>
+      </w:pPr>
+    </w:p>
+    <w:p>
+      <w:pPr>
+        <w:ind w:left="720"/>
+      </w:pPr>
+    </w:p>
+    <w:p>
+      <w:pPr>
+        <w:ind w:left="720"/>
+      </w:pPr>
+    </w:p>
+    <w:p>
+      <w:r>
+        <w:lastRenderedPageBreak/>
+        <w:pict w14:anchorId="25281EF3">
+          <v:rect id="_x0000_i1035" style="width:0;height:1.5pt" o:hralign="center" o:hrstd="t" o:hr="t" fillcolor="#a0a0a0" stroked="f"/>
+        </w:pict>
+      </w:r>
+    </w:p>
+    <w:p>
+      <w:pPr>
+        <w:rPr>
+          <w:b/>
+          <w:bCs/>
+        </w:rPr>
+      </w:pPr>
+      <w:r>
+        <w:rPr>
+          <w:b/>
+          <w:bCs/>
+        </w:rPr>
+        <w:t>Tasks</w:t>
+      </w:r>
+      <w:r>
+        <w:rPr>
+          <w:b/>
+          <w:bCs/>
+        </w:rPr>
+        <w:t>:</w:t>
+      </w:r>
+    </w:p>
+    <w:tbl>
+      <w:tblPr>
+        <w:tblW w:w="0" w:type="auto"/>
+        <w:tblCellSpacing w:w="15" w:type="dxa"/>
+        <w:tblCellMar>
+          <w:top w:w="15" w:type="dxa"/>
+          <w:left w:w="15" w:type="dxa"/>
+          <w:bottom w:w="15" w:type="dxa"/>
+          <w:right w:w="15" w:type="dxa"/>
+        </w:tblCellMar>
+        <w:tblLook w:val="04A0" w:firstRow="1" w:lastRow="0" w:firstColumn="1" w:lastColumn="0" w:noHBand="0" w:noVBand="1"/>
+      </w:tblPr>
+      <w:tblGrid>
+        <w:gridCol w:w="2092"/>
+        <w:gridCol w:w="710"/>
+        <w:gridCol w:w="1536"/>
+        <w:gridCol w:w="1933"/>
+        <w:gridCol w:w="2801"/>
+      </w:tblGrid>
+      <w:tr>
+        <w:trPr>
+          <w:tblHeader/>
+          <w:tblCellSpacing w:w="15" w:type="dxa"/>
+        </w:trPr>
+        <w:tc>
+          <w:tcPr>
+            <w:tcW w:w="0" w:type="auto"/>
+            <w:vAlign w:val="center"/>
+            <w:hideMark/>
+          </w:tcPr>
+          <w:p>
+            <w:pPr>
+              <w:rPr>
+                <w:b/>
+                <w:bCs/>
+              </w:rPr>
+            </w:pPr>
+            <w:r>
+              <w:rPr>
+                <w:b/>
+                <w:bCs/>
+              </w:rPr>
+              <w:t>Task</w:t>
+            </w:r>
+          </w:p>
+        </w:tc>
+        <w:tc>
+          <w:tcPr>
+            <w:tcW w:w="0" w:type="auto"/>
+            <w:vAlign w:val="center"/>
+            <w:hideMark/>
+          </w:tcPr>
+          <w:p>
+            <w:pPr>
+              <w:rPr>
+                <w:b/>
+                <w:bCs/>
+              </w:rPr>
+            </w:pPr>
+            <w:r>
+              <w:rPr>
+                <w:b/>
+                <w:bCs/>
+              </w:rPr>
+              <w:t>Status</w:t>
+            </w:r>
+          </w:p>
+        </w:tc>
+        <w:tc>
+          <w:tcPr>
+            <w:tcW w:w="0" w:type="auto"/>
+            <w:vAlign w:val="center"/>
+            <w:hideMark/>
+          </w:tcPr>
+          <w:p>
+            <w:pPr>
+              <w:rPr>
+                <w:b/>
+                <w:bCs/>
+              </w:rPr>
+            </w:pPr>
+            <w:r>
+              <w:rPr>
+                <w:b/>
+                <w:bCs/>
+              </w:rPr>
+              <w:t>Reason</w:t>
+            </w:r>
+          </w:p>
+        </w:tc>
+        <w:tc>
+          <w:tcPr>
+            <w:tcW w:w="0" w:type="auto"/>
+            <w:vAlign w:val="center"/>
+            <w:hideMark/>
+          </w:tcPr>
+          <w:p>
+            <w:pPr>
+              <w:rPr>
+                <w:b/>
+                <w:bCs/>
+              </w:rPr>
+            </w:pPr>
+            <w:r>
+              <w:rPr>
+                <w:b/>
+                <w:bCs/>
+              </w:rPr>
+              <w:t>Problems</w:t>
+            </w:r>
+          </w:p>
+        </w:tc>
+        <w:tc>
+          <w:tcPr>
+            <w:tcW w:w="0" w:type="auto"/>
+            <w:vAlign w:val="center"/>
+            <w:hideMark/>
+          </w:tcPr>
+          <w:p>
+            <w:pPr>
+              <w:rPr>
+                <w:b/>
+                <w:bCs/>
+              </w:rPr>
+            </w:pPr>
+            <w:r>
+              <w:rPr>
+                <w:b/>
+                <w:bCs/>
+              </w:rPr>
+              <w:t>Solution</w:t>
+            </w:r>
+          </w:p>
+        </w:tc>
+      </w:tr>
+      <w:tr>
+        <w:trPr>
+          <w:tblCellSpacing w:w="15" w:type="dxa"/>
+        </w:trPr>
+        <w:tc>
+          <w:tcPr>
+            <w:tcW w:w="0" w:type="auto"/>
+            <w:vAlign w:val="center"/>
+            <w:hideMark/>
+          </w:tcPr>
+          <w:p>
+            <w:pPr>
+              <w:rPr>
+                <w:b/>
+                <w:bCs/>
+              </w:rPr>
+            </w:pPr>
+            <w:r>
+              <w:rPr>
+                <w:b/>
+                <w:bCs/>
+              </w:rPr>
+              <w:t xml:space="preserve">CRUD </w:t>
+            </w:r>
+            <w:r>
+              <w:rPr>
+                <w:b/>
+                <w:bCs/>
+              </w:rPr>
+              <w:t>Update Customer</w:t>
+            </w:r>
+            <w:r>
+              <w:rPr>
+                <w:b/>
+                <w:bCs/>
+              </w:rPr>
+              <w:t xml:space="preserve"> </w:t>
+            </w:r>
+            <w:r>
+              <w:rPr>
+                <w:b/>
+                <w:bCs/>
+              </w:rPr>
+              <w:t>Function</w:t>
+            </w:r>
+          </w:p>
+        </w:tc>
+        <w:tc>
+          <w:tcPr>
+            <w:tcW w:w="0" w:type="auto"/>
+            <w:vAlign w:val="center"/>
+            <w:hideMark/>
+          </w:tcPr>
+          <w:p>
+            <w:r>
+              <w:t>Done</w:t>
+            </w:r>
+          </w:p>
+        </w:tc>
+        <w:tc>
+          <w:tcPr>
+            <w:tcW w:w="0" w:type="auto"/>
+            <w:vAlign w:val="center"/>
+            <w:hideMark/>
+          </w:tcPr>
+          <w:p>
+            <w:pPr>
+              <w:rPr>
+                <w:lang w:val="en-GB"/>
+              </w:rPr>
+            </w:pPr>
+            <w:r>
+              <w:rPr>
+                <w:lang w:val="en-GB"/>
+              </w:rPr>
+              <w:t xml:space="preserve">Update </w:t>
+            </w:r>
+            <w:r>
+              <w:rPr>
+                <w:lang w:val="en-GB"/>
+              </w:rPr>
+              <w:t>customers</w:t>
+            </w:r>
+          </w:p>
+        </w:tc>
+        <w:tc>
+          <w:tcPr>
+            <w:tcW w:w="0" w:type="auto"/>
+            <w:vAlign w:val="center"/>
+            <w:hideMark/>
+          </w:tcPr>
+          <w:p>
+            <w:pPr>
+              <w:rPr>
+                <w:lang w:val="en-GB"/>
+              </w:rPr>
+            </w:pPr>
+            <w:r>
+              <w:rPr>
+                <w:lang w:val="en-GB"/>
+              </w:rPr>
+              <w:t>None</w:t>
+            </w:r>
+          </w:p>
+        </w:tc>
+        <w:tc>
+          <w:tcPr>
+            <w:tcW w:w="0" w:type="auto"/>
+            <w:vAlign w:val="center"/>
+            <w:hideMark/>
+          </w:tcPr>
+          <w:p>
+            <w:pPr>
+              <w:rPr>
+                <w:lang w:val="en-GB"/>
+              </w:rPr>
+            </w:pPr>
+          </w:p>
+        </w:tc>
+      </w:tr>
+      <w:tr>
+        <w:trPr>
+          <w:tblCellSpacing w:w="15" w:type="dxa"/>
+        </w:trPr>
+        <w:tc>
+          <w:tcPr>
+            <w:tcW w:w="0" w:type="auto"/>
+            <w:vAlign w:val="center"/>
+            <w:hideMark/>
+          </w:tcPr>
+          <w:p>
+            <w:pPr>
+              <w:rPr>
+                <w:b/>
+                <w:bCs/>
+              </w:rPr>
+            </w:pPr>
+            <w:r>
+              <w:rPr>
+                <w:b/>
+                <w:bCs/>
+              </w:rPr>
+              <w:t xml:space="preserve">CRUD </w:t>
+            </w:r>
+            <w:r>
+              <w:rPr>
+                <w:b/>
+                <w:bCs/>
+              </w:rPr>
+              <w:t>Delete Customer</w:t>
+            </w:r>
+            <w:r>
+              <w:rPr>
+                <w:b/>
+                <w:bCs/>
+              </w:rPr>
+              <w:t xml:space="preserve"> </w:t>
+            </w:r>
+            <w:r>
+              <w:rPr>
+                <w:b/>
+                <w:bCs/>
+              </w:rPr>
+              <w:t>Function</w:t>
+            </w:r>
+          </w:p>
+        </w:tc>
+        <w:tc>
+          <w:tcPr>
+            <w:tcW w:w="0" w:type="auto"/>
+            <w:vAlign w:val="center"/>
+            <w:hideMark/>
+          </w:tcPr>
+          <w:p>
+            <w:r>
+              <w:t>Done</w:t>
+            </w:r>
+          </w:p>
+        </w:tc>
+        <w:tc>
+          <w:tcPr>
+            <w:tcW w:w="0" w:type="auto"/>
+            <w:vAlign w:val="center"/>
+            <w:hideMark/>
+          </w:tcPr>
+          <w:p>
+            <w:r>
+              <w:t xml:space="preserve">Delete </w:t>
+            </w:r>
+            <w:r>
+              <w:t>customers</w:t>
+            </w:r>
+          </w:p>
+        </w:tc>
+        <w:tc>
+          <w:tcPr>
+            <w:tcW w:w="0" w:type="auto"/>
+            <w:vAlign w:val="center"/>
+            <w:hideMark/>
+          </w:tcPr>
+          <w:p>
+            <w:r>
+              <w:t>None</w:t>
+            </w:r>
+          </w:p>
+        </w:tc>
+        <w:tc>
+          <w:tcPr>
+            <w:tcW w:w="0" w:type="auto"/>
+            <w:vAlign w:val="center"/>
+            <w:hideMark/>
+          </w:tcPr>
+          <w:p/>
+        </w:tc>
+      </w:tr>
+      <w:tr>
+        <w:trPr>
+          <w:tblCellSpacing w:w="15" w:type="dxa"/>
+        </w:trPr>
+        <w:tc>
+          <w:tcPr>
+            <w:tcW w:w="0" w:type="auto"/>
+            <w:vAlign w:val="center"/>
+          </w:tcPr>
+          <w:p>
+            <w:pPr>
+              <w:rPr>
+                <w:b/>
+                <w:bCs/>
+              </w:rPr>
+            </w:pPr>
+            <w:r>
+              <w:rPr>
+                <w:b/>
+                <w:bCs/>
+              </w:rPr>
+              <w:t xml:space="preserve">CRUD </w:t>
+            </w:r>
+            <w:r>
+              <w:rPr>
+                <w:b/>
+                <w:bCs/>
+              </w:rPr>
+              <w:t xml:space="preserve">View </w:t>
+            </w:r>
+            <w:r>
+              <w:rPr>
+                <w:b/>
+                <w:bCs/>
+              </w:rPr>
+              <w:t>Customer</w:t>
+            </w:r>
+            <w:r>
+              <w:rPr>
+                <w:b/>
+                <w:bCs/>
+              </w:rPr>
+              <w:t xml:space="preserve"> Function</w:t>
+            </w:r>
+          </w:p>
+        </w:tc>
+        <w:tc>
+          <w:tcPr>
+            <w:tcW w:w="0" w:type="auto"/>
+            <w:vAlign w:val="center"/>
+          </w:tcPr>
+          <w:p>
+            <w:r>
+              <w:t>Done</w:t>
+            </w:r>
+          </w:p>
+        </w:tc>
+        <w:tc>
+          <w:tcPr>
+            <w:tcW w:w="0" w:type="auto"/>
+            <w:vAlign w:val="center"/>
+          </w:tcPr>
+          <w:p>
+            <w:r>
+              <w:t>View Custoemrs</w:t>
+            </w:r>
+          </w:p>
+        </w:tc>
+        <w:tc>
+          <w:tcPr>
+            <w:tcW w:w="0" w:type="auto"/>
+            <w:vAlign w:val="center"/>
+          </w:tcPr>
+          <w:p>
+            <w:r>
+              <w:t>None</w:t>
+            </w:r>
+          </w:p>
+        </w:tc>
+        <w:tc>
+          <w:tcPr>
+            <w:tcW w:w="0" w:type="auto"/>
+            <w:vAlign w:val="center"/>
+          </w:tcPr>
+          <w:p/>
+        </w:tc>
+      </w:tr>
+      <w:tr>
+        <w:trPr>
+          <w:tblCellSpacing w:w="15" w:type="dxa"/>
+        </w:trPr>
+        <w:tc>
+          <w:tcPr>
+            <w:tcW w:w="0" w:type="auto"/>
+            <w:vAlign w:val="center"/>
+          </w:tcPr>
+          <w:p>
+            <w:r>
+              <w:t>LeadtoCustomer</w:t>
+            </w:r>
+          </w:p>
+          <w:p>
+            <w:pPr>
+              <w:rPr>
+                <w:b/>
+                <w:bCs/>
+              </w:rPr>
+            </w:pPr>
+          </w:p>
+        </w:tc>
+        <w:tc>
+          <w:tcPr>
+            <w:tcW w:w="0" w:type="auto"/>
+            <w:vAlign w:val="center"/>
+          </w:tcPr>
+          <w:p>
+            <w:r>
+              <w:t>Done</w:t>
+            </w:r>
+          </w:p>
+        </w:tc>
+        <w:tc>
+          <w:tcPr>
+            <w:tcW w:w="0" w:type="auto"/>
+            <w:vAlign w:val="center"/>
+          </w:tcPr>
+          <w:p>
+            <w:pPr>
+              <w:rPr>
+                <w:lang w:val="en-GB"/>
+              </w:rPr>
+            </w:pPr>
+            <w:r>
+              <w:rPr>
+                <w:lang w:val="en-GB"/>
+              </w:rPr>
+              <w:t>To transfer</w:t>
+            </w:r>
+            <w:r>
+              <w:rPr>
+                <w:lang w:val="en-GB"/>
+              </w:rPr>
+              <w:t>s</w:t>
+            </w:r>
+            <w:r>
+              <w:rPr>
+                <w:lang w:val="en-GB"/>
+              </w:rPr>
+              <w:t xml:space="preserve"> lead to c</w:t>
+            </w:r>
+            <w:r>
+              <w:rPr>
+                <w:lang w:val="en-GB"/>
+              </w:rPr>
+              <w:t>ustomers</w:t>
+            </w:r>
+          </w:p>
+        </w:tc>
+        <w:tc>
+          <w:tcPr>
+            <w:tcW w:w="0" w:type="auto"/>
+            <w:vAlign w:val="center"/>
+          </w:tcPr>
+          <w:p>
+            <w:pPr>
+              <w:rPr>
+                <w:lang w:val="en-GB"/>
+              </w:rPr>
+            </w:pPr>
+            <w:r>
+              <w:t>How to transfer the leads to the customer database</w:t>
+            </w:r>
+          </w:p>
+        </w:tc>
+        <w:tc>
+          <w:tcPr>
+            <w:tcW w:w="0" w:type="auto"/>
+            <w:vAlign w:val="center"/>
+          </w:tcPr>
+          <w:p>
+            <w:pPr>
+              <w:rPr>
+                <w:lang w:val="en-GB"/>
+              </w:rPr>
+            </w:pPr>
+            <w:r>
+              <w:rPr>
+                <w:lang w:val="en-GB"/>
+              </w:rPr>
+              <w:t xml:space="preserve">With researching on the internet and using breakpoints to see what </w:t>
+            </w:r>
+            <w:r>
+              <w:rPr>
+                <w:lang w:val="en-GB"/>
+              </w:rPr>
+              <w:t xml:space="preserve">the code </w:t>
+            </w:r>
+            <w:r>
+              <w:rPr>
+                <w:lang w:val="en-GB"/>
+              </w:rPr>
+              <w:t>is doing</w:t>
+            </w:r>
+          </w:p>
+        </w:tc>
+      </w:tr>
+    </w:tbl>
+    <w:p>
+      <w:r>
+        <w:pict w14:anchorId="0F380E79">
+          <v:rect id="_x0000_i1036" style="width:0;height:1.5pt" o:hralign="center" o:bullet="t" o:hrstd="t" o:hr="t" fillcolor="#a0a0a0" stroked="f"/>
+        </w:pict>
+      </w:r>
+    </w:p>
+    <w:p>
+      <w:pPr>
+        <w:rPr>
+          <w:b/>
+          <w:bCs/>
+          <w:lang w:val="en-GB"/>
+        </w:rPr>
+      </w:pPr>
+      <w:r>
+        <w:rPr>
+          <w:b/>
+          <w:bCs/>
+          <w:lang w:val="en-GB"/>
+        </w:rPr>
+        <w:t xml:space="preserve">Retrospektive Sprint </w:t>
+      </w:r>
+      <w:r>
+        <w:rPr>
+          <w:b/>
+          <w:bCs/>
+          <w:lang w:val="en-GB"/>
+        </w:rPr>
+        <w:t>2</w:t>
+      </w:r>
+    </w:p>
+    <w:tbl>
+      <w:tblPr>
+        <w:tblW w:w="0" w:type="auto"/>
+        <w:tblCellSpacing w:w="15" w:type="dxa"/>
+        <w:tblCellMar>
+          <w:top w:w="15" w:type="dxa"/>
+          <w:left w:w="15" w:type="dxa"/>
+          <w:bottom w:w="15" w:type="dxa"/>
+          <w:right w:w="15" w:type="dxa"/>
+        </w:tblCellMar>
+        <w:tblLook w:val="04A0" w:firstRow="1" w:lastRow="0" w:firstColumn="1" w:lastColumn="0" w:noHBand="0" w:noVBand="1"/>
+      </w:tblPr>
+      <w:tblGrid>
+        <w:gridCol w:w="2095"/>
+        <w:gridCol w:w="4758"/>
+      </w:tblGrid>
+      <w:tr>
+        <w:trPr>
+          <w:tblCellSpacing w:w="15" w:type="dxa"/>
+        </w:trPr>
+        <w:tc>
+          <w:tcPr>
+            <w:tcW w:w="0" w:type="auto"/>
+            <w:vAlign w:val="center"/>
+            <w:hideMark/>
+          </w:tcPr>
+          <w:p>
+            <w:pPr>
+              <w:rPr>
+                <w:b/>
+                <w:bCs/>
+              </w:rPr>
+            </w:pPr>
+            <w:r>
+              <w:rPr>
+                <w:b/>
+                <w:bCs/>
+              </w:rPr>
+              <w:t>What went well?</w:t>
+            </w:r>
+          </w:p>
+        </w:tc>
+        <w:tc>
+          <w:tcPr>
+            <w:tcW w:w="0" w:type="auto"/>
+            <w:vAlign w:val="center"/>
+            <w:hideMark/>
+          </w:tcPr>
+          <w:p>
+            <w:pPr>
+              <w:rPr>
+                <w:lang w:val="en-GB"/>
+              </w:rPr>
+            </w:pPr>
+            <w:r>
+              <w:rPr>
+                <w:lang w:val="en-GB"/>
+              </w:rPr>
+              <w:t>Creating the other CRUD functions for Customers</w:t>
+            </w:r>
+          </w:p>
+        </w:tc>
+      </w:tr>
+      <w:tr>
+        <w:trPr>
+          <w:tblCellSpacing w:w="15" w:type="dxa"/>
+        </w:trPr>
+        <w:tc>
+          <w:tcPr>
+            <w:tcW w:w="0" w:type="auto"/>
+            <w:vAlign w:val="center"/>
+            <w:hideMark/>
+          </w:tcPr>
+          <w:p>
+            <w:pPr>
+              <w:rPr>
+                <w:b/>
+                <w:bCs/>
+              </w:rPr>
+            </w:pPr>
+            <w:r>
+              <w:rPr>
+                <w:b/>
+                <w:bCs/>
+              </w:rPr>
+              <w:t>Biggest problem?</w:t>
+            </w:r>
+          </w:p>
+        </w:tc>
+        <w:tc>
+          <w:tcPr>
+            <w:tcW w:w="0" w:type="auto"/>
+            <w:vAlign w:val="center"/>
+            <w:hideMark/>
+          </w:tcPr>
+          <w:p>
+            <w:pPr>
+              <w:rPr>
+                <w:lang w:val="en-GB"/>
+              </w:rPr>
+            </w:pPr>
+            <w:r>
+              <w:rPr>
+                <w:lang w:val="en-GB"/>
+              </w:rPr>
+              <w:t>Transferring the lead to the customer database</w:t>
+            </w:r>
+          </w:p>
+        </w:tc>
+      </w:tr>
+      <w:tr>
+        <w:trPr>
+          <w:tblCellSpacing w:w="15" w:type="dxa"/>
+        </w:trPr>
+        <w:tc>
+          <w:tcPr>
+            <w:tcW w:w="0" w:type="auto"/>
+            <w:vAlign w:val="center"/>
+            <w:hideMark/>
+          </w:tcPr>
+          <w:p>
+            <w:pPr>
+              <w:rPr>
+                <w:b/>
+                <w:bCs/>
+              </w:rPr>
+            </w:pPr>
+            <w:r>
+              <w:rPr>
+                <w:b/>
+                <w:bCs/>
+              </w:rPr>
+              <w:t>What can I improve?</w:t>
+            </w:r>
+          </w:p>
+        </w:tc>
+        <w:tc>
+          <w:tcPr>
+            <w:tcW w:w="0" w:type="auto"/>
+            <w:vAlign w:val="center"/>
+            <w:hideMark/>
+          </w:tcPr>
+          <w:p>
+            <w:pPr>
+              <w:rPr>
+                <w:lang w:val="en-GB"/>
+              </w:rPr>
+            </w:pPr>
+            <w:r>
+              <w:rPr>
+                <w:lang w:val="en-GB"/>
+              </w:rPr>
+              <w:t>More research on the internet</w:t>
+            </w:r>
+          </w:p>
+        </w:tc>
+      </w:tr>
+      <w:tr>
+        <w:trPr>
+          <w:tblCellSpacing w:w="15" w:type="dxa"/>
+        </w:trPr>
+        <w:tc>
+          <w:tcPr>
+            <w:tcW w:w="0" w:type="auto"/>
+            <w:vAlign w:val="center"/>
+            <w:hideMark/>
+          </w:tcPr>
+          <w:p>
+            <w:pPr>
+              <w:rPr>
+                <w:b/>
+                <w:bCs/>
+              </w:rPr>
+            </w:pPr>
+            <w:r>
+              <w:rPr>
+                <w:b/>
+                <w:bCs/>
+              </w:rPr>
+              <w:t>Next steps:</w:t>
+            </w:r>
+          </w:p>
+        </w:tc>
+        <w:tc>
+          <w:tcPr>
+            <w:tcW w:w="0" w:type="auto"/>
+            <w:vAlign w:val="center"/>
+            <w:hideMark/>
+          </w:tcPr>
+          <w:p>
+            <w:pPr>
+              <w:rPr>
+                <w:lang w:val="en-GB"/>
+              </w:rPr>
+            </w:pPr>
+            <w:r>
+              <w:rPr>
+                <w:lang w:val="en-GB"/>
+              </w:rPr>
+              <w:t xml:space="preserve">Add JWT Token and create </w:t>
+            </w:r>
+            <w:r>
+              <w:rPr>
+                <w:lang w:val="en-GB"/>
+              </w:rPr>
+              <w:t>presentation</w:t>
+            </w:r>
+          </w:p>
+        </w:tc>
+      </w:tr>
+    </w:tbl>
+    <w:p>
+      <w:pPr>
+        <w:rPr>
+          <w:lang w:val="en-GB"/>
+        </w:rPr>
+      </w:pPr>
+    </w:p>
+    <w:p>
+      <w:r>
+        <w:pict w14:anchorId="748FE24A">
+          <v:rect id="_x0000_i1037" style="width:0;height:1.5pt" o:hralign="center" o:bullet="t" o:hrstd="t" o:hr="t" fillcolor="#a0a0a0" stroked="f"/>
+        </w:pict>
+      </w:r>
+    </w:p>
+    <w:p/>
     <w:p/>
     <w:p>
       <w:pPr>
@@ -3190,7 +3812,14 @@
           <w:b/>
           <w:bCs/>
         </w:rPr>
-        <w:t>6. Entscheidungen</w:t>
+        <w:t>7</w:t>
+      </w:r>
+      <w:r>
+        <w:rPr>
+          <w:b/>
+          <w:bCs/>
+        </w:rPr>
+        <w:t>. Entscheidungen</w:t>
       </w:r>
     </w:p>
     <w:tbl>
@@ -3274,7 +3903,6 @@
                 <w:bCs/>
               </w:rPr>
             </w:pPr>
-            <w:proofErr w:type="spellStart"/>
             <w:r>
               <w:rPr>
                 <w:b/>
@@ -3282,23 +3910,21 @@
               </w:rPr>
               <w:t>Decision</w:t>
             </w:r>
-            <w:proofErr w:type="spellEnd"/>
-          </w:p>
-        </w:tc>
-        <w:tc>
-          <w:tcPr>
-            <w:tcW w:w="0" w:type="auto"/>
-            <w:vAlign w:val="center"/>
-            <w:hideMark/>
-          </w:tcPr>
-          <w:p>
-            <w:pPr>
-              <w:rPr>
-                <w:b/>
-                <w:bCs/>
-              </w:rPr>
-            </w:pPr>
-            <w:proofErr w:type="spellStart"/>
+          </w:p>
+        </w:tc>
+        <w:tc>
+          <w:tcPr>
+            <w:tcW w:w="0" w:type="auto"/>
+            <w:vAlign w:val="center"/>
+            <w:hideMark/>
+          </w:tcPr>
+          <w:p>
+            <w:pPr>
+              <w:rPr>
+                <w:b/>
+                <w:bCs/>
+              </w:rPr>
+            </w:pPr>
             <w:r>
               <w:rPr>
                 <w:b/>
@@ -3306,7 +3932,6 @@
               </w:rPr>
               <w:t>Reason</w:t>
             </w:r>
-            <w:proofErr w:type="spellEnd"/>
           </w:p>
         </w:tc>
         <w:tc>
@@ -3445,13 +4070,8 @@
           </w:tcPr>
           <w:p>
             <w:r>
-              <w:t xml:space="preserve">Simple &amp; </w:t>
-            </w:r>
-            <w:proofErr w:type="spellStart"/>
-            <w:r>
-              <w:t>secure</w:t>
-            </w:r>
-            <w:proofErr w:type="spellEnd"/>
+              <w:t>Simple &amp; secure</w:t>
+            </w:r>
           </w:p>
         </w:tc>
         <w:tc>
@@ -4492,7 +5112,7 @@
   <w:style w:type="paragraph" w:default="1" w:styleId="Standard">
     <w:name w:val="Normal"/>
     <w:qFormat/>
-    <w:rsid w:val="00687EC5"/>
+    <w:rsid w:val="00EE71EB"/>
   </w:style>
   <w:style w:type="paragraph" w:styleId="berschrift1">
     <w:name w:val="heading 1"/>

</xml_diff>

<commit_message>
add login function and JWT token and update Documentation
</commit_message>
<xml_diff>
--- a/documentation.docx
+++ b/documentation.docx
@@ -2781,14 +2781,7 @@
           <w:b/>
           <w:bCs/>
         </w:rPr>
-        <w:t>0</w:t>
-      </w:r>
-      <w:r>
-        <w:rPr>
-          <w:b/>
-          <w:bCs/>
-        </w:rPr>
-        <w:t>6</w:t>
+        <w:t>06</w:t>
       </w:r>
       <w:r>
         <w:rPr>
@@ -2802,14 +2795,7 @@
           <w:b/>
           <w:bCs/>
         </w:rPr>
-        <w:t>0</w:t>
-      </w:r>
-      <w:r>
-        <w:rPr>
-          <w:b/>
-          <w:bCs/>
-        </w:rPr>
-        <w:t>7</w:t>
+        <w:t>07</w:t>
       </w:r>
       <w:r>
         <w:rPr>
@@ -2881,14 +2867,7 @@
           <w:b/>
           <w:bCs/>
         </w:rPr>
-        <w:t xml:space="preserve"> </w:t>
-      </w:r>
-      <w:r>
-        <w:rPr>
-          <w:b/>
-          <w:bCs/>
-        </w:rPr>
-        <w:t>Customer</w:t>
+        <w:t xml:space="preserve"> Customer</w:t>
       </w:r>
     </w:p>
     <w:p>
@@ -2913,14 +2892,7 @@
           <w:b/>
           <w:bCs/>
         </w:rPr>
-        <w:t xml:space="preserve">w </w:t>
-      </w:r>
-      <w:r>
-        <w:rPr>
-          <w:b/>
-          <w:bCs/>
-        </w:rPr>
-        <w:t>Customer</w:t>
+        <w:t>w Customer</w:t>
       </w:r>
     </w:p>
     <w:p>
@@ -3155,14 +3127,7 @@
                 <w:b/>
                 <w:bCs/>
               </w:rPr>
-              <w:t xml:space="preserve"> </w:t>
-            </w:r>
-            <w:r>
-              <w:rPr>
-                <w:b/>
-                <w:bCs/>
-              </w:rPr>
-              <w:t>Function</w:t>
+              <w:t xml:space="preserve"> Function</w:t>
             </w:r>
           </w:p>
         </w:tc>
@@ -3275,14 +3240,7 @@
                 <w:b/>
                 <w:bCs/>
               </w:rPr>
-              <w:t xml:space="preserve"> </w:t>
-            </w:r>
-            <w:r>
-              <w:rPr>
-                <w:b/>
-                <w:bCs/>
-              </w:rPr>
-              <w:t>Function</w:t>
+              <w:t xml:space="preserve"> Function</w:t>
             </w:r>
           </w:p>
         </w:tc>
@@ -3362,14 +3320,7 @@
                 <w:b/>
                 <w:bCs/>
               </w:rPr>
-              <w:t xml:space="preserve">View </w:t>
-            </w:r>
-            <w:r>
-              <w:rPr>
-                <w:b/>
-                <w:bCs/>
-              </w:rPr>
-              <w:t>Customer</w:t>
+              <w:t>View Customer</w:t>
             </w:r>
             <w:r>
               <w:rPr>
@@ -3504,6 +3455,9 @@
               </w:rPr>
             </w:pPr>
             <w:r>
+              <w:rPr>
+                <w:lang w:val="en-GB"/>
+              </w:rPr>
               <w:t>How to transfer the leads to the customer database</w:t>
             </w:r>
           </w:p>
@@ -3798,8 +3752,775 @@
         </w:pict>
       </w:r>
     </w:p>
-    <w:p/>
-    <w:p/>
+    <w:p>
+      <w:pPr>
+        <w:rPr>
+          <w:b/>
+          <w:bCs/>
+        </w:rPr>
+      </w:pPr>
+      <w:r>
+        <w:rPr>
+          <w:b/>
+          <w:bCs/>
+        </w:rPr>
+        <w:t>6</w:t>
+      </w:r>
+      <w:r>
+        <w:rPr>
+          <w:b/>
+          <w:bCs/>
+        </w:rPr>
+        <w:t xml:space="preserve">. Sprint </w:t>
+      </w:r>
+      <w:r>
+        <w:rPr>
+          <w:b/>
+          <w:bCs/>
+        </w:rPr>
+        <w:t>3</w:t>
+      </w:r>
+      <w:r>
+        <w:rPr>
+          <w:b/>
+          <w:bCs/>
+        </w:rPr>
+        <w:t xml:space="preserve"> (</w:t>
+      </w:r>
+      <w:r>
+        <w:rPr>
+          <w:b/>
+          <w:bCs/>
+        </w:rPr>
+        <w:t>06</w:t>
+      </w:r>
+      <w:r>
+        <w:rPr>
+          <w:b/>
+          <w:bCs/>
+        </w:rPr>
+        <w:t xml:space="preserve">.03.2025 – </w:t>
+      </w:r>
+      <w:r>
+        <w:rPr>
+          <w:b/>
+          <w:bCs/>
+        </w:rPr>
+        <w:t>07</w:t>
+      </w:r>
+      <w:r>
+        <w:rPr>
+          <w:b/>
+          <w:bCs/>
+        </w:rPr>
+        <w:t>.03.2025)</w:t>
+      </w:r>
+    </w:p>
+    <w:p>
+      <w:pPr>
+        <w:rPr>
+          <w:b/>
+          <w:bCs/>
+        </w:rPr>
+      </w:pPr>
+      <w:r>
+        <w:rPr>
+          <w:b/>
+          <w:bCs/>
+        </w:rPr>
+        <w:t>Ziele:</w:t>
+      </w:r>
+    </w:p>
+    <w:p>
+      <w:pPr>
+        <w:numPr>
+          <w:ilvl w:val="0"/>
+          <w:numId w:val="4"/>
+        </w:numPr>
+      </w:pPr>
+      <w:r>
+        <w:t>Add JWT Token</w:t>
+      </w:r>
+    </w:p>
+    <w:p>
+      <w:pPr>
+        <w:numPr>
+          <w:ilvl w:val="0"/>
+          <w:numId w:val="4"/>
+        </w:numPr>
+      </w:pPr>
+      <w:r>
+        <w:t>Create Roles</w:t>
+      </w:r>
+    </w:p>
+    <w:p>
+      <w:pPr>
+        <w:numPr>
+          <w:ilvl w:val="0"/>
+          <w:numId w:val="4"/>
+        </w:numPr>
+      </w:pPr>
+      <w:r>
+        <w:t>Prasentation</w:t>
+      </w:r>
+    </w:p>
+    <w:p>
+      <w:pPr>
+        <w:numPr>
+          <w:ilvl w:val="0"/>
+          <w:numId w:val="4"/>
+        </w:numPr>
+      </w:pPr>
+      <w:r>
+        <w:t>LeadtoCustomer</w:t>
+      </w:r>
+    </w:p>
+    <w:p>
+      <w:r>
+        <w:pict w14:anchorId="29C7063A">
+          <v:rect id="_x0000_i1038" style="width:0;height:1.5pt" o:hralign="center" o:hrstd="t" o:hr="t" fillcolor="#a0a0a0" stroked="f"/>
+        </w:pict>
+      </w:r>
+    </w:p>
+    <w:p>
+      <w:pPr>
+        <w:rPr>
+          <w:b/>
+          <w:bCs/>
+        </w:rPr>
+      </w:pPr>
+    </w:p>
+    <w:p>
+      <w:pPr>
+        <w:rPr>
+          <w:b/>
+          <w:bCs/>
+        </w:rPr>
+      </w:pPr>
+    </w:p>
+    <w:p>
+      <w:pPr>
+        <w:rPr>
+          <w:b/>
+          <w:bCs/>
+        </w:rPr>
+      </w:pPr>
+    </w:p>
+    <w:p>
+      <w:pPr>
+        <w:rPr>
+          <w:b/>
+          <w:bCs/>
+        </w:rPr>
+      </w:pPr>
+    </w:p>
+    <w:p>
+      <w:pPr>
+        <w:rPr>
+          <w:b/>
+          <w:bCs/>
+        </w:rPr>
+      </w:pPr>
+      <w:r>
+        <w:rPr>
+          <w:b/>
+          <w:bCs/>
+        </w:rPr>
+        <w:lastRenderedPageBreak/>
+        <w:t>Tasks:</w:t>
+      </w:r>
+    </w:p>
+    <w:tbl>
+      <w:tblPr>
+        <w:tblW w:w="0" w:type="auto"/>
+        <w:tblCellSpacing w:w="15" w:type="dxa"/>
+        <w:tblCellMar>
+          <w:top w:w="15" w:type="dxa"/>
+          <w:left w:w="15" w:type="dxa"/>
+          <w:bottom w:w="15" w:type="dxa"/>
+          <w:right w:w="15" w:type="dxa"/>
+        </w:tblCellMar>
+        <w:tblLook w:val="04A0" w:firstRow="1" w:lastRow="0" w:firstColumn="1" w:lastColumn="0" w:noHBand="0" w:noVBand="1"/>
+      </w:tblPr>
+      <w:tblGrid>
+        <w:gridCol w:w="2294"/>
+        <w:gridCol w:w="739"/>
+        <w:gridCol w:w="4097"/>
+        <w:gridCol w:w="1022"/>
+        <w:gridCol w:w="920"/>
+      </w:tblGrid>
+      <w:tr>
+        <w:trPr>
+          <w:tblHeader/>
+          <w:tblCellSpacing w:w="15" w:type="dxa"/>
+        </w:trPr>
+        <w:tc>
+          <w:tcPr>
+            <w:tcW w:w="0" w:type="auto"/>
+            <w:vAlign w:val="center"/>
+            <w:hideMark/>
+          </w:tcPr>
+          <w:p>
+            <w:pPr>
+              <w:rPr>
+                <w:b/>
+                <w:bCs/>
+              </w:rPr>
+            </w:pPr>
+            <w:r>
+              <w:rPr>
+                <w:b/>
+                <w:bCs/>
+              </w:rPr>
+              <w:t>Task</w:t>
+            </w:r>
+          </w:p>
+        </w:tc>
+        <w:tc>
+          <w:tcPr>
+            <w:tcW w:w="0" w:type="auto"/>
+            <w:vAlign w:val="center"/>
+            <w:hideMark/>
+          </w:tcPr>
+          <w:p>
+            <w:pPr>
+              <w:rPr>
+                <w:b/>
+                <w:bCs/>
+              </w:rPr>
+            </w:pPr>
+            <w:r>
+              <w:rPr>
+                <w:b/>
+                <w:bCs/>
+              </w:rPr>
+              <w:t>Status</w:t>
+            </w:r>
+          </w:p>
+        </w:tc>
+        <w:tc>
+          <w:tcPr>
+            <w:tcW w:w="0" w:type="auto"/>
+            <w:vAlign w:val="center"/>
+            <w:hideMark/>
+          </w:tcPr>
+          <w:p>
+            <w:pPr>
+              <w:rPr>
+                <w:b/>
+                <w:bCs/>
+              </w:rPr>
+            </w:pPr>
+            <w:r>
+              <w:rPr>
+                <w:b/>
+                <w:bCs/>
+              </w:rPr>
+              <w:t>Reason</w:t>
+            </w:r>
+          </w:p>
+        </w:tc>
+        <w:tc>
+          <w:tcPr>
+            <w:tcW w:w="0" w:type="auto"/>
+            <w:vAlign w:val="center"/>
+            <w:hideMark/>
+          </w:tcPr>
+          <w:p>
+            <w:pPr>
+              <w:rPr>
+                <w:b/>
+                <w:bCs/>
+              </w:rPr>
+            </w:pPr>
+            <w:r>
+              <w:rPr>
+                <w:b/>
+                <w:bCs/>
+              </w:rPr>
+              <w:t>Problems</w:t>
+            </w:r>
+          </w:p>
+        </w:tc>
+        <w:tc>
+          <w:tcPr>
+            <w:tcW w:w="0" w:type="auto"/>
+            <w:vAlign w:val="center"/>
+            <w:hideMark/>
+          </w:tcPr>
+          <w:p>
+            <w:pPr>
+              <w:rPr>
+                <w:b/>
+                <w:bCs/>
+              </w:rPr>
+            </w:pPr>
+            <w:r>
+              <w:rPr>
+                <w:b/>
+                <w:bCs/>
+              </w:rPr>
+              <w:t>Solution</w:t>
+            </w:r>
+          </w:p>
+        </w:tc>
+      </w:tr>
+      <w:tr>
+        <w:trPr>
+          <w:tblCellSpacing w:w="15" w:type="dxa"/>
+        </w:trPr>
+        <w:tc>
+          <w:tcPr>
+            <w:tcW w:w="0" w:type="auto"/>
+            <w:vAlign w:val="center"/>
+            <w:hideMark/>
+          </w:tcPr>
+          <w:p>
+            <w:pPr>
+              <w:rPr>
+                <w:b/>
+                <w:bCs/>
+              </w:rPr>
+            </w:pPr>
+            <w:r>
+              <w:rPr>
+                <w:b/>
+                <w:bCs/>
+              </w:rPr>
+              <w:t xml:space="preserve">CRUD </w:t>
+            </w:r>
+            <w:r>
+              <w:rPr>
+                <w:b/>
+                <w:bCs/>
+              </w:rPr>
+              <w:t>JWt Authertaiton</w:t>
+            </w:r>
+          </w:p>
+        </w:tc>
+        <w:tc>
+          <w:tcPr>
+            <w:tcW w:w="0" w:type="auto"/>
+            <w:vAlign w:val="center"/>
+            <w:hideMark/>
+          </w:tcPr>
+          <w:p>
+            <w:r>
+              <w:t>Done</w:t>
+            </w:r>
+          </w:p>
+        </w:tc>
+        <w:tc>
+          <w:tcPr>
+            <w:tcW w:w="0" w:type="auto"/>
+            <w:vAlign w:val="center"/>
+            <w:hideMark/>
+          </w:tcPr>
+          <w:p>
+            <w:pPr>
+              <w:rPr>
+                <w:lang w:val="en-GB"/>
+              </w:rPr>
+            </w:pPr>
+            <w:r>
+              <w:rPr>
+                <w:lang w:val="en-GB"/>
+              </w:rPr>
+              <w:t>That not ervery one can use costumer function</w:t>
+            </w:r>
+          </w:p>
+        </w:tc>
+        <w:tc>
+          <w:tcPr>
+            <w:tcW w:w="0" w:type="auto"/>
+            <w:vAlign w:val="center"/>
+            <w:hideMark/>
+          </w:tcPr>
+          <w:p>
+            <w:pPr>
+              <w:rPr>
+                <w:lang w:val="en-GB"/>
+              </w:rPr>
+            </w:pPr>
+            <w:r>
+              <w:rPr>
+                <w:lang w:val="en-GB"/>
+              </w:rPr>
+              <w:t>None</w:t>
+            </w:r>
+          </w:p>
+        </w:tc>
+        <w:tc>
+          <w:tcPr>
+            <w:tcW w:w="0" w:type="auto"/>
+            <w:vAlign w:val="center"/>
+            <w:hideMark/>
+          </w:tcPr>
+          <w:p>
+            <w:pPr>
+              <w:rPr>
+                <w:lang w:val="en-GB"/>
+              </w:rPr>
+            </w:pPr>
+          </w:p>
+        </w:tc>
+      </w:tr>
+      <w:tr>
+        <w:trPr>
+          <w:tblCellSpacing w:w="15" w:type="dxa"/>
+        </w:trPr>
+        <w:tc>
+          <w:tcPr>
+            <w:tcW w:w="0" w:type="auto"/>
+            <w:vAlign w:val="center"/>
+            <w:hideMark/>
+          </w:tcPr>
+          <w:p>
+            <w:pPr>
+              <w:rPr>
+                <w:b/>
+                <w:bCs/>
+              </w:rPr>
+            </w:pPr>
+            <w:r>
+              <w:rPr>
+                <w:b/>
+                <w:bCs/>
+              </w:rPr>
+              <w:t>prasentation</w:t>
+            </w:r>
+          </w:p>
+        </w:tc>
+        <w:tc>
+          <w:tcPr>
+            <w:tcW w:w="0" w:type="auto"/>
+            <w:vAlign w:val="center"/>
+            <w:hideMark/>
+          </w:tcPr>
+          <w:p>
+            <w:r>
+              <w:t>In work</w:t>
+            </w:r>
+          </w:p>
+        </w:tc>
+        <w:tc>
+          <w:tcPr>
+            <w:tcW w:w="0" w:type="auto"/>
+            <w:vAlign w:val="center"/>
+            <w:hideMark/>
+          </w:tcPr>
+          <w:p>
+            <w:pPr>
+              <w:rPr>
+                <w:lang w:val="en-GB"/>
+              </w:rPr>
+            </w:pPr>
+            <w:r>
+              <w:rPr>
+                <w:lang w:val="en-GB"/>
+              </w:rPr>
+              <w:t>Present my work i h</w:t>
+            </w:r>
+            <w:r>
+              <w:rPr>
+                <w:lang w:val="en-GB"/>
+              </w:rPr>
+              <w:t>ave done</w:t>
+            </w:r>
+          </w:p>
+        </w:tc>
+        <w:tc>
+          <w:tcPr>
+            <w:tcW w:w="0" w:type="auto"/>
+            <w:vAlign w:val="center"/>
+            <w:hideMark/>
+          </w:tcPr>
+          <w:p>
+            <w:r>
+              <w:t>None</w:t>
+            </w:r>
+          </w:p>
+        </w:tc>
+        <w:tc>
+          <w:tcPr>
+            <w:tcW w:w="0" w:type="auto"/>
+            <w:vAlign w:val="center"/>
+            <w:hideMark/>
+          </w:tcPr>
+          <w:p/>
+        </w:tc>
+      </w:tr>
+    </w:tbl>
+    <w:p>
+      <w:r>
+        <w:pict w14:anchorId="53469D56">
+          <v:rect id="_x0000_i1039" style="width:0;height:1.5pt" o:hralign="center" o:bullet="t" o:hrstd="t" o:hr="t" fillcolor="#a0a0a0" stroked="f"/>
+        </w:pict>
+      </w:r>
+    </w:p>
+    <w:p>
+      <w:pPr>
+        <w:rPr>
+          <w:b/>
+          <w:bCs/>
+          <w:lang w:val="en-GB"/>
+        </w:rPr>
+      </w:pPr>
+      <w:r>
+        <w:rPr>
+          <w:b/>
+          <w:bCs/>
+          <w:lang w:val="en-GB"/>
+        </w:rPr>
+        <w:t>Retrospektive Sprint 2</w:t>
+      </w:r>
+    </w:p>
+    <w:tbl>
+      <w:tblPr>
+        <w:tblW w:w="0" w:type="auto"/>
+        <w:tblCellSpacing w:w="15" w:type="dxa"/>
+        <w:tblCellMar>
+          <w:top w:w="15" w:type="dxa"/>
+          <w:left w:w="15" w:type="dxa"/>
+          <w:bottom w:w="15" w:type="dxa"/>
+          <w:right w:w="15" w:type="dxa"/>
+        </w:tblCellMar>
+        <w:tblLook w:val="04A0" w:firstRow="1" w:lastRow="0" w:firstColumn="1" w:lastColumn="0" w:noHBand="0" w:noVBand="1"/>
+      </w:tblPr>
+      <w:tblGrid>
+        <w:gridCol w:w="2095"/>
+        <w:gridCol w:w="6799"/>
+      </w:tblGrid>
+      <w:tr>
+        <w:trPr>
+          <w:tblCellSpacing w:w="15" w:type="dxa"/>
+        </w:trPr>
+        <w:tc>
+          <w:tcPr>
+            <w:tcW w:w="0" w:type="auto"/>
+            <w:vAlign w:val="center"/>
+            <w:hideMark/>
+          </w:tcPr>
+          <w:p>
+            <w:pPr>
+              <w:rPr>
+                <w:b/>
+                <w:bCs/>
+              </w:rPr>
+            </w:pPr>
+            <w:r>
+              <w:rPr>
+                <w:b/>
+                <w:bCs/>
+              </w:rPr>
+              <w:t>What went well?</w:t>
+            </w:r>
+          </w:p>
+        </w:tc>
+        <w:tc>
+          <w:tcPr>
+            <w:tcW w:w="0" w:type="auto"/>
+            <w:vAlign w:val="center"/>
+            <w:hideMark/>
+          </w:tcPr>
+          <w:p>
+            <w:pPr>
+              <w:rPr>
+                <w:lang w:val="en-GB"/>
+              </w:rPr>
+            </w:pPr>
+            <w:r>
+              <w:rPr>
+                <w:lang w:val="en-GB"/>
+              </w:rPr>
+              <w:t>Creating th</w:t>
+            </w:r>
+            <w:r>
+              <w:rPr>
+                <w:lang w:val="en-GB"/>
+              </w:rPr>
+              <w:t>e different Roles for using the Costumers function</w:t>
+            </w:r>
+          </w:p>
+        </w:tc>
+      </w:tr>
+      <w:tr>
+        <w:trPr>
+          <w:tblCellSpacing w:w="15" w:type="dxa"/>
+        </w:trPr>
+        <w:tc>
+          <w:tcPr>
+            <w:tcW w:w="0" w:type="auto"/>
+            <w:vAlign w:val="center"/>
+            <w:hideMark/>
+          </w:tcPr>
+          <w:p>
+            <w:pPr>
+              <w:rPr>
+                <w:b/>
+                <w:bCs/>
+              </w:rPr>
+            </w:pPr>
+            <w:r>
+              <w:rPr>
+                <w:b/>
+                <w:bCs/>
+              </w:rPr>
+              <w:t>Biggest problem?</w:t>
+            </w:r>
+          </w:p>
+        </w:tc>
+        <w:tc>
+          <w:tcPr>
+            <w:tcW w:w="0" w:type="auto"/>
+            <w:vAlign w:val="center"/>
+            <w:hideMark/>
+          </w:tcPr>
+          <w:p>
+            <w:pPr>
+              <w:rPr>
+                <w:lang w:val="en-GB"/>
+              </w:rPr>
+            </w:pPr>
+            <w:r>
+              <w:rPr>
+                <w:lang w:val="en-GB"/>
+              </w:rPr>
+              <w:t>Creating the JWT Token an dhow use it in Swagger UI</w:t>
+            </w:r>
+          </w:p>
+        </w:tc>
+      </w:tr>
+      <w:tr>
+        <w:trPr>
+          <w:tblCellSpacing w:w="15" w:type="dxa"/>
+        </w:trPr>
+        <w:tc>
+          <w:tcPr>
+            <w:tcW w:w="0" w:type="auto"/>
+            <w:vAlign w:val="center"/>
+            <w:hideMark/>
+          </w:tcPr>
+          <w:p>
+            <w:pPr>
+              <w:rPr>
+                <w:b/>
+                <w:bCs/>
+              </w:rPr>
+            </w:pPr>
+            <w:r>
+              <w:rPr>
+                <w:b/>
+                <w:bCs/>
+              </w:rPr>
+              <w:t>What can I improve?</w:t>
+            </w:r>
+          </w:p>
+        </w:tc>
+        <w:tc>
+          <w:tcPr>
+            <w:tcW w:w="0" w:type="auto"/>
+            <w:vAlign w:val="center"/>
+            <w:hideMark/>
+          </w:tcPr>
+          <w:p>
+            <w:pPr>
+              <w:rPr>
+                <w:lang w:val="en-GB"/>
+              </w:rPr>
+            </w:pPr>
+            <w:r>
+              <w:rPr>
+                <w:lang w:val="en-GB"/>
+              </w:rPr>
+              <w:t>Try more to research what the Problem is the Code to solve the problem</w:t>
+            </w:r>
+          </w:p>
+        </w:tc>
+      </w:tr>
+      <w:tr>
+        <w:trPr>
+          <w:tblCellSpacing w:w="15" w:type="dxa"/>
+        </w:trPr>
+        <w:tc>
+          <w:tcPr>
+            <w:tcW w:w="0" w:type="auto"/>
+            <w:vAlign w:val="center"/>
+            <w:hideMark/>
+          </w:tcPr>
+          <w:p>
+            <w:pPr>
+              <w:rPr>
+                <w:b/>
+                <w:bCs/>
+              </w:rPr>
+            </w:pPr>
+            <w:r>
+              <w:rPr>
+                <w:b/>
+                <w:bCs/>
+              </w:rPr>
+              <w:t>Next steps:</w:t>
+            </w:r>
+          </w:p>
+        </w:tc>
+        <w:tc>
+          <w:tcPr>
+            <w:tcW w:w="0" w:type="auto"/>
+            <w:vAlign w:val="center"/>
+            <w:hideMark/>
+          </w:tcPr>
+          <w:p>
+            <w:pPr>
+              <w:rPr>
+                <w:lang w:val="en-GB"/>
+              </w:rPr>
+            </w:pPr>
+            <w:r>
+              <w:rPr>
+                <w:lang w:val="en-GB"/>
+              </w:rPr>
+              <w:t>Finish presentation and dokumentation</w:t>
+            </w:r>
+          </w:p>
+        </w:tc>
+      </w:tr>
+    </w:tbl>
+    <w:p>
+      <w:pPr>
+        <w:rPr>
+          <w:lang w:val="en-GB"/>
+        </w:rPr>
+      </w:pPr>
+    </w:p>
+    <w:p>
+      <w:pPr>
+        <w:rPr>
+          <w:lang w:val="en-GB"/>
+        </w:rPr>
+      </w:pPr>
+    </w:p>
+    <w:p>
+      <w:pPr>
+        <w:rPr>
+          <w:lang w:val="en-GB"/>
+        </w:rPr>
+      </w:pPr>
+    </w:p>
+    <w:p>
+      <w:pPr>
+        <w:rPr>
+          <w:lang w:val="en-GB"/>
+        </w:rPr>
+      </w:pPr>
+    </w:p>
+    <w:p>
+      <w:pPr>
+        <w:rPr>
+          <w:lang w:val="en-GB"/>
+        </w:rPr>
+      </w:pPr>
+    </w:p>
     <w:p>
       <w:pPr>
         <w:rPr>
@@ -3819,7 +4540,21 @@
           <w:b/>
           <w:bCs/>
         </w:rPr>
-        <w:t>. Entscheidungen</w:t>
+        <w:t xml:space="preserve">. </w:t>
+      </w:r>
+      <w:r>
+        <w:rPr>
+          <w:b/>
+          <w:bCs/>
+        </w:rPr>
+        <w:t>D</w:t>
+      </w:r>
+      <w:r>
+        <w:rPr>
+          <w:b/>
+          <w:bCs/>
+        </w:rPr>
+        <w:t>ecisions</w:t>
       </w:r>
     </w:p>
     <w:tbl>
@@ -3837,8 +4572,8 @@
       <w:tblGrid>
         <w:gridCol w:w="1141"/>
         <w:gridCol w:w="1461"/>
-        <w:gridCol w:w="944"/>
-        <w:gridCol w:w="1598"/>
+        <w:gridCol w:w="1971"/>
+        <w:gridCol w:w="1753"/>
         <w:gridCol w:w="1523"/>
       </w:tblGrid>
       <w:tr>
@@ -4083,6 +4818,66 @@
           <w:p>
             <w:r>
               <w:t>Session Tokens</w:t>
+            </w:r>
+          </w:p>
+        </w:tc>
+      </w:tr>
+      <w:tr>
+        <w:trPr>
+          <w:tblCellSpacing w:w="15" w:type="dxa"/>
+        </w:trPr>
+        <w:tc>
+          <w:tcPr>
+            <w:tcW w:w="0" w:type="auto"/>
+            <w:vAlign w:val="center"/>
+          </w:tcPr>
+          <w:p>
+            <w:r>
+              <w:t>08.03.2025</w:t>
+            </w:r>
+          </w:p>
+        </w:tc>
+        <w:tc>
+          <w:tcPr>
+            <w:tcW w:w="0" w:type="auto"/>
+            <w:vAlign w:val="center"/>
+          </w:tcPr>
+          <w:p>
+            <w:r>
+              <w:t>Roles</w:t>
+            </w:r>
+          </w:p>
+        </w:tc>
+        <w:tc>
+          <w:tcPr>
+            <w:tcW w:w="0" w:type="auto"/>
+            <w:vAlign w:val="center"/>
+          </w:tcPr>
+          <w:p>
+            <w:r>
+              <w:t>Viewer,Editor,Admin</w:t>
+            </w:r>
+          </w:p>
+        </w:tc>
+        <w:tc>
+          <w:tcPr>
+            <w:tcW w:w="0" w:type="auto"/>
+            <w:vAlign w:val="center"/>
+          </w:tcPr>
+          <w:p>
+            <w:r>
+              <w:t>Better use for JWT</w:t>
+            </w:r>
+          </w:p>
+        </w:tc>
+        <w:tc>
+          <w:tcPr>
+            <w:tcW w:w="0" w:type="auto"/>
+            <w:vAlign w:val="center"/>
+          </w:tcPr>
+          <w:p>
+            <w:r>
+              <w:t>-</w:t>
             </w:r>
           </w:p>
         </w:tc>
@@ -5112,7 +5907,7 @@
   <w:style w:type="paragraph" w:default="1" w:styleId="Standard">
     <w:name w:val="Normal"/>
     <w:qFormat/>
-    <w:rsid w:val="00EE71EB"/>
+    <w:rsid w:val="00963DB2"/>
   </w:style>
   <w:style w:type="paragraph" w:styleId="berschrift1">
     <w:name w:val="heading 1"/>

</xml_diff>